<commit_message>
update new_chap, updated changes
</commit_message>
<xml_diff>
--- a/graduate_research/new_chap.docx
+++ b/graduate_research/new_chap.docx
@@ -148,7 +148,19 @@
         <w:rPr>
           <w:rFonts w:ascii="Arial" w:eastAsiaTheme="minorHAnsi" w:hAnsi="Arial" w:cs="Arial"/>
         </w:rPr>
-        <w:t xml:space="preserve"> et al., 2015). Increased sea-level rise, due to climate change, can potentially increase the frequency of intense storm events (e.g., hurricanes; Johnson et al., 2015), which contribute to a surge in physical wave climates on shorelines. These environmental factors can lead to an increase rate of shoreline change. </w:t>
+        <w:t xml:space="preserve"> et al., 2015). Increased sea-level rise, due to climate change, can potentially increase the frequency of intense storm events (e.g., hurricanes; Johnson et al., 2015), which contribute to a surge in physical wave climates on shorelines. These environmental factors can lead to an increase</w:t>
+      </w:r>
+      <w:r>
+        <w:rPr>
+          <w:rFonts w:ascii="Arial" w:eastAsiaTheme="minorHAnsi" w:hAnsi="Arial" w:cs="Arial"/>
+        </w:rPr>
+        <w:t>d</w:t>
+      </w:r>
+      <w:r>
+        <w:rPr>
+          <w:rFonts w:ascii="Arial" w:eastAsiaTheme="minorHAnsi" w:hAnsi="Arial" w:cs="Arial"/>
+        </w:rPr>
+        <w:t xml:space="preserve"> rate of shoreline change. </w:t>
       </w:r>
     </w:p>
     <w:p>
@@ -340,8 +352,9 @@
           <w:sz w:val="24"/>
           <w:szCs w:val="24"/>
         </w:rPr>
-        <w:t xml:space="preserve">rate </w:t>
-      </w:r>
+        <w:t xml:space="preserve">the </w:t>
+      </w:r>
+      <w:proofErr w:type="gramStart"/>
       <w:r>
         <w:rPr>
           <w:rFonts w:ascii="Arial" w:eastAsia="Times New Roman" w:hAnsi="Arial" w:cs="Arial"/>
@@ -349,7 +362,46 @@
           <w:sz w:val="24"/>
           <w:szCs w:val="24"/>
         </w:rPr>
-        <w:t xml:space="preserve">sea-level rise is </w:t>
+        <w:t xml:space="preserve">rate </w:t>
+      </w:r>
+      <w:r>
+        <w:rPr>
+          <w:rFonts w:ascii="Arial" w:eastAsia="Times New Roman" w:hAnsi="Arial" w:cs="Arial"/>
+          <w:spacing w:val="2"/>
+          <w:sz w:val="24"/>
+          <w:szCs w:val="24"/>
+        </w:rPr>
+        <w:t xml:space="preserve"> </w:t>
+      </w:r>
+      <w:proofErr w:type="spellStart"/>
+      <w:r>
+        <w:rPr>
+          <w:rFonts w:ascii="Arial" w:eastAsia="Times New Roman" w:hAnsi="Arial" w:cs="Arial"/>
+          <w:spacing w:val="2"/>
+          <w:sz w:val="24"/>
+          <w:szCs w:val="24"/>
+        </w:rPr>
+        <w:t>of</w:t>
+      </w:r>
+      <w:r>
+        <w:rPr>
+          <w:rFonts w:ascii="Arial" w:eastAsia="Times New Roman" w:hAnsi="Arial" w:cs="Arial"/>
+          <w:spacing w:val="2"/>
+          <w:sz w:val="24"/>
+          <w:szCs w:val="24"/>
+        </w:rPr>
+        <w:t>sea</w:t>
+      </w:r>
+      <w:proofErr w:type="spellEnd"/>
+      <w:proofErr w:type="gramEnd"/>
+      <w:r>
+        <w:rPr>
+          <w:rFonts w:ascii="Arial" w:eastAsia="Times New Roman" w:hAnsi="Arial" w:cs="Arial"/>
+          <w:spacing w:val="2"/>
+          <w:sz w:val="24"/>
+          <w:szCs w:val="24"/>
+        </w:rPr>
+        <w:t xml:space="preserve">-level rise is </w:t>
       </w:r>
       <w:r>
         <w:rPr>
@@ -801,7 +853,14 @@
           <w:rFonts w:ascii="Arial" w:eastAsiaTheme="minorHAnsi" w:hAnsi="Arial" w:cs="Arial"/>
           <w:spacing w:val="2"/>
         </w:rPr>
-        <w:t>were strongly influenced</w:t>
+        <w:t>was</w:t>
+      </w:r>
+      <w:r>
+        <w:rPr>
+          <w:rFonts w:ascii="Arial" w:eastAsiaTheme="minorHAnsi" w:hAnsi="Arial" w:cs="Arial"/>
+          <w:spacing w:val="2"/>
+        </w:rPr>
+        <w:t xml:space="preserve"> strongly influenced</w:t>
       </w:r>
       <w:proofErr w:type="gramEnd"/>
       <w:r>
@@ -858,6 +917,16 @@
         <w:shd w:val="clear" w:color="auto" w:fill="FCFCFC"/>
         <w:spacing w:before="240" w:beforeAutospacing="0" w:after="288" w:afterAutospacing="0"/>
         <w:rPr>
+          <w:rFonts w:ascii="Arial" w:eastAsiaTheme="minorHAnsi" w:hAnsi="Arial" w:cs="Arial"/>
+        </w:rPr>
+      </w:pPr>
+    </w:p>
+    <w:p>
+      <w:pPr>
+        <w:pStyle w:val="para"/>
+        <w:shd w:val="clear" w:color="auto" w:fill="FCFCFC"/>
+        <w:spacing w:before="240" w:beforeAutospacing="0" w:after="288" w:afterAutospacing="0"/>
+        <w:rPr>
           <w:rFonts w:ascii="Arial" w:hAnsi="Arial" w:cs="Arial"/>
           <w:i/>
           <w:iCs/>
@@ -866,29 +935,13 @@
       </w:pPr>
       <w:r>
         <w:rPr>
-          <w:rFonts w:ascii="Arial" w:eastAsiaTheme="minorHAnsi" w:hAnsi="Arial" w:cs="Arial"/>
-        </w:rPr>
-        <w:t xml:space="preserve">As an example, </w:t>
-      </w:r>
-      <w:r>
-        <w:rPr>
-          <w:rFonts w:ascii="Arial" w:eastAsiaTheme="minorHAnsi" w:hAnsi="Arial" w:cs="Arial"/>
-        </w:rPr>
-        <w:t>Raabe (1997) used Landsat Thematic Mapper (TM) imagery from 1986 to 1995 and evaluated the imagery for signs of vegetation change in the Big Bend region of Florida.  Raabe (1997) documented observable differences in vegetation with increases and decreases in vegetation indexes along the Big Bend coastline.</w:t>
-      </w:r>
-    </w:p>
-    <w:p>
-      <w:pPr>
-        <w:pStyle w:val="para"/>
-        <w:shd w:val="clear" w:color="auto" w:fill="FCFCFC"/>
-        <w:spacing w:before="240" w:beforeAutospacing="0" w:after="288" w:afterAutospacing="0"/>
-        <w:rPr>
           <w:rFonts w:ascii="Arial" w:hAnsi="Arial" w:cs="Arial"/>
           <w:i/>
           <w:iCs/>
           <w:spacing w:val="2"/>
         </w:rPr>
-      </w:pPr>
+        <w:t xml:space="preserve">Hurricane impacts </w:t>
+      </w:r>
       <w:r>
         <w:rPr>
           <w:rFonts w:ascii="Arial" w:hAnsi="Arial" w:cs="Arial"/>
@@ -896,7 +949,7 @@
           <w:iCs/>
           <w:spacing w:val="2"/>
         </w:rPr>
-        <w:t xml:space="preserve">Hurricane impacts </w:t>
+        <w:t xml:space="preserve">and </w:t>
       </w:r>
       <w:r>
         <w:rPr>
@@ -905,7 +958,7 @@
           <w:iCs/>
           <w:spacing w:val="2"/>
         </w:rPr>
-        <w:t xml:space="preserve">and </w:t>
+        <w:t>sedimentation</w:t>
       </w:r>
       <w:r>
         <w:rPr>
@@ -914,15 +967,6 @@
           <w:iCs/>
           <w:spacing w:val="2"/>
         </w:rPr>
-        <w:t>sedimentation</w:t>
-      </w:r>
-      <w:r>
-        <w:rPr>
-          <w:rFonts w:ascii="Arial" w:hAnsi="Arial" w:cs="Arial"/>
-          <w:i/>
-          <w:iCs/>
-          <w:spacing w:val="2"/>
-        </w:rPr>
         <w:t xml:space="preserve"> </w:t>
       </w:r>
     </w:p>
@@ -939,7 +983,7 @@
         <w:rPr>
           <w:rFonts w:ascii="Arial" w:eastAsiaTheme="minorHAnsi" w:hAnsi="Arial" w:cs="Arial"/>
         </w:rPr>
-        <w:t xml:space="preserve">Climate change is also potentially impacting coastal shorelines by increasing the frequency of hurricanes due to the recent rise of greenhouse warming (Knutson et al., 2010).  Mudd et al. (2014) suggests that past observational studies have found that substantial increases in the frequency of tropical hurricanes generated in the Atlantic basin </w:t>
+        <w:t xml:space="preserve">Climate change is also potentially impacting coastal shorelines by increasing the frequency of hurricanes due to the recent rise of greenhouse warming (Knutson et al., 2010).  Mudd et al. (2014) suggests that past observational studies have found that increases in the frequency of tropical hurricanes generated in the Atlantic basin </w:t>
       </w:r>
       <w:proofErr w:type="gramStart"/>
       <w:r>
@@ -995,6 +1039,8 @@
       <w:r>
         <w:rPr>
           <w:rFonts w:ascii="Arial" w:hAnsi="Arial" w:cs="Arial"/>
+          <w:sz w:val="24"/>
+          <w:szCs w:val="24"/>
         </w:rPr>
         <w:t xml:space="preserve">While storm events can cause substantial erosion to coastal shorelines, storms can also have positive benefits on some shorelines from a sediment perspective. Some studies suggest that storm effects on coast environmental have shown high-energy storm events often rework a shoreline through various erosional and depositional processes (Hayes 1963; </w:t>
       </w:r>
@@ -1002,6 +1048,8 @@
       <w:r>
         <w:rPr>
           <w:rFonts w:ascii="Arial" w:hAnsi="Arial" w:cs="Arial"/>
+          <w:sz w:val="24"/>
+          <w:szCs w:val="24"/>
         </w:rPr>
         <w:t>Komar</w:t>
       </w:r>
@@ -1009,6 +1057,8 @@
       <w:r>
         <w:rPr>
           <w:rFonts w:ascii="Arial" w:hAnsi="Arial" w:cs="Arial"/>
+          <w:sz w:val="24"/>
+          <w:szCs w:val="24"/>
         </w:rPr>
         <w:t xml:space="preserve"> 1983). Storms can have positive impact along the Gulf of Mexico coast by redistributing sediment and helping to maintain marsh-surface elevation. As an example, the Big Bend coastline is a “low energy” shoreline, which has </w:t>
       </w:r>
@@ -1016,6 +1066,8 @@
       <w:r>
         <w:rPr>
           <w:rFonts w:ascii="Arial" w:hAnsi="Arial" w:cs="Arial"/>
+          <w:sz w:val="24"/>
+          <w:szCs w:val="24"/>
         </w:rPr>
         <w:t>been documented</w:t>
       </w:r>
@@ -1023,6 +1075,8 @@
       <w:r>
         <w:rPr>
           <w:rFonts w:ascii="Arial" w:hAnsi="Arial" w:cs="Arial"/>
+          <w:sz w:val="24"/>
+          <w:szCs w:val="24"/>
         </w:rPr>
         <w:t xml:space="preserve"> to benefit from some high-energy storm events (</w:t>
       </w:r>
@@ -1030,6 +1084,8 @@
       <w:r>
         <w:rPr>
           <w:rFonts w:ascii="Arial" w:hAnsi="Arial" w:cs="Arial"/>
+          <w:sz w:val="24"/>
+          <w:szCs w:val="24"/>
         </w:rPr>
         <w:t>Goodbred</w:t>
       </w:r>
@@ -1037,6 +1093,8 @@
       <w:r>
         <w:rPr>
           <w:rFonts w:ascii="Arial" w:hAnsi="Arial" w:cs="Arial"/>
+          <w:sz w:val="24"/>
+          <w:szCs w:val="24"/>
         </w:rPr>
         <w:t xml:space="preserve"> and Hine, 1995). On March 1993, the extratropical “Storm of the Century” resulted in the deposition of storm- suspended sediments along Florida’s west- central coast. The result of the deposition added ~ 10-years’ worth of average accretion, suggesting that storm-driven transference could be an effective method of sediment deposition along coastlines (</w:t>
       </w:r>
@@ -1044,6 +1102,8 @@
       <w:r>
         <w:rPr>
           <w:rFonts w:ascii="Arial" w:hAnsi="Arial" w:cs="Arial"/>
+          <w:sz w:val="24"/>
+          <w:szCs w:val="24"/>
         </w:rPr>
         <w:t>Goodbred</w:t>
       </w:r>
@@ -1051,6 +1111,8 @@
       <w:r>
         <w:rPr>
           <w:rFonts w:ascii="Arial" w:hAnsi="Arial" w:cs="Arial"/>
+          <w:sz w:val="24"/>
+          <w:szCs w:val="24"/>
         </w:rPr>
         <w:t xml:space="preserve"> and Hine, 1995). This study also suggests that typical episodic storm events could have the greatest benefit to shorelines, but it is unclear if the increased frequency of storm events, due to climate change, will add the same sedimentation benefit or lead to a negative effect on the coastline. </w:t>
       </w:r>
@@ -1124,7 +1186,7 @@
         </w:rPr>
         <w:lastRenderedPageBreak/>
         <w:drawing>
-          <wp:anchor distT="0" distB="0" distL="114300" distR="114300" simplePos="0" relativeHeight="251668480" behindDoc="0" locked="0" layoutInCell="1" allowOverlap="1" wp14:anchorId="4D3F485B" wp14:editId="7488803D">
+          <wp:anchor distT="0" distB="0" distL="114300" distR="114300" simplePos="0" relativeHeight="251668480" behindDoc="0" locked="0" layoutInCell="1" allowOverlap="1" wp14:anchorId="4D3F485B" wp14:editId="43F89564">
             <wp:simplePos x="0" y="0"/>
             <wp:positionH relativeFrom="margin">
               <wp:align>center</wp:align>
@@ -1132,8 +1194,8 @@
             <wp:positionV relativeFrom="paragraph">
               <wp:posOffset>0</wp:posOffset>
             </wp:positionV>
-            <wp:extent cx="4215765" cy="2800350"/>
-            <wp:effectExtent l="0" t="0" r="0" b="0"/>
+            <wp:extent cx="4844415" cy="3217545"/>
+            <wp:effectExtent l="0" t="0" r="0" b="1905"/>
             <wp:wrapTopAndBottom/>
             <wp:docPr id="8" name="Picture 8" descr="https://www.nhc.noaa.gov/climo/images/Atlantic_Storm_Count.jpg"/>
             <wp:cNvGraphicFramePr>
@@ -1164,7 +1226,7 @@
                   <pic:spPr bwMode="auto">
                     <a:xfrm>
                       <a:off x="0" y="0"/>
-                      <a:ext cx="4215765" cy="2800350"/>
+                      <a:ext cx="4844415" cy="3217545"/>
                     </a:xfrm>
                     <a:prstGeom prst="rect">
                       <a:avLst/>
@@ -1350,7 +1412,15 @@
           <w:sz w:val="24"/>
           <w:szCs w:val="24"/>
         </w:rPr>
-        <w:t xml:space="preserve"> to increase by </w:t>
+        <w:t xml:space="preserve"> to increase </w:t>
+      </w:r>
+      <w:r>
+        <w:rPr>
+          <w:rFonts w:ascii="Arial" w:hAnsi="Arial" w:cs="Arial"/>
+          <w:sz w:val="24"/>
+          <w:szCs w:val="24"/>
+        </w:rPr>
+        <w:t xml:space="preserve">in human population by </w:t>
       </w:r>
       <w:r>
         <w:rPr>
@@ -1472,7 +1542,15 @@
           <w:sz w:val="24"/>
           <w:szCs w:val="24"/>
         </w:rPr>
-        <w:t>Results of human development on coastlines can also accelerate coastal erosion by creat</w:t>
+        <w:t>Human</w:t>
+      </w:r>
+      <w:r>
+        <w:rPr>
+          <w:rFonts w:ascii="Arial" w:hAnsi="Arial" w:cs="Arial"/>
+          <w:sz w:val="24"/>
+          <w:szCs w:val="24"/>
+        </w:rPr>
+        <w:t xml:space="preserve"> development on coastlines can also accelerate coastal erosion by creat</w:t>
       </w:r>
       <w:r>
         <w:rPr>
@@ -2183,15 +2261,7 @@
           <w:sz w:val="24"/>
           <w:szCs w:val="24"/>
         </w:rPr>
-        <w:t xml:space="preserve"> to be changing in recent decades and at present the island is no longer present above the mean sea-level as it has been in previous years.  </w:t>
-      </w:r>
-      <w:r>
-        <w:rPr>
-          <w:rFonts w:ascii="Arial" w:hAnsi="Arial" w:cs="Arial"/>
-          <w:sz w:val="24"/>
-          <w:szCs w:val="24"/>
-        </w:rPr>
-        <w:t xml:space="preserve">Derrick key </w:t>
+        <w:t xml:space="preserve"> to be changing in recent decades and at present the island is no longer present above the mean sea-level as it has been in previous years.  These types of changes based on observations from </w:t>
       </w:r>
       <w:proofErr w:type="gramStart"/>
       <w:r>
@@ -2200,7 +2270,7 @@
           <w:sz w:val="24"/>
           <w:szCs w:val="24"/>
         </w:rPr>
-        <w:t>is completed</w:t>
+        <w:t>local residents</w:t>
       </w:r>
       <w:proofErr w:type="gramEnd"/>
       <w:r>
@@ -2209,23 +2279,7 @@
           <w:sz w:val="24"/>
           <w:szCs w:val="24"/>
         </w:rPr>
-        <w:t xml:space="preserve"> inundated and </w:t>
-      </w:r>
-      <w:r>
-        <w:rPr>
-          <w:rFonts w:ascii="Arial" w:hAnsi="Arial" w:cs="Arial"/>
-          <w:sz w:val="24"/>
-          <w:szCs w:val="24"/>
-        </w:rPr>
-        <w:t xml:space="preserve">was likely </w:t>
-      </w:r>
-      <w:r>
-        <w:rPr>
-          <w:rFonts w:ascii="Arial" w:hAnsi="Arial" w:cs="Arial"/>
-          <w:sz w:val="24"/>
-          <w:szCs w:val="24"/>
-        </w:rPr>
-        <w:t>occupied during the final centuries of the first millennium AD (</w:t>
+        <w:t xml:space="preserve"> as well as archeological documentation showing that Derrick Key was likely occupied during the final centuries of the first millennium AD (</w:t>
       </w:r>
       <w:proofErr w:type="spellStart"/>
       <w:r>
@@ -2243,23 +2297,24 @@
           <w:sz w:val="24"/>
           <w:szCs w:val="24"/>
         </w:rPr>
-        <w:t xml:space="preserve"> et al., 2016). </w:t>
-      </w:r>
-    </w:p>
-    <w:p>
-      <w:pPr>
-        <w:rPr>
-          <w:rFonts w:ascii="Arial" w:hAnsi="Arial" w:cs="Arial"/>
-          <w:sz w:val="24"/>
-          <w:szCs w:val="24"/>
-        </w:rPr>
-      </w:pPr>
-      <w:r>
-        <w:rPr>
-          <w:rFonts w:ascii="Arial" w:hAnsi="Arial" w:cs="Arial"/>
-          <w:sz w:val="24"/>
-          <w:szCs w:val="24"/>
-        </w:rPr>
+        <w:t xml:space="preserve"> et al., 2016) demonstrates recent changes in this region of the Florida coast. </w:t>
+      </w:r>
+    </w:p>
+    <w:p>
+      <w:pPr>
+        <w:rPr>
+          <w:rFonts w:ascii="Arial" w:hAnsi="Arial" w:cs="Arial"/>
+          <w:sz w:val="24"/>
+          <w:szCs w:val="24"/>
+        </w:rPr>
+      </w:pPr>
+      <w:r>
+        <w:rPr>
+          <w:rFonts w:ascii="Arial" w:hAnsi="Arial" w:cs="Arial"/>
+          <w:sz w:val="24"/>
+          <w:szCs w:val="24"/>
+        </w:rPr>
+        <w:lastRenderedPageBreak/>
         <w:t xml:space="preserve">To assess how Derrick Key has changed, I assembled imagery from 1982 and 2016 from </w:t>
       </w:r>
       <w:r>
@@ -2294,16 +2349,14 @@
         </w:rPr>
         <w:t xml:space="preserve">, major shoreline differences </w:t>
       </w:r>
-      <w:proofErr w:type="gramStart"/>
-      <w:r>
-        <w:rPr>
-          <w:rFonts w:ascii="Arial" w:hAnsi="Arial" w:cs="Arial"/>
-          <w:sz w:val="24"/>
-          <w:szCs w:val="24"/>
-        </w:rPr>
-        <w:t>are noticeably observed</w:t>
-      </w:r>
-      <w:proofErr w:type="gramEnd"/>
+      <w:r>
+        <w:rPr>
+          <w:rFonts w:ascii="Arial" w:hAnsi="Arial" w:cs="Arial"/>
+          <w:sz w:val="24"/>
+          <w:szCs w:val="24"/>
+        </w:rPr>
+        <w:t>notable</w:t>
+      </w:r>
       <w:r>
         <w:rPr>
           <w:rFonts w:ascii="Arial" w:hAnsi="Arial" w:cs="Arial"/>
@@ -2339,7 +2392,6 @@
         <w:rPr>
           <w:noProof/>
         </w:rPr>
-        <w:lastRenderedPageBreak/>
         <w:drawing>
           <wp:anchor distT="0" distB="0" distL="114300" distR="114300" simplePos="0" relativeHeight="251671552" behindDoc="0" locked="0" layoutInCell="1" allowOverlap="1" wp14:anchorId="058F8E26" wp14:editId="6F4D0385">
             <wp:simplePos x="0" y="0"/>
@@ -2447,22 +2499,58 @@
         <w:t>.</w:t>
       </w:r>
     </w:p>
-    <w:bookmarkEnd w:id="0"/>
-    <w:p>
-      <w:pPr>
-        <w:rPr>
-          <w:rFonts w:ascii="Arial" w:hAnsi="Arial" w:cs="Arial"/>
-          <w:sz w:val="24"/>
-          <w:szCs w:val="24"/>
-        </w:rPr>
-      </w:pPr>
-      <w:r>
-        <w:rPr>
-          <w:rFonts w:ascii="Arial" w:hAnsi="Arial" w:cs="Arial"/>
-          <w:sz w:val="24"/>
-          <w:szCs w:val="24"/>
-        </w:rPr>
-        <w:t xml:space="preserve">There are several restoration and new conservation efforts in the Big Bend region, </w:t>
+    <w:p/>
+    <w:p>
+      <w:r>
+        <w:rPr>
+          <w:rFonts w:ascii="Arial" w:hAnsi="Arial" w:cs="Arial"/>
+          <w:sz w:val="24"/>
+          <w:szCs w:val="24"/>
+        </w:rPr>
+        <w:t xml:space="preserve">I will investigate how widespread these types of changes have occurred in the Suwannee Sound region of the Big Bend by developing a reproducible set of procedures for assessing changes in geographic features of the Big Bend.  This region is of interest because much of the land </w:t>
+      </w:r>
+      <w:proofErr w:type="gramStart"/>
+      <w:r>
+        <w:rPr>
+          <w:rFonts w:ascii="Arial" w:hAnsi="Arial" w:cs="Arial"/>
+          <w:sz w:val="24"/>
+          <w:szCs w:val="24"/>
+        </w:rPr>
+        <w:t>is managed</w:t>
+      </w:r>
+      <w:proofErr w:type="gramEnd"/>
+      <w:r>
+        <w:rPr>
+          <w:rFonts w:ascii="Arial" w:hAnsi="Arial" w:cs="Arial"/>
+          <w:sz w:val="24"/>
+          <w:szCs w:val="24"/>
+        </w:rPr>
+        <w:t xml:space="preserve"> by state or federal agencies as public land, and the low gradient coastline is at risk of submergence and erosion.  In </w:t>
+      </w:r>
+      <w:bookmarkEnd w:id="0"/>
+      <w:r>
+        <w:rPr>
+          <w:rFonts w:ascii="Arial" w:hAnsi="Arial" w:cs="Arial"/>
+          <w:sz w:val="24"/>
+          <w:szCs w:val="24"/>
+        </w:rPr>
+        <w:t>addition,</w:t>
+      </w:r>
+      <w:r>
+        <w:rPr>
+          <w:rFonts w:ascii="Arial" w:hAnsi="Arial" w:cs="Arial"/>
+          <w:sz w:val="24"/>
+          <w:szCs w:val="24"/>
+        </w:rPr>
+        <w:t xml:space="preserve"> t</w:t>
+      </w:r>
+      <w:r>
+        <w:rPr>
+          <w:rFonts w:ascii="Arial" w:hAnsi="Arial" w:cs="Arial"/>
+          <w:sz w:val="24"/>
+          <w:szCs w:val="24"/>
+        </w:rPr>
+        <w:t xml:space="preserve">here are several restoration and new conservation efforts in the Big Bend region, </w:t>
       </w:r>
       <w:r>
         <w:rPr>
@@ -2478,7 +2566,15 @@
           <w:sz w:val="24"/>
           <w:szCs w:val="24"/>
         </w:rPr>
-        <w:t xml:space="preserve"> of which </w:t>
+        <w:t xml:space="preserve"> of which</w:t>
+      </w:r>
+      <w:r>
+        <w:rPr>
+          <w:rFonts w:ascii="Arial" w:hAnsi="Arial" w:cs="Arial"/>
+          <w:sz w:val="24"/>
+          <w:szCs w:val="24"/>
+        </w:rPr>
+        <w:t xml:space="preserve"> </w:t>
       </w:r>
       <w:proofErr w:type="gramStart"/>
       <w:r>
@@ -2515,7 +2611,23 @@
           <w:sz w:val="24"/>
           <w:szCs w:val="24"/>
         </w:rPr>
-        <w:t>), into projects that will conserve and enhance coastal habitats. The Lone Cabbage Reef (LCR) restoration project is a program funded through NWFW to restore and monitor oyster populations in the Big Bend.  By developing a reproducible set of procedures for assessing changes in geographic features of the Big Bend, my work will be useful to resource managers in prioritizing areas where restoration or other actions may help to preserve coastal habitats. An example of spatial analysis efforts can been seen in</w:t>
+        <w:t xml:space="preserve">), into projects that will conserve and enhance coastal habitats. The Lone Cabbage Reef (LCR) restoration project is a program funded through NWFW to restore and monitor oyster populations in the Big Bend.  </w:t>
+      </w:r>
+      <w:r>
+        <w:rPr>
+          <w:rFonts w:ascii="Arial" w:hAnsi="Arial" w:cs="Arial"/>
+          <w:sz w:val="24"/>
+          <w:szCs w:val="24"/>
+        </w:rPr>
+        <w:t xml:space="preserve">My </w:t>
+      </w:r>
+      <w:r>
+        <w:rPr>
+          <w:rFonts w:ascii="Arial" w:hAnsi="Arial" w:cs="Arial"/>
+          <w:sz w:val="24"/>
+          <w:szCs w:val="24"/>
+        </w:rPr>
+        <w:t>work will be useful to resource managers in prioritizing areas where restoration or other actions may help to preserve coastal habitats. An example of spatial analysis efforts can been seen in</w:t>
       </w:r>
       <w:r>
         <w:rPr>
@@ -2657,7 +2769,9 @@
           <w:szCs w:val="24"/>
         </w:rPr>
       </w:pPr>
-      <w:r>
+    </w:p>
+    <w:p>
+      <w:pPr>
         <w:rPr>
           <w:rFonts w:ascii="Arial" w:hAnsi="Arial" w:cs="Arial"/>
           <w:b/>
@@ -2665,268 +2779,8 @@
           <w:sz w:val="24"/>
           <w:szCs w:val="24"/>
         </w:rPr>
-        <w:t xml:space="preserve">Objectives </w:t>
-      </w:r>
-    </w:p>
-    <w:p>
-      <w:pPr>
-        <w:rPr>
-          <w:rFonts w:ascii="Arial" w:hAnsi="Arial" w:cs="Arial"/>
-          <w:sz w:val="24"/>
-          <w:szCs w:val="24"/>
-        </w:rPr>
-      </w:pPr>
-      <w:r>
-        <w:rPr>
-          <w:rFonts w:ascii="Arial" w:hAnsi="Arial" w:cs="Arial"/>
-          <w:sz w:val="24"/>
-          <w:szCs w:val="24"/>
-        </w:rPr>
-        <w:t xml:space="preserve">Review all </w:t>
-      </w:r>
-      <w:r>
-        <w:rPr>
-          <w:rFonts w:ascii="Arial" w:hAnsi="Arial" w:cs="Arial"/>
-          <w:sz w:val="24"/>
-          <w:szCs w:val="24"/>
-        </w:rPr>
-        <w:t xml:space="preserve">relevant </w:t>
-      </w:r>
-      <w:r>
-        <w:rPr>
-          <w:rFonts w:ascii="Arial" w:hAnsi="Arial" w:cs="Arial"/>
-          <w:sz w:val="24"/>
-          <w:szCs w:val="24"/>
-        </w:rPr>
-        <w:t xml:space="preserve">available mapping </w:t>
-      </w:r>
-      <w:r>
-        <w:rPr>
-          <w:rFonts w:ascii="Arial" w:hAnsi="Arial" w:cs="Arial"/>
-          <w:sz w:val="24"/>
-          <w:szCs w:val="24"/>
-        </w:rPr>
-        <w:t>imagery and materials of</w:t>
-      </w:r>
-      <w:r>
-        <w:rPr>
-          <w:rFonts w:ascii="Arial" w:hAnsi="Arial" w:cs="Arial"/>
-          <w:sz w:val="24"/>
-          <w:szCs w:val="24"/>
-        </w:rPr>
-        <w:t xml:space="preserve"> the Big Bend coast and Suwannee Sound to A) organize and store the materials for future conservation projects</w:t>
-      </w:r>
-      <w:r>
-        <w:rPr>
-          <w:rFonts w:ascii="Arial" w:hAnsi="Arial" w:cs="Arial"/>
-          <w:sz w:val="24"/>
-          <w:szCs w:val="24"/>
-        </w:rPr>
-        <w:t xml:space="preserve"> as per USGS</w:t>
-      </w:r>
-      <w:r>
-        <w:rPr>
-          <w:rFonts w:ascii="Arial" w:hAnsi="Arial" w:cs="Arial"/>
-          <w:sz w:val="24"/>
-          <w:szCs w:val="24"/>
-        </w:rPr>
-        <w:t xml:space="preserve"> data management</w:t>
-      </w:r>
-      <w:r>
-        <w:rPr>
-          <w:rFonts w:ascii="Arial" w:hAnsi="Arial" w:cs="Arial"/>
-          <w:sz w:val="24"/>
-          <w:szCs w:val="24"/>
-        </w:rPr>
-        <w:t xml:space="preserve"> standards</w:t>
-      </w:r>
-      <w:r>
-        <w:rPr>
-          <w:rFonts w:ascii="Arial" w:hAnsi="Arial" w:cs="Arial"/>
-          <w:sz w:val="24"/>
-          <w:szCs w:val="24"/>
-        </w:rPr>
-        <w:t xml:space="preserve">, </w:t>
-      </w:r>
-      <w:r>
-        <w:rPr>
-          <w:rFonts w:ascii="Arial" w:hAnsi="Arial" w:cs="Arial"/>
-          <w:sz w:val="24"/>
-          <w:szCs w:val="24"/>
-        </w:rPr>
-        <w:t>B</w:t>
-      </w:r>
-      <w:r>
-        <w:rPr>
-          <w:rFonts w:ascii="Arial" w:hAnsi="Arial" w:cs="Arial"/>
-          <w:sz w:val="24"/>
-          <w:szCs w:val="24"/>
-        </w:rPr>
-        <w:t xml:space="preserve">) conduct a geospatial analysis </w:t>
-      </w:r>
-      <w:r>
-        <w:rPr>
-          <w:rFonts w:ascii="Arial" w:hAnsi="Arial" w:cs="Arial"/>
-          <w:sz w:val="24"/>
-          <w:szCs w:val="24"/>
-        </w:rPr>
-        <w:t>on coastal changes</w:t>
-      </w:r>
-      <w:r>
-        <w:rPr>
-          <w:rFonts w:ascii="Arial" w:hAnsi="Arial" w:cs="Arial"/>
-          <w:sz w:val="24"/>
-          <w:szCs w:val="24"/>
-        </w:rPr>
-        <w:t>, gained and/or lost,</w:t>
-      </w:r>
-      <w:r>
-        <w:rPr>
-          <w:rFonts w:ascii="Arial" w:hAnsi="Arial" w:cs="Arial"/>
-          <w:sz w:val="24"/>
-          <w:szCs w:val="24"/>
-        </w:rPr>
-        <w:t xml:space="preserve"> from the earliest </w:t>
-      </w:r>
-      <w:r>
-        <w:rPr>
-          <w:rFonts w:ascii="Arial" w:hAnsi="Arial" w:cs="Arial"/>
-          <w:sz w:val="24"/>
-          <w:szCs w:val="24"/>
-        </w:rPr>
-        <w:t xml:space="preserve">appropriate </w:t>
-      </w:r>
-      <w:r>
-        <w:rPr>
-          <w:rFonts w:ascii="Arial" w:hAnsi="Arial" w:cs="Arial"/>
-          <w:sz w:val="24"/>
-          <w:szCs w:val="24"/>
-        </w:rPr>
-        <w:t>mapping data o</w:t>
-      </w:r>
-      <w:r>
-        <w:rPr>
-          <w:rFonts w:ascii="Arial" w:hAnsi="Arial" w:cs="Arial"/>
-          <w:sz w:val="24"/>
-          <w:szCs w:val="24"/>
-        </w:rPr>
-        <w:t>f</w:t>
-      </w:r>
-      <w:r>
-        <w:rPr>
-          <w:rFonts w:ascii="Arial" w:hAnsi="Arial" w:cs="Arial"/>
-          <w:sz w:val="24"/>
-          <w:szCs w:val="24"/>
-        </w:rPr>
-        <w:t xml:space="preserve"> Deer Island</w:t>
-      </w:r>
-      <w:r>
-        <w:rPr>
-          <w:rFonts w:ascii="Arial" w:hAnsi="Arial" w:cs="Arial"/>
-          <w:sz w:val="24"/>
-          <w:szCs w:val="24"/>
-        </w:rPr>
-        <w:t xml:space="preserve"> C) outline methods of geospatial analysis </w:t>
-      </w:r>
-      <w:r>
-        <w:rPr>
-          <w:rFonts w:ascii="Arial" w:hAnsi="Arial" w:cs="Arial"/>
-          <w:sz w:val="24"/>
-          <w:szCs w:val="24"/>
-        </w:rPr>
-        <w:t xml:space="preserve">for </w:t>
-      </w:r>
-      <w:r>
-        <w:rPr>
-          <w:rFonts w:ascii="Arial" w:hAnsi="Arial" w:cs="Arial"/>
-          <w:sz w:val="24"/>
-          <w:szCs w:val="24"/>
-        </w:rPr>
-        <w:t xml:space="preserve">future </w:t>
-      </w:r>
-      <w:r>
-        <w:rPr>
-          <w:rFonts w:ascii="Arial" w:hAnsi="Arial" w:cs="Arial"/>
-          <w:sz w:val="24"/>
-          <w:szCs w:val="24"/>
-        </w:rPr>
-        <w:t xml:space="preserve">use and </w:t>
-      </w:r>
-      <w:r>
-        <w:rPr>
-          <w:rFonts w:ascii="Arial" w:hAnsi="Arial" w:cs="Arial"/>
-          <w:sz w:val="24"/>
-          <w:szCs w:val="24"/>
-        </w:rPr>
-        <w:t>analys</w:t>
-      </w:r>
-      <w:r>
-        <w:rPr>
-          <w:rFonts w:ascii="Arial" w:hAnsi="Arial" w:cs="Arial"/>
-          <w:sz w:val="24"/>
-          <w:szCs w:val="24"/>
-        </w:rPr>
-        <w:t>es</w:t>
-      </w:r>
-      <w:r>
-        <w:rPr>
-          <w:rFonts w:ascii="Arial" w:hAnsi="Arial" w:cs="Arial"/>
-          <w:sz w:val="24"/>
-          <w:szCs w:val="24"/>
-        </w:rPr>
-        <w:t xml:space="preserve"> </w:t>
-      </w:r>
-      <w:r>
-        <w:rPr>
-          <w:rFonts w:ascii="Arial" w:hAnsi="Arial" w:cs="Arial"/>
-          <w:sz w:val="24"/>
-          <w:szCs w:val="24"/>
-        </w:rPr>
-        <w:t>of the</w:t>
-      </w:r>
-      <w:r>
-        <w:rPr>
-          <w:rFonts w:ascii="Arial" w:hAnsi="Arial" w:cs="Arial"/>
-          <w:sz w:val="24"/>
-          <w:szCs w:val="24"/>
-        </w:rPr>
-        <w:t xml:space="preserve"> LCR</w:t>
-      </w:r>
-      <w:r>
-        <w:rPr>
-          <w:rFonts w:ascii="Arial" w:hAnsi="Arial" w:cs="Arial"/>
-          <w:sz w:val="24"/>
-          <w:szCs w:val="24"/>
-        </w:rPr>
-        <w:t xml:space="preserve"> </w:t>
-      </w:r>
-      <w:r>
-        <w:rPr>
-          <w:rFonts w:ascii="Arial" w:hAnsi="Arial" w:cs="Arial"/>
-          <w:sz w:val="24"/>
-          <w:szCs w:val="24"/>
-        </w:rPr>
-        <w:t xml:space="preserve">restoration </w:t>
-      </w:r>
-      <w:r>
-        <w:rPr>
-          <w:rFonts w:ascii="Arial" w:hAnsi="Arial" w:cs="Arial"/>
-          <w:sz w:val="24"/>
-          <w:szCs w:val="24"/>
-        </w:rPr>
-        <w:t>project for maximum reproducibility</w:t>
-      </w:r>
-      <w:r>
-        <w:rPr>
-          <w:rFonts w:ascii="Arial" w:hAnsi="Arial" w:cs="Arial"/>
-          <w:sz w:val="24"/>
-          <w:szCs w:val="24"/>
-        </w:rPr>
-        <w:t>.</w:t>
-      </w:r>
-    </w:p>
-    <w:p>
-      <w:pPr>
+      </w:pPr>
+      <w:r>
         <w:rPr>
           <w:rFonts w:ascii="Arial" w:hAnsi="Arial" w:cs="Arial"/>
           <w:b/>
@@ -2934,6 +2788,34 @@
           <w:sz w:val="24"/>
           <w:szCs w:val="24"/>
         </w:rPr>
+        <w:lastRenderedPageBreak/>
+        <w:t xml:space="preserve">Objectives </w:t>
+      </w:r>
+    </w:p>
+    <w:p>
+      <w:pPr>
+        <w:rPr>
+          <w:rFonts w:ascii="Arial" w:hAnsi="Arial" w:cs="Arial"/>
+          <w:sz w:val="24"/>
+          <w:szCs w:val="24"/>
+        </w:rPr>
+      </w:pPr>
+      <w:r>
+        <w:rPr>
+          <w:rFonts w:ascii="Arial" w:hAnsi="Arial" w:cs="Arial"/>
+          <w:sz w:val="24"/>
+          <w:szCs w:val="24"/>
+        </w:rPr>
+        <w:t>Review all relevant available mapping imagery and materials of the Big Bend coast and Suwannee Sound to A) organize and store the materials for future conservation projects as per USGS data management standards, B) conduct a geospatial analysis on coastal changes, gained and/or lost, from the earliest appropriate mapping data of key geographic features in Suwannee Sound such as Deer Island C) outline methods of geospatial analysis for future use and analyses of the LCR restoration project for maximum reproducibility.</w:t>
+      </w:r>
+    </w:p>
+    <w:p>
+      <w:pPr>
+        <w:rPr>
+          <w:rFonts w:ascii="Arial" w:hAnsi="Arial" w:cs="Arial"/>
+          <w:sz w:val="24"/>
+          <w:szCs w:val="24"/>
+        </w:rPr>
       </w:pPr>
     </w:p>
     <w:p>
@@ -2954,8 +2836,7 @@
           <w:sz w:val="24"/>
           <w:szCs w:val="24"/>
         </w:rPr>
-        <w:lastRenderedPageBreak/>
-        <w:t xml:space="preserve">Study </w:t>
+        <w:t xml:space="preserve">Example </w:t>
       </w:r>
       <w:r>
         <w:rPr>
@@ -2965,7 +2846,7 @@
           <w:sz w:val="24"/>
           <w:szCs w:val="24"/>
         </w:rPr>
-        <w:t>A</w:t>
+        <w:t xml:space="preserve">Study </w:t>
       </w:r>
       <w:r>
         <w:rPr>
@@ -2975,6 +2856,16 @@
           <w:sz w:val="24"/>
           <w:szCs w:val="24"/>
         </w:rPr>
+        <w:t>A</w:t>
+      </w:r>
+      <w:r>
+        <w:rPr>
+          <w:rFonts w:ascii="Arial" w:hAnsi="Arial" w:cs="Arial"/>
+          <w:b/>
+          <w:bCs/>
+          <w:sz w:val="24"/>
+          <w:szCs w:val="24"/>
+        </w:rPr>
         <w:t>rea – Deer Island</w:t>
       </w:r>
     </w:p>
@@ -2988,19 +2879,82 @@
       </w:pPr>
       <w:r>
         <w:rPr>
-          <w:noProof/>
+          <w:rFonts w:ascii="Arial" w:hAnsi="Arial" w:cs="Arial"/>
+          <w:sz w:val="24"/>
+          <w:szCs w:val="24"/>
+        </w:rPr>
+        <w:t>T</w:t>
+      </w:r>
+      <w:r>
+        <w:rPr>
+          <w:rFonts w:ascii="Arial" w:hAnsi="Arial" w:cs="Arial"/>
+          <w:sz w:val="24"/>
+          <w:szCs w:val="24"/>
+        </w:rPr>
+        <w:t xml:space="preserve">he </w:t>
+      </w:r>
+      <w:proofErr w:type="gramStart"/>
+      <w:r>
+        <w:rPr>
+          <w:rFonts w:ascii="Arial" w:hAnsi="Arial" w:cs="Arial"/>
+          <w:sz w:val="24"/>
+          <w:szCs w:val="24"/>
+        </w:rPr>
+        <w:t>study  area</w:t>
+      </w:r>
+      <w:proofErr w:type="gramEnd"/>
+      <w:r>
+        <w:rPr>
+          <w:rFonts w:ascii="Arial" w:hAnsi="Arial" w:cs="Arial"/>
+          <w:sz w:val="24"/>
+          <w:szCs w:val="24"/>
+        </w:rPr>
+        <w:t xml:space="preserve"> for this case study will be Suwannee Sound, specifically the areas of Suwannee Sound south of East Pass of the Suwannee River.  As an example, I will assess how Deer Island a near shore island consisting of approximately 90 acres in total area, of which 25 acres are of upland habitat and 20 acres of wetland habitat has changed over time. The island coastline features include a sandy beach facing the open Gulf of Mexico. </w:t>
+      </w:r>
+      <w:proofErr w:type="gramStart"/>
+      <w:r>
+        <w:rPr>
+          <w:rFonts w:ascii="Arial" w:hAnsi="Arial" w:cs="Arial"/>
+          <w:sz w:val="24"/>
+          <w:szCs w:val="24"/>
+        </w:rPr>
+        <w:t>Deer Island is not continuously inhabited by humans</w:t>
+      </w:r>
+      <w:proofErr w:type="gramEnd"/>
+      <w:r>
+        <w:rPr>
+          <w:rFonts w:ascii="Arial" w:hAnsi="Arial" w:cs="Arial"/>
+          <w:sz w:val="24"/>
+          <w:szCs w:val="24"/>
+        </w:rPr>
+        <w:t xml:space="preserve">, but there are some man-made structures from the late 1800s as well as temporary camping areas and small dock. Deer Island is located 8 miles north of Cedar Key, Florida.  </w:t>
+      </w:r>
+    </w:p>
+    <w:p>
+      <w:pPr>
+        <w:rPr>
+          <w:rFonts w:ascii="Arial" w:hAnsi="Arial" w:cs="Arial"/>
+          <w:sz w:val="24"/>
+          <w:szCs w:val="24"/>
+        </w:rPr>
+      </w:pPr>
+      <w:r>
+        <w:rPr>
+          <w:rFonts w:ascii="Arial" w:hAnsi="Arial" w:cs="Arial"/>
+          <w:sz w:val="24"/>
+          <w:szCs w:val="24"/>
         </w:rPr>
         <w:drawing>
-          <wp:anchor distT="0" distB="0" distL="114300" distR="114300" simplePos="0" relativeHeight="251658240" behindDoc="0" locked="0" layoutInCell="1" allowOverlap="1" wp14:anchorId="6BF15873" wp14:editId="6BE4EF26">
+          <wp:anchor distT="0" distB="0" distL="114300" distR="114300" simplePos="0" relativeHeight="251658240" behindDoc="0" locked="0" layoutInCell="1" allowOverlap="1" wp14:anchorId="6BF15873" wp14:editId="4A9F0F95">
             <wp:simplePos x="0" y="0"/>
             <wp:positionH relativeFrom="margin">
-              <wp:posOffset>767080</wp:posOffset>
+              <wp:align>center</wp:align>
             </wp:positionH>
             <wp:positionV relativeFrom="paragraph">
-              <wp:posOffset>1348740</wp:posOffset>
+              <wp:posOffset>269240</wp:posOffset>
             </wp:positionV>
-            <wp:extent cx="3629660" cy="2567940"/>
-            <wp:effectExtent l="19050" t="19050" r="27940" b="22860"/>
+            <wp:extent cx="4119245" cy="2914650"/>
+            <wp:effectExtent l="19050" t="19050" r="14605" b="19050"/>
             <wp:wrapTopAndBottom/>
             <wp:docPr id="1" name="Picture 1"/>
             <wp:cNvGraphicFramePr>
@@ -3031,7 +2985,7 @@
                   <pic:spPr bwMode="auto">
                     <a:xfrm>
                       <a:off x="0" y="0"/>
-                      <a:ext cx="3629660" cy="2567940"/>
+                      <a:ext cx="4119245" cy="2914650"/>
                     </a:xfrm>
                     <a:prstGeom prst="rect">
                       <a:avLst/>
@@ -3055,189 +3009,55 @@
           </wp:anchor>
         </w:drawing>
       </w:r>
-      <w:r>
-        <w:rPr>
-          <w:rFonts w:ascii="Arial" w:hAnsi="Arial" w:cs="Arial"/>
-          <w:sz w:val="24"/>
-          <w:szCs w:val="24"/>
-        </w:rPr>
-        <w:t xml:space="preserve">The </w:t>
-      </w:r>
-      <w:r>
-        <w:rPr>
-          <w:rFonts w:ascii="Arial" w:hAnsi="Arial" w:cs="Arial"/>
-          <w:sz w:val="24"/>
-          <w:szCs w:val="24"/>
-        </w:rPr>
-        <w:t>study</w:t>
-      </w:r>
-      <w:r>
-        <w:rPr>
-          <w:rFonts w:ascii="Arial" w:hAnsi="Arial" w:cs="Arial"/>
-          <w:sz w:val="24"/>
-          <w:szCs w:val="24"/>
-        </w:rPr>
-        <w:t xml:space="preserve"> area for this case study </w:t>
-      </w:r>
-      <w:r>
-        <w:rPr>
-          <w:rFonts w:ascii="Arial" w:hAnsi="Arial" w:cs="Arial"/>
-          <w:sz w:val="24"/>
-          <w:szCs w:val="24"/>
-        </w:rPr>
-        <w:t>will be</w:t>
-      </w:r>
-      <w:r>
-        <w:rPr>
-          <w:rFonts w:ascii="Arial" w:hAnsi="Arial" w:cs="Arial"/>
-          <w:sz w:val="24"/>
-          <w:szCs w:val="24"/>
-        </w:rPr>
-        <w:t xml:space="preserve"> Deer Island</w:t>
-      </w:r>
-      <w:r>
-        <w:rPr>
-          <w:rFonts w:ascii="Arial" w:hAnsi="Arial" w:cs="Arial"/>
-          <w:sz w:val="24"/>
-          <w:szCs w:val="24"/>
-        </w:rPr>
-        <w:t>, which is</w:t>
-      </w:r>
-      <w:r>
-        <w:rPr>
-          <w:rFonts w:ascii="Arial" w:hAnsi="Arial" w:cs="Arial"/>
-          <w:sz w:val="24"/>
-          <w:szCs w:val="24"/>
-        </w:rPr>
-        <w:t xml:space="preserve"> off the coast of </w:t>
-      </w:r>
-      <w:r>
-        <w:rPr>
-          <w:rFonts w:ascii="Arial" w:hAnsi="Arial" w:cs="Arial"/>
-          <w:sz w:val="24"/>
-          <w:szCs w:val="24"/>
-        </w:rPr>
-        <w:t>the Big Bend</w:t>
-      </w:r>
-      <w:r>
-        <w:rPr>
-          <w:rFonts w:ascii="Arial" w:hAnsi="Arial" w:cs="Arial"/>
-          <w:sz w:val="24"/>
-          <w:szCs w:val="24"/>
-        </w:rPr>
-        <w:t xml:space="preserve"> </w:t>
-      </w:r>
-      <w:r>
-        <w:rPr>
-          <w:rFonts w:ascii="Arial" w:hAnsi="Arial" w:cs="Arial"/>
-          <w:sz w:val="24"/>
-          <w:szCs w:val="24"/>
-        </w:rPr>
-        <w:t>Florida in the Gulf of Mexico</w:t>
-      </w:r>
-      <w:r>
-        <w:rPr>
-          <w:rFonts w:ascii="Arial" w:hAnsi="Arial" w:cs="Arial"/>
-          <w:sz w:val="24"/>
-          <w:szCs w:val="24"/>
-        </w:rPr>
-        <w:t>.</w:t>
-      </w:r>
-      <w:r>
-        <w:rPr>
-          <w:rFonts w:ascii="Arial" w:hAnsi="Arial" w:cs="Arial"/>
-          <w:sz w:val="24"/>
-          <w:szCs w:val="24"/>
-        </w:rPr>
-        <w:t xml:space="preserve"> </w:t>
-      </w:r>
-      <w:r>
-        <w:rPr>
-          <w:rFonts w:ascii="Arial" w:hAnsi="Arial" w:cs="Arial"/>
-          <w:sz w:val="24"/>
-          <w:szCs w:val="24"/>
-        </w:rPr>
-        <w:t xml:space="preserve">Deer Island is a </w:t>
-      </w:r>
-      <w:r>
-        <w:rPr>
-          <w:rFonts w:ascii="Arial" w:hAnsi="Arial" w:cs="Arial"/>
-          <w:sz w:val="24"/>
-          <w:szCs w:val="24"/>
-        </w:rPr>
-        <w:t>near shore</w:t>
-      </w:r>
-      <w:r>
-        <w:rPr>
-          <w:rFonts w:ascii="Arial" w:hAnsi="Arial" w:cs="Arial"/>
-          <w:sz w:val="24"/>
-          <w:szCs w:val="24"/>
-        </w:rPr>
-        <w:t xml:space="preserve"> island consisting </w:t>
-      </w:r>
-      <w:r>
-        <w:rPr>
-          <w:rFonts w:ascii="Arial" w:hAnsi="Arial" w:cs="Arial"/>
-          <w:sz w:val="24"/>
-          <w:szCs w:val="24"/>
-        </w:rPr>
-        <w:t xml:space="preserve">of approximately </w:t>
-      </w:r>
-      <w:r>
-        <w:rPr>
-          <w:rFonts w:ascii="Arial" w:hAnsi="Arial" w:cs="Arial"/>
-          <w:sz w:val="24"/>
-          <w:szCs w:val="24"/>
-        </w:rPr>
-        <w:t xml:space="preserve">90 acres in total area, </w:t>
-      </w:r>
-      <w:r>
-        <w:rPr>
-          <w:rFonts w:ascii="Arial" w:hAnsi="Arial" w:cs="Arial"/>
-          <w:sz w:val="24"/>
-          <w:szCs w:val="24"/>
-        </w:rPr>
-        <w:t>of which</w:t>
-      </w:r>
-      <w:r>
-        <w:rPr>
-          <w:rFonts w:ascii="Arial" w:hAnsi="Arial" w:cs="Arial"/>
-          <w:sz w:val="24"/>
-          <w:szCs w:val="24"/>
-        </w:rPr>
-        <w:t xml:space="preserve"> 25 acres </w:t>
-      </w:r>
-      <w:r>
-        <w:rPr>
-          <w:rFonts w:ascii="Arial" w:hAnsi="Arial" w:cs="Arial"/>
-          <w:sz w:val="24"/>
-          <w:szCs w:val="24"/>
-        </w:rPr>
-        <w:t xml:space="preserve">are </w:t>
-      </w:r>
-      <w:r>
-        <w:rPr>
-          <w:rFonts w:ascii="Arial" w:hAnsi="Arial" w:cs="Arial"/>
-          <w:sz w:val="24"/>
-          <w:szCs w:val="24"/>
-        </w:rPr>
-        <w:t xml:space="preserve">of upland habitat and 20 acres of wetland habitat. The island coastline features </w:t>
-      </w:r>
-      <w:r>
-        <w:rPr>
-          <w:rFonts w:ascii="Arial" w:hAnsi="Arial" w:cs="Arial"/>
-          <w:sz w:val="24"/>
-          <w:szCs w:val="24"/>
-        </w:rPr>
-        <w:t>include a</w:t>
-      </w:r>
-      <w:r>
-        <w:rPr>
-          <w:rFonts w:ascii="Arial" w:hAnsi="Arial" w:cs="Arial"/>
-          <w:sz w:val="24"/>
-          <w:szCs w:val="24"/>
-        </w:rPr>
-        <w:t xml:space="preserve"> sandy beach facing the open Gulf of Mexico. </w:t>
+    </w:p>
+    <w:p>
+      <w:pPr>
+        <w:rPr>
+          <w:rFonts w:ascii="Arial" w:hAnsi="Arial" w:cs="Arial"/>
+          <w:sz w:val="24"/>
+          <w:szCs w:val="24"/>
+        </w:rPr>
+      </w:pPr>
+    </w:p>
+    <w:p>
+      <w:pPr>
+        <w:rPr>
+          <w:rFonts w:ascii="Arial" w:hAnsi="Arial" w:cs="Arial"/>
+          <w:sz w:val="24"/>
+          <w:szCs w:val="24"/>
+        </w:rPr>
+      </w:pPr>
+      <w:r>
+        <w:rPr>
+          <w:rFonts w:ascii="Arial" w:hAnsi="Arial" w:cs="Arial"/>
+          <w:sz w:val="24"/>
+          <w:szCs w:val="24"/>
+        </w:rPr>
+        <w:t xml:space="preserve">Figure </w:t>
+      </w:r>
+      <w:r>
+        <w:rPr>
+          <w:rFonts w:ascii="Arial" w:hAnsi="Arial" w:cs="Arial"/>
+          <w:sz w:val="24"/>
+          <w:szCs w:val="24"/>
+        </w:rPr>
+        <w:t>5</w:t>
+      </w:r>
+      <w:r>
+        <w:rPr>
+          <w:rFonts w:ascii="Arial" w:hAnsi="Arial" w:cs="Arial"/>
+          <w:sz w:val="24"/>
+          <w:szCs w:val="24"/>
+        </w:rPr>
+        <w:t xml:space="preserve">- </w:t>
+      </w:r>
+      <w:r>
+        <w:rPr>
+          <w:rFonts w:ascii="Arial" w:hAnsi="Arial" w:cs="Arial"/>
+          <w:sz w:val="24"/>
+          <w:szCs w:val="24"/>
+        </w:rPr>
+        <w:t xml:space="preserve">Zoomed out view of study area, Deer Island, for spatial context in relation to Lone Cabbage Reef. Land mass </w:t>
       </w:r>
       <w:proofErr w:type="gramStart"/>
       <w:r>
@@ -3246,23 +3066,7 @@
           <w:sz w:val="24"/>
           <w:szCs w:val="24"/>
         </w:rPr>
-        <w:t>Deer island is not inhabite</w:t>
-      </w:r>
-      <w:r>
-        <w:rPr>
-          <w:rFonts w:ascii="Arial" w:hAnsi="Arial" w:cs="Arial"/>
-          <w:sz w:val="24"/>
-          <w:szCs w:val="24"/>
-        </w:rPr>
-        <w:t>d</w:t>
-      </w:r>
-      <w:r>
-        <w:rPr>
-          <w:rFonts w:ascii="Arial" w:hAnsi="Arial" w:cs="Arial"/>
-          <w:sz w:val="24"/>
-          <w:szCs w:val="24"/>
-        </w:rPr>
-        <w:t xml:space="preserve"> by humans</w:t>
+        <w:t>is colored</w:t>
       </w:r>
       <w:proofErr w:type="gramEnd"/>
       <w:r>
@@ -3271,53 +3075,15 @@
           <w:sz w:val="24"/>
           <w:szCs w:val="24"/>
         </w:rPr>
-        <w:t>, but there are</w:t>
-      </w:r>
-      <w:r>
-        <w:rPr>
-          <w:rFonts w:ascii="Arial" w:hAnsi="Arial" w:cs="Arial"/>
-          <w:sz w:val="24"/>
-          <w:szCs w:val="24"/>
-        </w:rPr>
-        <w:t xml:space="preserve"> </w:t>
-      </w:r>
-      <w:r>
-        <w:rPr>
-          <w:rFonts w:ascii="Arial" w:hAnsi="Arial" w:cs="Arial"/>
-          <w:sz w:val="24"/>
-          <w:szCs w:val="24"/>
-        </w:rPr>
-        <w:t>some man-made structures from the late 1800s.</w:t>
-      </w:r>
-      <w:r>
-        <w:rPr>
-          <w:rFonts w:ascii="Arial" w:hAnsi="Arial" w:cs="Arial"/>
-          <w:sz w:val="24"/>
-          <w:szCs w:val="24"/>
-        </w:rPr>
-        <w:t xml:space="preserve"> </w:t>
-      </w:r>
-      <w:r>
-        <w:rPr>
-          <w:rFonts w:ascii="Arial" w:hAnsi="Arial" w:cs="Arial"/>
-          <w:sz w:val="24"/>
-          <w:szCs w:val="24"/>
-        </w:rPr>
-        <w:t xml:space="preserve">Deer Island is located 8 miles north of Cedar Key, Florida. </w:t>
-      </w:r>
-      <w:r>
-        <w:rPr>
-          <w:rFonts w:ascii="Arial" w:hAnsi="Arial" w:cs="Arial"/>
-          <w:sz w:val="24"/>
-          <w:szCs w:val="24"/>
-        </w:rPr>
-        <w:t xml:space="preserve"> </w:t>
-      </w:r>
-    </w:p>
-    <w:p>
-      <w:pPr>
-        <w:rPr>
-          <w:rFonts w:ascii="Arial" w:hAnsi="Arial" w:cs="Arial"/>
+        <w:t xml:space="preserve"> in green, and oyster clusters are colored in orange</w:t>
+      </w:r>
+    </w:p>
+    <w:p>
+      <w:pPr>
+        <w:rPr>
+          <w:rFonts w:ascii="Arial" w:hAnsi="Arial" w:cs="Arial"/>
+          <w:b/>
+          <w:bCs/>
           <w:sz w:val="24"/>
           <w:szCs w:val="24"/>
         </w:rPr>
@@ -3326,14 +3092,15 @@
         <w:rPr>
           <w:noProof/>
         </w:rPr>
+        <w:lastRenderedPageBreak/>
         <w:drawing>
-          <wp:anchor distT="0" distB="0" distL="114300" distR="114300" simplePos="0" relativeHeight="251659264" behindDoc="0" locked="0" layoutInCell="1" allowOverlap="1" wp14:anchorId="17CA318D" wp14:editId="08A7C564">
+          <wp:anchor distT="0" distB="0" distL="114300" distR="114300" simplePos="0" relativeHeight="251659264" behindDoc="0" locked="0" layoutInCell="1" allowOverlap="1" wp14:anchorId="17CA318D" wp14:editId="5BF5985C">
             <wp:simplePos x="0" y="0"/>
             <wp:positionH relativeFrom="margin">
-              <wp:posOffset>749762</wp:posOffset>
+              <wp:posOffset>701675</wp:posOffset>
             </wp:positionH>
             <wp:positionV relativeFrom="paragraph">
-              <wp:posOffset>3244215</wp:posOffset>
+              <wp:posOffset>19050</wp:posOffset>
             </wp:positionV>
             <wp:extent cx="3563620" cy="2518410"/>
             <wp:effectExtent l="19050" t="19050" r="17780" b="15240"/>
@@ -3391,56 +3158,6 @@
           </wp:anchor>
         </w:drawing>
       </w:r>
-      <w:r>
-        <w:rPr>
-          <w:rFonts w:ascii="Arial" w:hAnsi="Arial" w:cs="Arial"/>
-          <w:sz w:val="24"/>
-          <w:szCs w:val="24"/>
-        </w:rPr>
-        <w:t xml:space="preserve">Figure </w:t>
-      </w:r>
-      <w:r>
-        <w:rPr>
-          <w:rFonts w:ascii="Arial" w:hAnsi="Arial" w:cs="Arial"/>
-          <w:sz w:val="24"/>
-          <w:szCs w:val="24"/>
-        </w:rPr>
-        <w:t>5</w:t>
-      </w:r>
-      <w:r>
-        <w:rPr>
-          <w:rFonts w:ascii="Arial" w:hAnsi="Arial" w:cs="Arial"/>
-          <w:sz w:val="24"/>
-          <w:szCs w:val="24"/>
-        </w:rPr>
-        <w:t xml:space="preserve">- </w:t>
-      </w:r>
-      <w:r>
-        <w:rPr>
-          <w:rFonts w:ascii="Arial" w:hAnsi="Arial" w:cs="Arial"/>
-          <w:sz w:val="24"/>
-          <w:szCs w:val="24"/>
-        </w:rPr>
-        <w:t xml:space="preserve">Zoomed out view of study area, Deer Island, for spatial context in relation to Lone Cabbage Reef. Land mass </w:t>
-      </w:r>
-      <w:proofErr w:type="gramStart"/>
-      <w:r>
-        <w:rPr>
-          <w:rFonts w:ascii="Arial" w:hAnsi="Arial" w:cs="Arial"/>
-          <w:sz w:val="24"/>
-          <w:szCs w:val="24"/>
-        </w:rPr>
-        <w:t>is colored</w:t>
-      </w:r>
-      <w:proofErr w:type="gramEnd"/>
-      <w:r>
-        <w:rPr>
-          <w:rFonts w:ascii="Arial" w:hAnsi="Arial" w:cs="Arial"/>
-          <w:sz w:val="24"/>
-          <w:szCs w:val="24"/>
-        </w:rPr>
-        <w:t xml:space="preserve"> in green, and oyster clusters are colored in orange</w:t>
-      </w:r>
     </w:p>
     <w:p>
       <w:pPr>
@@ -3452,84 +3169,72 @@
           <w:szCs w:val="24"/>
         </w:rPr>
       </w:pPr>
-    </w:p>
-    <w:p>
-      <w:pPr>
-        <w:rPr>
-          <w:rFonts w:ascii="Arial" w:hAnsi="Arial" w:cs="Arial"/>
+      <w:r>
+        <w:rPr>
+          <w:rFonts w:ascii="Arial" w:hAnsi="Arial" w:cs="Arial"/>
+          <w:sz w:val="24"/>
+          <w:szCs w:val="24"/>
+        </w:rPr>
+        <w:t xml:space="preserve">Figure </w:t>
+      </w:r>
+      <w:r>
+        <w:rPr>
+          <w:rFonts w:ascii="Arial" w:hAnsi="Arial" w:cs="Arial"/>
+          <w:sz w:val="24"/>
+          <w:szCs w:val="24"/>
+        </w:rPr>
+        <w:t>6</w:t>
+      </w:r>
+      <w:r>
+        <w:rPr>
+          <w:rFonts w:ascii="Arial" w:hAnsi="Arial" w:cs="Arial"/>
+          <w:sz w:val="24"/>
+          <w:szCs w:val="24"/>
+        </w:rPr>
+        <w:t xml:space="preserve">- </w:t>
+      </w:r>
+      <w:r>
+        <w:rPr>
+          <w:rFonts w:ascii="Arial" w:hAnsi="Arial" w:cs="Arial"/>
+          <w:sz w:val="24"/>
+          <w:szCs w:val="24"/>
+        </w:rPr>
+        <w:t xml:space="preserve">Zoomed in view of study area, Deer Island. Land mass </w:t>
+      </w:r>
+      <w:proofErr w:type="gramStart"/>
+      <w:r>
+        <w:rPr>
+          <w:rFonts w:ascii="Arial" w:hAnsi="Arial" w:cs="Arial"/>
+          <w:sz w:val="24"/>
+          <w:szCs w:val="24"/>
+        </w:rPr>
+        <w:t>is colored</w:t>
+      </w:r>
+      <w:proofErr w:type="gramEnd"/>
+      <w:r>
+        <w:rPr>
+          <w:rFonts w:ascii="Arial" w:hAnsi="Arial" w:cs="Arial"/>
+          <w:sz w:val="24"/>
+          <w:szCs w:val="24"/>
+        </w:rPr>
+        <w:t xml:space="preserve"> in green, and oyster clusters are colored in orange. </w:t>
+      </w:r>
+    </w:p>
+    <w:p>
+      <w:pPr>
+        <w:rPr>
           <w:b/>
           <w:bCs/>
-          <w:sz w:val="24"/>
-          <w:szCs w:val="24"/>
-        </w:rPr>
-      </w:pPr>
-      <w:r>
-        <w:rPr>
-          <w:rFonts w:ascii="Arial" w:hAnsi="Arial" w:cs="Arial"/>
-          <w:sz w:val="24"/>
-          <w:szCs w:val="24"/>
-        </w:rPr>
-        <w:t xml:space="preserve">Figure </w:t>
-      </w:r>
-      <w:r>
-        <w:rPr>
-          <w:rFonts w:ascii="Arial" w:hAnsi="Arial" w:cs="Arial"/>
-          <w:sz w:val="24"/>
-          <w:szCs w:val="24"/>
-        </w:rPr>
-        <w:t>6</w:t>
-      </w:r>
-      <w:r>
-        <w:rPr>
-          <w:rFonts w:ascii="Arial" w:hAnsi="Arial" w:cs="Arial"/>
-          <w:sz w:val="24"/>
-          <w:szCs w:val="24"/>
-        </w:rPr>
-        <w:t xml:space="preserve">- </w:t>
-      </w:r>
-      <w:r>
-        <w:rPr>
-          <w:rFonts w:ascii="Arial" w:hAnsi="Arial" w:cs="Arial"/>
-          <w:sz w:val="24"/>
-          <w:szCs w:val="24"/>
-        </w:rPr>
-        <w:t xml:space="preserve">Zoomed in view of study area, Deer Island. Land mass </w:t>
-      </w:r>
-      <w:proofErr w:type="gramStart"/>
-      <w:r>
-        <w:rPr>
-          <w:rFonts w:ascii="Arial" w:hAnsi="Arial" w:cs="Arial"/>
-          <w:sz w:val="24"/>
-          <w:szCs w:val="24"/>
-        </w:rPr>
-        <w:t>is colored</w:t>
-      </w:r>
-      <w:proofErr w:type="gramEnd"/>
-      <w:r>
-        <w:rPr>
-          <w:rFonts w:ascii="Arial" w:hAnsi="Arial" w:cs="Arial"/>
-          <w:sz w:val="24"/>
-          <w:szCs w:val="24"/>
-        </w:rPr>
-        <w:t xml:space="preserve"> in green, and oyster clusters are colored in orange. </w:t>
-      </w:r>
-    </w:p>
-    <w:p>
-      <w:pPr>
-        <w:rPr>
+        </w:rPr>
+      </w:pPr>
+      <w:r>
+        <w:rPr>
+          <w:rFonts w:ascii="Arial" w:hAnsi="Arial" w:cs="Arial"/>
           <w:b/>
           <w:bCs/>
-        </w:rPr>
-      </w:pPr>
-      <w:r>
-        <w:rPr>
-          <w:rFonts w:ascii="Arial" w:hAnsi="Arial" w:cs="Arial"/>
-          <w:b/>
-          <w:bCs/>
-          <w:sz w:val="24"/>
-          <w:szCs w:val="24"/>
-        </w:rPr>
-        <w:lastRenderedPageBreak/>
+          <w:sz w:val="24"/>
+          <w:szCs w:val="24"/>
+        </w:rPr>
         <w:t>Methods</w:t>
       </w:r>
       <w:r>
@@ -3555,71 +3260,31 @@
       <w:r>
         <w:rPr>
           <w:rFonts w:ascii="Arial" w:hAnsi="Arial" w:cs="Arial"/>
+          <w:b/>
+          <w:bCs/>
           <w:i/>
           <w:iCs/>
           <w:sz w:val="24"/>
           <w:szCs w:val="24"/>
         </w:rPr>
-        <w:t>O</w:t>
-      </w:r>
-      <w:r>
-        <w:rPr>
-          <w:rFonts w:ascii="Arial" w:hAnsi="Arial" w:cs="Arial"/>
-          <w:i/>
-          <w:iCs/>
-          <w:sz w:val="24"/>
-          <w:szCs w:val="24"/>
-        </w:rPr>
-        <w:t>rganization and Storage</w:t>
-      </w:r>
-    </w:p>
-    <w:p>
-      <w:pPr>
-        <w:rPr>
-          <w:rFonts w:ascii="Arial" w:hAnsi="Arial" w:cs="Arial"/>
-          <w:sz w:val="24"/>
-          <w:szCs w:val="24"/>
-        </w:rPr>
-      </w:pPr>
-      <w:r>
-        <w:rPr>
-          <w:rFonts w:ascii="Arial" w:hAnsi="Arial" w:cs="Arial"/>
-          <w:sz w:val="24"/>
-          <w:szCs w:val="24"/>
-        </w:rPr>
-        <w:t xml:space="preserve">USGS </w:t>
-      </w:r>
-      <w:r>
-        <w:rPr>
-          <w:rFonts w:ascii="Arial" w:hAnsi="Arial" w:cs="Arial"/>
-          <w:sz w:val="24"/>
-          <w:szCs w:val="24"/>
-        </w:rPr>
-        <w:t>D</w:t>
-      </w:r>
-      <w:r>
-        <w:rPr>
-          <w:rFonts w:ascii="Arial" w:hAnsi="Arial" w:cs="Arial"/>
-          <w:sz w:val="24"/>
-          <w:szCs w:val="24"/>
-        </w:rPr>
-        <w:t xml:space="preserve">ata </w:t>
-      </w:r>
-      <w:r>
-        <w:rPr>
-          <w:rFonts w:ascii="Arial" w:hAnsi="Arial" w:cs="Arial"/>
-          <w:sz w:val="24"/>
-          <w:szCs w:val="24"/>
-        </w:rPr>
-        <w:t>M</w:t>
-      </w:r>
-      <w:r>
-        <w:rPr>
-          <w:rFonts w:ascii="Arial" w:hAnsi="Arial" w:cs="Arial"/>
-          <w:sz w:val="24"/>
-          <w:szCs w:val="24"/>
-        </w:rPr>
-        <w:t>anagement standards explain that some of the best practices for processing spatial data are to use</w:t>
+        <w:t>Organization and Storage</w:t>
+      </w:r>
+    </w:p>
+    <w:p>
+      <w:pPr>
+        <w:rPr>
+          <w:rFonts w:ascii="Arial" w:hAnsi="Arial" w:cs="Arial"/>
+          <w:sz w:val="24"/>
+          <w:szCs w:val="24"/>
+        </w:rPr>
+      </w:pPr>
+      <w:r>
+        <w:rPr>
+          <w:rFonts w:ascii="Arial" w:hAnsi="Arial" w:cs="Arial"/>
+          <w:sz w:val="24"/>
+          <w:szCs w:val="24"/>
+        </w:rPr>
+        <w:t>I will follow USGS Data Management standards that characterize best practices for processing spatial data.  I will use</w:t>
       </w:r>
       <w:r>
         <w:rPr>
@@ -3653,71 +3318,7 @@
           <w:sz w:val="24"/>
           <w:szCs w:val="24"/>
         </w:rPr>
-        <w:t xml:space="preserve"> and</w:t>
-      </w:r>
-      <w:r>
-        <w:rPr>
-          <w:rFonts w:ascii="Arial" w:hAnsi="Arial" w:cs="Arial"/>
-          <w:sz w:val="24"/>
-          <w:szCs w:val="24"/>
-        </w:rPr>
-        <w:t xml:space="preserve"> use </w:t>
-      </w:r>
-      <w:r>
-        <w:rPr>
-          <w:rFonts w:ascii="Arial" w:hAnsi="Arial" w:cs="Arial"/>
-          <w:sz w:val="24"/>
-          <w:szCs w:val="24"/>
-        </w:rPr>
-        <w:t>open-source solutions when</w:t>
-      </w:r>
-      <w:r>
-        <w:rPr>
-          <w:rFonts w:ascii="Arial" w:hAnsi="Arial" w:cs="Arial"/>
-          <w:sz w:val="24"/>
-          <w:szCs w:val="24"/>
-        </w:rPr>
-        <w:t>ever</w:t>
-      </w:r>
-      <w:r>
-        <w:rPr>
-          <w:rFonts w:ascii="Arial" w:hAnsi="Arial" w:cs="Arial"/>
-          <w:sz w:val="24"/>
-          <w:szCs w:val="24"/>
-        </w:rPr>
-        <w:t xml:space="preserve"> possible</w:t>
-      </w:r>
-      <w:r>
-        <w:rPr>
-          <w:rFonts w:ascii="Arial" w:hAnsi="Arial" w:cs="Arial"/>
-          <w:sz w:val="24"/>
-          <w:szCs w:val="24"/>
-        </w:rPr>
-        <w:t>.</w:t>
-      </w:r>
-      <w:r>
-        <w:rPr>
-          <w:rFonts w:ascii="Arial" w:hAnsi="Arial" w:cs="Arial"/>
-          <w:sz w:val="24"/>
-          <w:szCs w:val="24"/>
-        </w:rPr>
-        <w:t xml:space="preserve"> The manual also describes that adding metadata to datasets to define the who, what, where, when, </w:t>
-      </w:r>
-      <w:r>
-        <w:rPr>
-          <w:rFonts w:ascii="Arial" w:hAnsi="Arial" w:cs="Arial"/>
-          <w:sz w:val="24"/>
-          <w:szCs w:val="24"/>
-        </w:rPr>
-        <w:t>why,</w:t>
-      </w:r>
-      <w:r>
-        <w:rPr>
-          <w:rFonts w:ascii="Arial" w:hAnsi="Arial" w:cs="Arial"/>
-          <w:sz w:val="24"/>
-          <w:szCs w:val="24"/>
-        </w:rPr>
-        <w:t xml:space="preserve"> and how is important so that data can </w:t>
+        <w:t xml:space="preserve"> for storing images. The USGS guidelines also describe adding metadata to datasets to define the who, what, where, when, why, and how data </w:t>
       </w:r>
       <w:proofErr w:type="gramStart"/>
       <w:r>
@@ -3726,7 +3327,7 @@
           <w:sz w:val="24"/>
           <w:szCs w:val="24"/>
         </w:rPr>
-        <w:t>be understood</w:t>
+        <w:t>are captured</w:t>
       </w:r>
       <w:proofErr w:type="gramEnd"/>
       <w:r>
@@ -3735,80 +3336,7 @@
           <w:sz w:val="24"/>
           <w:szCs w:val="24"/>
         </w:rPr>
-        <w:t xml:space="preserve">, re-used, and integrated with other datasets. In the </w:t>
-      </w:r>
-      <w:r>
-        <w:rPr>
-          <w:rFonts w:ascii="Arial" w:hAnsi="Arial" w:cs="Arial"/>
-          <w:sz w:val="24"/>
-          <w:szCs w:val="24"/>
-        </w:rPr>
-        <w:t>Geological Survey Manual</w:t>
-      </w:r>
-      <w:r>
-        <w:rPr>
-          <w:rFonts w:ascii="Arial" w:hAnsi="Arial" w:cs="Arial"/>
-          <w:sz w:val="24"/>
-          <w:szCs w:val="24"/>
-        </w:rPr>
-        <w:t xml:space="preserve"> section </w:t>
-      </w:r>
-      <w:r>
-        <w:rPr>
-          <w:rFonts w:ascii="Arial" w:hAnsi="Arial" w:cs="Arial"/>
-          <w:sz w:val="24"/>
-          <w:szCs w:val="24"/>
-        </w:rPr>
-        <w:t>SM 502.7</w:t>
-      </w:r>
-      <w:r>
-        <w:rPr>
-          <w:rFonts w:ascii="Arial" w:hAnsi="Arial" w:cs="Arial"/>
-          <w:sz w:val="24"/>
-          <w:szCs w:val="24"/>
-        </w:rPr>
-        <w:t xml:space="preserve"> states</w:t>
-      </w:r>
-      <w:r>
-        <w:rPr>
-          <w:rFonts w:ascii="Arial" w:hAnsi="Arial" w:cs="Arial"/>
-          <w:sz w:val="24"/>
-          <w:szCs w:val="24"/>
-        </w:rPr>
-        <w:t>:</w:t>
-      </w:r>
-    </w:p>
-    <w:p>
-      <w:pPr>
-        <w:rPr>
-          <w:rFonts w:ascii="Arial" w:hAnsi="Arial" w:cs="Arial"/>
-          <w:sz w:val="24"/>
-          <w:szCs w:val="24"/>
-        </w:rPr>
-      </w:pPr>
-      <w:r>
-        <w:rPr>
-          <w:rFonts w:ascii="Arial" w:hAnsi="Arial" w:cs="Arial"/>
-          <w:sz w:val="24"/>
-          <w:szCs w:val="24"/>
-        </w:rPr>
-        <w:t>“</w:t>
-      </w:r>
-      <w:r>
-        <w:rPr>
-          <w:rFonts w:ascii="Arial" w:hAnsi="Arial" w:cs="Arial"/>
-          <w:sz w:val="24"/>
-          <w:szCs w:val="24"/>
-        </w:rPr>
-        <w:t>Metadata records for scientific data must comply with standards such as the FGDC Content Standard for Digital Geospatial Metadata, the International Organization for Standardization suite of standards, or other USGS endorsed FCDC standards.</w:t>
-      </w:r>
-      <w:r>
-        <w:rPr>
-          <w:rFonts w:ascii="Arial" w:hAnsi="Arial" w:cs="Arial"/>
-          <w:sz w:val="24"/>
-          <w:szCs w:val="24"/>
-        </w:rPr>
-        <w:t>”</w:t>
+        <w:t xml:space="preserve"> so that data can be understood, re-used, and integrated with other datasets.</w:t>
       </w:r>
     </w:p>
     <w:p>
@@ -3975,14 +3503,16 @@
           <w:szCs w:val="24"/>
         </w:rPr>
       </w:pPr>
-      <w:r>
-        <w:rPr>
-          <w:rFonts w:ascii="Arial" w:hAnsi="Arial" w:cs="Arial"/>
-          <w:sz w:val="24"/>
-          <w:szCs w:val="24"/>
-        </w:rPr>
-        <w:t xml:space="preserve">I will be using the </w:t>
-      </w:r>
+      <w:bookmarkStart w:id="5" w:name="_Hlk17388626"/>
+      <w:r>
+        <w:rPr>
+          <w:rFonts w:ascii="Arial" w:hAnsi="Arial" w:cs="Arial"/>
+          <w:sz w:val="24"/>
+          <w:szCs w:val="24"/>
+        </w:rPr>
+        <w:t>I will store all data records on the UF server via the “</w:t>
+      </w:r>
+      <w:proofErr w:type="spellStart"/>
       <w:proofErr w:type="gramStart"/>
       <w:r>
         <w:rPr>
@@ -3992,6 +3522,7 @@
         </w:rPr>
         <w:t>T:Drive</w:t>
       </w:r>
+      <w:proofErr w:type="spellEnd"/>
       <w:proofErr w:type="gramEnd"/>
       <w:r>
         <w:rPr>
@@ -3999,23 +3530,7 @@
           <w:sz w:val="24"/>
           <w:szCs w:val="24"/>
         </w:rPr>
-        <w:t xml:space="preserve"> storage of the LCR </w:t>
-      </w:r>
-      <w:r>
-        <w:rPr>
-          <w:rFonts w:ascii="Arial" w:hAnsi="Arial" w:cs="Arial"/>
-          <w:sz w:val="24"/>
-          <w:szCs w:val="24"/>
-        </w:rPr>
-        <w:t xml:space="preserve">restoration </w:t>
-      </w:r>
-      <w:r>
-        <w:rPr>
-          <w:rFonts w:ascii="Arial" w:hAnsi="Arial" w:cs="Arial"/>
-          <w:sz w:val="24"/>
-          <w:szCs w:val="24"/>
-        </w:rPr>
-        <w:t xml:space="preserve">project to store my datasets. I will use practices to store and backup my geospatial datasets as per USGS Data Management standards. These details will </w:t>
+        <w:t xml:space="preserve"> storage” available to WEC students.  I will use best practices to store and backup my geospatial datasets as per USGS Data Management standards. These details will </w:t>
       </w:r>
       <w:proofErr w:type="gramStart"/>
       <w:r>
@@ -4033,30 +3548,25 @@
           <w:sz w:val="24"/>
           <w:szCs w:val="24"/>
         </w:rPr>
-        <w:t xml:space="preserve"> during imagery processing and analysis.</w:t>
-      </w:r>
-      <w:r>
-        <w:rPr>
-          <w:rFonts w:ascii="Arial" w:hAnsi="Arial" w:cs="Arial"/>
-          <w:sz w:val="24"/>
-          <w:szCs w:val="24"/>
-        </w:rPr>
-        <w:t xml:space="preserve"> </w:t>
-      </w:r>
-    </w:p>
-    <w:p>
-      <w:pPr>
-        <w:rPr>
-          <w:rFonts w:ascii="Arial" w:hAnsi="Arial" w:cs="Arial"/>
-          <w:sz w:val="24"/>
-          <w:szCs w:val="24"/>
-        </w:rPr>
-      </w:pPr>
-    </w:p>
-    <w:p>
-      <w:pPr>
-        <w:rPr>
-          <w:rFonts w:ascii="Arial" w:hAnsi="Arial" w:cs="Arial"/>
+        <w:t xml:space="preserve"> during imagery processing and analysis. </w:t>
+      </w:r>
+    </w:p>
+    <w:bookmarkEnd w:id="5"/>
+    <w:p>
+      <w:pPr>
+        <w:rPr>
+          <w:rFonts w:ascii="Arial" w:hAnsi="Arial" w:cs="Arial"/>
+          <w:sz w:val="24"/>
+          <w:szCs w:val="24"/>
+        </w:rPr>
+      </w:pPr>
+    </w:p>
+    <w:p>
+      <w:pPr>
+        <w:rPr>
+          <w:rFonts w:ascii="Arial" w:hAnsi="Arial" w:cs="Arial"/>
+          <w:b/>
+          <w:bCs/>
           <w:i/>
           <w:iCs/>
           <w:sz w:val="24"/>
@@ -4066,6 +3576,8 @@
       <w:r>
         <w:rPr>
           <w:rFonts w:ascii="Arial" w:hAnsi="Arial" w:cs="Arial"/>
+          <w:b/>
+          <w:bCs/>
           <w:i/>
           <w:iCs/>
           <w:sz w:val="24"/>
@@ -4106,6 +3618,335 @@
         </w:rPr>
         <w:t xml:space="preserve"> reduce potential geospatial analysis error. </w:t>
       </w:r>
+    </w:p>
+    <w:p>
+      <w:pPr>
+        <w:rPr>
+          <w:rFonts w:ascii="Arial" w:hAnsi="Arial" w:cs="Arial"/>
+          <w:color w:val="000000" w:themeColor="text1"/>
+          <w:sz w:val="24"/>
+          <w:szCs w:val="24"/>
+        </w:rPr>
+      </w:pPr>
+      <w:r>
+        <w:rPr>
+          <w:rFonts w:ascii="Arial" w:hAnsi="Arial" w:cs="Arial"/>
+          <w:color w:val="000000" w:themeColor="text1"/>
+          <w:sz w:val="24"/>
+          <w:szCs w:val="24"/>
+        </w:rPr>
+        <w:lastRenderedPageBreak/>
+        <w:t>There are many online database repositories that offer mapping imagery. Some of the available mapping resources that I will search for relevant imagery are:</w:t>
+      </w:r>
+    </w:p>
+    <w:p>
+      <w:pPr>
+        <w:pStyle w:val="ListParagraph"/>
+        <w:numPr>
+          <w:ilvl w:val="0"/>
+          <w:numId w:val="3"/>
+        </w:numPr>
+        <w:spacing w:line="256" w:lineRule="auto"/>
+        <w:rPr>
+          <w:rFonts w:ascii="Arial" w:hAnsi="Arial" w:cs="Arial"/>
+          <w:color w:val="000000" w:themeColor="text1"/>
+          <w:sz w:val="24"/>
+          <w:szCs w:val="24"/>
+        </w:rPr>
+      </w:pPr>
+      <w:r>
+        <w:rPr>
+          <w:rFonts w:ascii="Arial" w:hAnsi="Arial" w:cs="Arial"/>
+          <w:color w:val="000000" w:themeColor="text1"/>
+          <w:sz w:val="24"/>
+          <w:szCs w:val="24"/>
+        </w:rPr>
+        <w:t xml:space="preserve">Florida Geographic Data Library (FGDL) - </w:t>
+      </w:r>
+      <w:hyperlink r:id="rId18" w:history="1">
+        <w:r>
+          <w:rPr>
+            <w:rFonts w:ascii="Arial" w:hAnsi="Arial" w:cs="Arial"/>
+            <w:color w:val="000000" w:themeColor="text1"/>
+            <w:sz w:val="24"/>
+            <w:szCs w:val="24"/>
+          </w:rPr>
+          <w:t>https://www.fgdl.org</w:t>
+        </w:r>
+      </w:hyperlink>
+    </w:p>
+    <w:p>
+      <w:pPr>
+        <w:pStyle w:val="ListParagraph"/>
+        <w:numPr>
+          <w:ilvl w:val="0"/>
+          <w:numId w:val="3"/>
+        </w:numPr>
+        <w:spacing w:line="256" w:lineRule="auto"/>
+        <w:rPr>
+          <w:rFonts w:ascii="Arial" w:hAnsi="Arial" w:cs="Arial"/>
+          <w:color w:val="000000" w:themeColor="text1"/>
+          <w:sz w:val="24"/>
+          <w:szCs w:val="24"/>
+        </w:rPr>
+      </w:pPr>
+      <w:r>
+        <w:rPr>
+          <w:rFonts w:ascii="Arial" w:hAnsi="Arial" w:cs="Arial"/>
+          <w:color w:val="000000" w:themeColor="text1"/>
+          <w:sz w:val="24"/>
+          <w:szCs w:val="24"/>
+        </w:rPr>
+        <w:t>LABINS - labins.org</w:t>
+      </w:r>
+    </w:p>
+    <w:p>
+      <w:pPr>
+        <w:pStyle w:val="ListParagraph"/>
+        <w:numPr>
+          <w:ilvl w:val="0"/>
+          <w:numId w:val="3"/>
+        </w:numPr>
+        <w:spacing w:line="256" w:lineRule="auto"/>
+        <w:rPr>
+          <w:rFonts w:ascii="Arial" w:hAnsi="Arial" w:cs="Arial"/>
+          <w:color w:val="000000" w:themeColor="text1"/>
+          <w:sz w:val="24"/>
+          <w:szCs w:val="24"/>
+        </w:rPr>
+      </w:pPr>
+      <w:r>
+        <w:rPr>
+          <w:rFonts w:ascii="Arial" w:hAnsi="Arial" w:cs="Arial"/>
+          <w:color w:val="000000" w:themeColor="text1"/>
+          <w:sz w:val="24"/>
+          <w:szCs w:val="24"/>
+        </w:rPr>
+        <w:t>NOAA - https://maps.ngdc.noaa.gov/</w:t>
+      </w:r>
+    </w:p>
+    <w:p>
+      <w:pPr>
+        <w:pStyle w:val="ListParagraph"/>
+        <w:numPr>
+          <w:ilvl w:val="0"/>
+          <w:numId w:val="3"/>
+        </w:numPr>
+        <w:spacing w:line="256" w:lineRule="auto"/>
+        <w:rPr>
+          <w:rFonts w:ascii="Arial" w:hAnsi="Arial" w:cs="Arial"/>
+          <w:sz w:val="24"/>
+          <w:szCs w:val="24"/>
+        </w:rPr>
+      </w:pPr>
+      <w:r>
+        <w:rPr>
+          <w:rFonts w:ascii="Arial" w:hAnsi="Arial" w:cs="Arial"/>
+          <w:color w:val="000000" w:themeColor="text1"/>
+          <w:sz w:val="24"/>
+          <w:szCs w:val="24"/>
+        </w:rPr>
+        <w:t>Digital Orthophoto Quarter Quads (DOQQs) - https://catalog.data.gov/dataset?tags=doqq</w:t>
+      </w:r>
+    </w:p>
+    <w:p>
+      <w:pPr>
+        <w:pStyle w:val="ListParagraph"/>
+        <w:numPr>
+          <w:ilvl w:val="0"/>
+          <w:numId w:val="3"/>
+        </w:numPr>
+        <w:spacing w:line="256" w:lineRule="auto"/>
+        <w:rPr>
+          <w:rFonts w:ascii="Arial" w:hAnsi="Arial" w:cs="Arial"/>
+          <w:color w:val="000000" w:themeColor="text1"/>
+          <w:sz w:val="24"/>
+          <w:szCs w:val="24"/>
+        </w:rPr>
+      </w:pPr>
+      <w:r>
+        <w:rPr>
+          <w:rFonts w:ascii="Arial" w:hAnsi="Arial" w:cs="Arial"/>
+          <w:color w:val="000000" w:themeColor="text1"/>
+          <w:sz w:val="24"/>
+          <w:szCs w:val="24"/>
+        </w:rPr>
+        <w:t>Google Earth Engine - https://earthengine.google.com/</w:t>
+      </w:r>
+    </w:p>
+    <w:p>
+      <w:pPr>
+        <w:pStyle w:val="ListParagraph"/>
+        <w:numPr>
+          <w:ilvl w:val="0"/>
+          <w:numId w:val="3"/>
+        </w:numPr>
+        <w:spacing w:line="256" w:lineRule="auto"/>
+        <w:rPr>
+          <w:rFonts w:ascii="Arial" w:hAnsi="Arial" w:cs="Arial"/>
+          <w:color w:val="000000" w:themeColor="text1"/>
+          <w:sz w:val="24"/>
+          <w:szCs w:val="24"/>
+        </w:rPr>
+      </w:pPr>
+      <w:r>
+        <w:rPr>
+          <w:rFonts w:ascii="Arial" w:hAnsi="Arial" w:cs="Arial"/>
+          <w:color w:val="000000" w:themeColor="text1"/>
+          <w:sz w:val="24"/>
+          <w:szCs w:val="24"/>
+        </w:rPr>
+        <w:t xml:space="preserve">George A. </w:t>
+      </w:r>
+      <w:proofErr w:type="spellStart"/>
+      <w:r>
+        <w:rPr>
+          <w:rFonts w:ascii="Arial" w:hAnsi="Arial" w:cs="Arial"/>
+          <w:color w:val="000000" w:themeColor="text1"/>
+          <w:sz w:val="24"/>
+          <w:szCs w:val="24"/>
+        </w:rPr>
+        <w:t>Smathers</w:t>
+      </w:r>
+      <w:proofErr w:type="spellEnd"/>
+      <w:r>
+        <w:rPr>
+          <w:rFonts w:ascii="Arial" w:hAnsi="Arial" w:cs="Arial"/>
+          <w:color w:val="000000" w:themeColor="text1"/>
+          <w:sz w:val="24"/>
+          <w:szCs w:val="24"/>
+        </w:rPr>
+        <w:t xml:space="preserve"> Libraries (digital collection) - https://cms.uflib.ufl.edu/</w:t>
+      </w:r>
+    </w:p>
+    <w:p>
+      <w:pPr>
+        <w:pStyle w:val="ListParagraph"/>
+        <w:numPr>
+          <w:ilvl w:val="0"/>
+          <w:numId w:val="3"/>
+        </w:numPr>
+        <w:spacing w:line="256" w:lineRule="auto"/>
+        <w:rPr>
+          <w:rFonts w:ascii="Arial" w:hAnsi="Arial" w:cs="Arial"/>
+          <w:sz w:val="24"/>
+          <w:szCs w:val="24"/>
+        </w:rPr>
+      </w:pPr>
+      <w:r>
+        <w:rPr>
+          <w:rFonts w:ascii="Arial" w:hAnsi="Arial" w:cs="Arial"/>
+          <w:color w:val="000000" w:themeColor="text1"/>
+          <w:sz w:val="24"/>
+          <w:szCs w:val="24"/>
+        </w:rPr>
+        <w:t xml:space="preserve">Ellen Raabe imagery - </w:t>
+      </w:r>
+      <w:r>
+        <w:rPr>
+          <w:rFonts w:ascii="Arial" w:hAnsi="Arial" w:cs="Arial"/>
+          <w:sz w:val="24"/>
+          <w:szCs w:val="24"/>
+        </w:rPr>
+        <w:t>https://www.usgs.gov/centers/spcmsc/maps</w:t>
+      </w:r>
+    </w:p>
+    <w:p>
+      <w:pPr>
+        <w:pStyle w:val="ListParagraph"/>
+        <w:rPr>
+          <w:rFonts w:ascii="Arial" w:hAnsi="Arial" w:cs="Arial"/>
+          <w:color w:val="000000" w:themeColor="text1"/>
+          <w:sz w:val="24"/>
+          <w:szCs w:val="24"/>
+        </w:rPr>
+      </w:pPr>
+    </w:p>
+    <w:p>
+      <w:pPr>
+        <w:rPr>
+          <w:rFonts w:ascii="Arial" w:hAnsi="Arial" w:cs="Arial"/>
+          <w:color w:val="000000" w:themeColor="text1"/>
+          <w:sz w:val="24"/>
+          <w:szCs w:val="24"/>
+        </w:rPr>
+      </w:pPr>
+      <w:r>
+        <w:rPr>
+          <w:rFonts w:ascii="Arial" w:hAnsi="Arial" w:cs="Arial"/>
+          <w:color w:val="000000" w:themeColor="text1"/>
+          <w:sz w:val="24"/>
+          <w:szCs w:val="24"/>
+        </w:rPr>
+        <w:t xml:space="preserve">These maps will </w:t>
+      </w:r>
+      <w:proofErr w:type="gramStart"/>
+      <w:r>
+        <w:rPr>
+          <w:rFonts w:ascii="Arial" w:hAnsi="Arial" w:cs="Arial"/>
+          <w:color w:val="000000" w:themeColor="text1"/>
+          <w:sz w:val="24"/>
+          <w:szCs w:val="24"/>
+        </w:rPr>
+        <w:t>be reviewed</w:t>
+      </w:r>
+      <w:proofErr w:type="gramEnd"/>
+      <w:r>
+        <w:rPr>
+          <w:rFonts w:ascii="Arial" w:hAnsi="Arial" w:cs="Arial"/>
+          <w:color w:val="000000" w:themeColor="text1"/>
+          <w:sz w:val="24"/>
+          <w:szCs w:val="24"/>
+        </w:rPr>
+        <w:t xml:space="preserve"> documented in a table outlining the date taken, time (if available), coordinate system, camera/satellite information, and other relevant metadata. These mapping images will have associated metadata to ensure that the map analysis will be compatible between all maps. I will assess metadata between images to determine which data are comparable by standardizing for factors such as tide height or time of day which may make it difficult to compare images for changes in island area, when the observed change may actually be a function of different tidal height.  I will develo</w:t>
+      </w:r>
+      <w:r>
+        <w:rPr>
+          <w:rFonts w:ascii="Arial" w:hAnsi="Arial" w:cs="Arial"/>
+          <w:color w:val="000000" w:themeColor="text1"/>
+          <w:sz w:val="24"/>
+          <w:szCs w:val="24"/>
+        </w:rPr>
+        <w:t>p</w:t>
+      </w:r>
+      <w:r>
+        <w:rPr>
+          <w:rFonts w:ascii="Arial" w:hAnsi="Arial" w:cs="Arial"/>
+          <w:color w:val="000000" w:themeColor="text1"/>
+          <w:sz w:val="24"/>
+          <w:szCs w:val="24"/>
+        </w:rPr>
+        <w:t xml:space="preserve"> methods which will reduce potential geospatial analysis error.  by clearly identifying how data </w:t>
+      </w:r>
+      <w:proofErr w:type="gramStart"/>
+      <w:r>
+        <w:rPr>
+          <w:rFonts w:ascii="Arial" w:hAnsi="Arial" w:cs="Arial"/>
+          <w:color w:val="000000" w:themeColor="text1"/>
+          <w:sz w:val="24"/>
+          <w:szCs w:val="24"/>
+        </w:rPr>
+        <w:t>are cataloged</w:t>
+      </w:r>
+      <w:proofErr w:type="gramEnd"/>
+      <w:r>
+        <w:rPr>
+          <w:rFonts w:ascii="Arial" w:hAnsi="Arial" w:cs="Arial"/>
+          <w:color w:val="000000" w:themeColor="text1"/>
+          <w:sz w:val="24"/>
+          <w:szCs w:val="24"/>
+        </w:rPr>
+        <w:t xml:space="preserve"> and decisions made as to whether to include an image or not in my analyses.</w:t>
+      </w:r>
+    </w:p>
+    <w:p>
+      <w:pPr>
+        <w:rPr>
+          <w:rFonts w:ascii="Arial" w:hAnsi="Arial" w:cs="Arial"/>
+          <w:sz w:val="24"/>
+          <w:szCs w:val="24"/>
+        </w:rPr>
+      </w:pPr>
     </w:p>
     <w:p>
       <w:pPr>
@@ -4126,633 +3967,280 @@
           <w:iCs/>
           <w:spacing w:val="2"/>
         </w:rPr>
-        <w:t>Indicators</w:t>
-      </w:r>
-      <w:r>
-        <w:rPr>
-          <w:rFonts w:ascii="Arial" w:hAnsi="Arial" w:cs="Arial"/>
-          <w:i/>
-          <w:iCs/>
-          <w:spacing w:val="2"/>
-        </w:rPr>
-        <w:t xml:space="preserve"> for </w:t>
-      </w:r>
-      <w:r>
-        <w:rPr>
-          <w:rFonts w:ascii="Arial" w:hAnsi="Arial" w:cs="Arial"/>
-          <w:i/>
-          <w:iCs/>
-          <w:spacing w:val="2"/>
-        </w:rPr>
-        <w:t xml:space="preserve">shoreline </w:t>
-      </w:r>
-      <w:r>
-        <w:rPr>
-          <w:rFonts w:ascii="Arial" w:hAnsi="Arial" w:cs="Arial"/>
-          <w:i/>
-          <w:iCs/>
-          <w:spacing w:val="2"/>
-        </w:rPr>
-        <w:t>analysis</w:t>
-      </w:r>
-    </w:p>
-    <w:p>
-      <w:pPr>
-        <w:rPr>
-          <w:rFonts w:ascii="Arial" w:hAnsi="Arial" w:cs="Arial"/>
-          <w:sz w:val="24"/>
-          <w:szCs w:val="24"/>
-        </w:rPr>
-      </w:pPr>
-      <w:r>
-        <w:rPr>
-          <w:rFonts w:ascii="Arial" w:hAnsi="Arial" w:cs="Arial"/>
-          <w:sz w:val="24"/>
-          <w:szCs w:val="24"/>
-        </w:rPr>
-        <w:t>A shoreline change indicator includes high water line (HWL) and vegetation (</w:t>
+        <w:t>Shoreline indicators</w:t>
+      </w:r>
+    </w:p>
+    <w:p>
+      <w:pPr>
+        <w:pStyle w:val="para"/>
+        <w:shd w:val="clear" w:color="auto" w:fill="FCFCFC"/>
+        <w:spacing w:before="240" w:beforeAutospacing="0" w:after="288" w:afterAutospacing="0"/>
+        <w:rPr>
+          <w:rFonts w:ascii="Arial" w:eastAsiaTheme="minorHAnsi" w:hAnsi="Arial" w:cs="Arial"/>
+        </w:rPr>
+      </w:pPr>
+      <w:r>
+        <w:rPr>
+          <w:rFonts w:ascii="Arial" w:eastAsiaTheme="minorHAnsi" w:hAnsi="Arial" w:cs="Arial"/>
+        </w:rPr>
+        <w:t>I will examine shoreline change indicators including high water line (HWL) and vegetation change (</w:t>
       </w:r>
       <w:proofErr w:type="spellStart"/>
       <w:r>
         <w:rPr>
-          <w:rFonts w:ascii="Arial" w:hAnsi="Arial" w:cs="Arial"/>
-          <w:sz w:val="24"/>
-          <w:szCs w:val="24"/>
+          <w:rFonts w:ascii="Arial" w:eastAsiaTheme="minorHAnsi" w:hAnsi="Arial" w:cs="Arial"/>
         </w:rPr>
         <w:t>Boak</w:t>
       </w:r>
       <w:proofErr w:type="spellEnd"/>
       <w:r>
         <w:rPr>
-          <w:rFonts w:ascii="Arial" w:hAnsi="Arial" w:cs="Arial"/>
-          <w:sz w:val="24"/>
-          <w:szCs w:val="24"/>
-        </w:rPr>
-        <w:t xml:space="preserve"> et al., 2005).  High water line is the most common indicator, and it can </w:t>
+          <w:rFonts w:ascii="Arial" w:eastAsiaTheme="minorHAnsi" w:hAnsi="Arial" w:cs="Arial"/>
+        </w:rPr>
+        <w:t xml:space="preserve"> et al., 2005).  High water line is the most common indicator of shoreline change, and it can </w:t>
       </w:r>
       <w:proofErr w:type="gramStart"/>
       <w:r>
         <w:rPr>
-          <w:rFonts w:ascii="Arial" w:hAnsi="Arial" w:cs="Arial"/>
-          <w:sz w:val="24"/>
-          <w:szCs w:val="24"/>
+          <w:rFonts w:ascii="Arial" w:eastAsiaTheme="minorHAnsi" w:hAnsi="Arial" w:cs="Arial"/>
         </w:rPr>
         <w:t>be defined</w:t>
       </w:r>
       <w:proofErr w:type="gramEnd"/>
       <w:r>
         <w:rPr>
-          <w:rFonts w:ascii="Arial" w:hAnsi="Arial" w:cs="Arial"/>
-          <w:sz w:val="24"/>
-          <w:szCs w:val="24"/>
-        </w:rPr>
-        <w:t xml:space="preserve"> as a visually determined change in tone left by the maximum runup from a preceding high time </w:t>
-      </w:r>
-      <w:r>
-        <w:rPr>
-          <w:rFonts w:ascii="Arial" w:hAnsi="Arial" w:cs="Arial"/>
-          <w:sz w:val="24"/>
-          <w:szCs w:val="24"/>
-        </w:rPr>
-        <w:t>(Anders and Byrnes, 1991</w:t>
-      </w:r>
-      <w:r>
-        <w:rPr>
-          <w:rFonts w:ascii="Arial" w:hAnsi="Arial" w:cs="Arial"/>
-          <w:sz w:val="24"/>
-          <w:szCs w:val="24"/>
-        </w:rPr>
-        <w:t xml:space="preserve">). HWL can normally </w:t>
+          <w:rFonts w:ascii="Arial" w:eastAsiaTheme="minorHAnsi" w:hAnsi="Arial" w:cs="Arial"/>
+        </w:rPr>
+        <w:t xml:space="preserve"> as a visually determined change in tone left by the maximum runup from a preceding high time (Anders and Byrnes, 1991). </w:t>
+      </w:r>
+      <w:r>
+        <w:rPr>
+          <w:rFonts w:ascii="Arial" w:eastAsiaTheme="minorHAnsi" w:hAnsi="Arial" w:cs="Arial"/>
+        </w:rPr>
+        <w:t xml:space="preserve">The </w:t>
+      </w:r>
+      <w:r>
+        <w:rPr>
+          <w:rFonts w:ascii="Arial" w:eastAsiaTheme="minorHAnsi" w:hAnsi="Arial" w:cs="Arial"/>
+        </w:rPr>
+        <w:t xml:space="preserve">HWL can normally </w:t>
       </w:r>
       <w:proofErr w:type="gramStart"/>
       <w:r>
         <w:rPr>
-          <w:rFonts w:ascii="Arial" w:hAnsi="Arial" w:cs="Arial"/>
-          <w:sz w:val="24"/>
-          <w:szCs w:val="24"/>
+          <w:rFonts w:ascii="Arial" w:eastAsiaTheme="minorHAnsi" w:hAnsi="Arial" w:cs="Arial"/>
         </w:rPr>
         <w:t>be established</w:t>
       </w:r>
       <w:proofErr w:type="gramEnd"/>
       <w:r>
         <w:rPr>
-          <w:rFonts w:ascii="Arial" w:hAnsi="Arial" w:cs="Arial"/>
-          <w:sz w:val="24"/>
-          <w:szCs w:val="24"/>
-        </w:rPr>
-        <w:t xml:space="preserve"> through aerial photographs, which could be obvious to spot a debris line or a static shoreline parallel line (</w:t>
-      </w:r>
-      <w:r>
-        <w:rPr>
-          <w:rFonts w:ascii="Arial" w:hAnsi="Arial" w:cs="Arial"/>
-          <w:sz w:val="24"/>
-          <w:szCs w:val="24"/>
-        </w:rPr>
-        <w:t>Crowell, Leatherman, and Buckley, 1991</w:t>
-      </w:r>
-      <w:r>
-        <w:rPr>
-          <w:rFonts w:ascii="Arial" w:hAnsi="Arial" w:cs="Arial"/>
-          <w:sz w:val="24"/>
-          <w:szCs w:val="24"/>
-        </w:rPr>
-        <w:t xml:space="preserve">). Because HWL observations can vary wildly between studies, I will propose an HWL definition specifically related to Deer Island that will consider what factors are available in the imagery to determine what constitutes an HWL. </w:t>
-      </w:r>
-    </w:p>
-    <w:p>
-      <w:pPr>
-        <w:rPr>
-          <w:rFonts w:ascii="Arial" w:hAnsi="Arial" w:cs="Arial"/>
-          <w:i/>
-          <w:iCs/>
-          <w:sz w:val="24"/>
-          <w:szCs w:val="24"/>
-        </w:rPr>
-      </w:pPr>
-    </w:p>
-    <w:p>
-      <w:pPr>
-        <w:rPr>
-          <w:rFonts w:ascii="Arial" w:hAnsi="Arial" w:cs="Arial"/>
-          <w:i/>
-          <w:iCs/>
-          <w:sz w:val="24"/>
-          <w:szCs w:val="24"/>
-        </w:rPr>
-      </w:pPr>
-    </w:p>
-    <w:p>
-      <w:pPr>
-        <w:rPr>
-          <w:rFonts w:ascii="Arial" w:hAnsi="Arial" w:cs="Arial"/>
-          <w:i/>
-          <w:iCs/>
-          <w:sz w:val="24"/>
-          <w:szCs w:val="24"/>
-        </w:rPr>
-      </w:pPr>
-      <w:r>
-        <w:rPr>
-          <w:rFonts w:ascii="Arial" w:hAnsi="Arial" w:cs="Arial"/>
-          <w:i/>
-          <w:iCs/>
-          <w:sz w:val="24"/>
-          <w:szCs w:val="24"/>
-        </w:rPr>
-        <w:t xml:space="preserve">Preliminary </w:t>
-      </w:r>
-      <w:r>
-        <w:rPr>
-          <w:rFonts w:ascii="Arial" w:hAnsi="Arial" w:cs="Arial"/>
-          <w:i/>
-          <w:iCs/>
-          <w:sz w:val="24"/>
-          <w:szCs w:val="24"/>
-        </w:rPr>
-        <w:t xml:space="preserve">research </w:t>
-      </w:r>
-      <w:r>
-        <w:rPr>
-          <w:rFonts w:ascii="Arial" w:hAnsi="Arial" w:cs="Arial"/>
-          <w:i/>
-          <w:iCs/>
-          <w:sz w:val="24"/>
-          <w:szCs w:val="24"/>
-        </w:rPr>
-        <w:t>methods</w:t>
-      </w:r>
-    </w:p>
-    <w:p>
-      <w:pPr>
-        <w:rPr>
-          <w:rFonts w:ascii="Arial" w:hAnsi="Arial" w:cs="Arial"/>
-          <w:sz w:val="24"/>
-          <w:szCs w:val="24"/>
-        </w:rPr>
-      </w:pPr>
-      <w:r>
-        <w:rPr>
-          <w:rFonts w:ascii="Arial" w:hAnsi="Arial" w:cs="Arial"/>
-          <w:sz w:val="24"/>
-          <w:szCs w:val="24"/>
-        </w:rPr>
-        <w:t>Preliminary methods include a</w:t>
-      </w:r>
-      <w:r>
-        <w:rPr>
-          <w:rFonts w:ascii="Arial" w:hAnsi="Arial" w:cs="Arial"/>
-          <w:sz w:val="24"/>
-          <w:szCs w:val="24"/>
-        </w:rPr>
-        <w:t xml:space="preserve">n effort </w:t>
-      </w:r>
-      <w:r>
-        <w:rPr>
-          <w:rFonts w:ascii="Arial" w:hAnsi="Arial" w:cs="Arial"/>
-          <w:sz w:val="24"/>
-          <w:szCs w:val="24"/>
-        </w:rPr>
-        <w:t xml:space="preserve">of reviewing the available imagery data for the study area and </w:t>
-      </w:r>
-      <w:r>
-        <w:rPr>
-          <w:rFonts w:ascii="Arial" w:hAnsi="Arial" w:cs="Arial"/>
-          <w:sz w:val="24"/>
-          <w:szCs w:val="24"/>
-        </w:rPr>
-        <w:t xml:space="preserve">attempting </w:t>
-      </w:r>
-      <w:r>
-        <w:rPr>
-          <w:rFonts w:ascii="Arial" w:hAnsi="Arial" w:cs="Arial"/>
-          <w:sz w:val="24"/>
-          <w:szCs w:val="24"/>
-        </w:rPr>
-        <w:t xml:space="preserve">to </w:t>
-      </w:r>
-      <w:r>
-        <w:rPr>
-          <w:rFonts w:ascii="Arial" w:hAnsi="Arial" w:cs="Arial"/>
-          <w:sz w:val="24"/>
-          <w:szCs w:val="24"/>
-        </w:rPr>
-        <w:t>digitizing shapefile</w:t>
-      </w:r>
-      <w:r>
-        <w:rPr>
-          <w:rFonts w:ascii="Arial" w:hAnsi="Arial" w:cs="Arial"/>
-          <w:sz w:val="24"/>
-          <w:szCs w:val="24"/>
-        </w:rPr>
-        <w:t>s</w:t>
-      </w:r>
-      <w:r>
-        <w:rPr>
-          <w:rFonts w:ascii="Arial" w:hAnsi="Arial" w:cs="Arial"/>
-          <w:sz w:val="24"/>
-          <w:szCs w:val="24"/>
-        </w:rPr>
-        <w:t xml:space="preserve"> of the study area. The analysis </w:t>
+          <w:rFonts w:ascii="Arial" w:eastAsiaTheme="minorHAnsi" w:hAnsi="Arial" w:cs="Arial"/>
+        </w:rPr>
+        <w:t xml:space="preserve"> through aerial photographs, which could be obvious to spot a debris line or a static shoreline parallel line (Crowell, Leatherman, and Buckley, 1991). Because HWL observations can vary wildly between studies, I will propose an HWL definition specifically related to Deer Island that will consider what factors are available in the imagery to determine what constitutes an HWL. </w:t>
+      </w:r>
+      <w:r>
+        <w:rPr>
+          <w:rFonts w:ascii="Arial" w:eastAsiaTheme="minorHAnsi" w:hAnsi="Arial" w:cs="Arial"/>
+        </w:rPr>
+        <w:t xml:space="preserve">The </w:t>
+      </w:r>
+      <w:r>
+        <w:rPr>
+          <w:rFonts w:ascii="Arial" w:eastAsiaTheme="minorHAnsi" w:hAnsi="Arial" w:cs="Arial"/>
+        </w:rPr>
+        <w:t xml:space="preserve">HWL can </w:t>
       </w:r>
       <w:proofErr w:type="gramStart"/>
       <w:r>
         <w:rPr>
-          <w:rFonts w:ascii="Arial" w:hAnsi="Arial" w:cs="Arial"/>
-          <w:sz w:val="24"/>
-          <w:szCs w:val="24"/>
-        </w:rPr>
-        <w:t>is outlined</w:t>
+          <w:rFonts w:ascii="Arial" w:eastAsiaTheme="minorHAnsi" w:hAnsi="Arial" w:cs="Arial"/>
+        </w:rPr>
+        <w:t>be evaluated</w:t>
       </w:r>
       <w:proofErr w:type="gramEnd"/>
       <w:r>
         <w:rPr>
-          <w:rFonts w:ascii="Arial" w:hAnsi="Arial" w:cs="Arial"/>
-          <w:sz w:val="24"/>
-          <w:szCs w:val="24"/>
-        </w:rPr>
-        <w:t xml:space="preserve"> below.</w:t>
-      </w:r>
-    </w:p>
-    <w:p>
-      <w:pPr>
-        <w:rPr>
-          <w:rFonts w:ascii="Arial" w:hAnsi="Arial" w:cs="Arial"/>
-          <w:sz w:val="24"/>
-          <w:szCs w:val="24"/>
-        </w:rPr>
-      </w:pPr>
-    </w:p>
-    <w:p>
-      <w:pPr>
-        <w:rPr>
-          <w:rFonts w:ascii="Arial" w:hAnsi="Arial" w:cs="Arial"/>
-          <w:sz w:val="24"/>
-          <w:szCs w:val="24"/>
-        </w:rPr>
-      </w:pPr>
-      <w:r>
-        <w:rPr>
-          <w:rFonts w:ascii="Arial" w:hAnsi="Arial" w:cs="Arial"/>
-          <w:sz w:val="24"/>
-          <w:szCs w:val="24"/>
-        </w:rPr>
-        <w:t xml:space="preserve">1. </w:t>
-      </w:r>
-      <w:r>
-        <w:rPr>
-          <w:rFonts w:ascii="Arial" w:hAnsi="Arial" w:cs="Arial"/>
-          <w:sz w:val="24"/>
-          <w:szCs w:val="24"/>
-        </w:rPr>
-        <w:t>Downloaded datasets from</w:t>
-      </w:r>
-      <w:r>
-        <w:rPr>
-          <w:rFonts w:ascii="Arial" w:hAnsi="Arial" w:cs="Arial"/>
-          <w:sz w:val="24"/>
-          <w:szCs w:val="24"/>
-        </w:rPr>
-        <w:t>:</w:t>
-      </w:r>
-      <w:r>
-        <w:rPr>
-          <w:rFonts w:ascii="Arial" w:hAnsi="Arial" w:cs="Arial"/>
-          <w:sz w:val="24"/>
-          <w:szCs w:val="24"/>
-        </w:rPr>
-        <w:t xml:space="preserve"> </w:t>
-      </w:r>
-    </w:p>
-    <w:p>
-      <w:pPr>
-        <w:rPr>
-          <w:rFonts w:ascii="Arial" w:hAnsi="Arial" w:cs="Arial"/>
-          <w:sz w:val="24"/>
-          <w:szCs w:val="24"/>
-        </w:rPr>
-      </w:pPr>
-      <w:r>
-        <w:rPr>
-          <w:rFonts w:ascii="Arial" w:hAnsi="Arial" w:cs="Arial"/>
-          <w:sz w:val="24"/>
-          <w:szCs w:val="24"/>
-        </w:rPr>
-        <w:t>Florida Coastline</w:t>
-      </w:r>
-      <w:r>
-        <w:rPr>
-          <w:rFonts w:ascii="Arial" w:hAnsi="Arial" w:cs="Arial"/>
-          <w:sz w:val="24"/>
-          <w:szCs w:val="24"/>
-        </w:rPr>
-        <w:t xml:space="preserve"> 2004 Shapefile</w:t>
-      </w:r>
-      <w:r>
-        <w:rPr>
-          <w:rFonts w:ascii="Arial" w:hAnsi="Arial" w:cs="Arial"/>
-          <w:sz w:val="24"/>
-          <w:szCs w:val="24"/>
-        </w:rPr>
-        <w:t xml:space="preserve"> - </w:t>
-      </w:r>
-      <w:hyperlink r:id="rId18" w:history="1">
-        <w:r>
-          <w:rPr>
-            <w:rStyle w:val="Hyperlink"/>
-            <w:rFonts w:ascii="Arial" w:hAnsi="Arial" w:cs="Arial"/>
-            <w:sz w:val="24"/>
-            <w:szCs w:val="24"/>
-          </w:rPr>
-          <w:t>https://www.fgdl.org/</w:t>
-        </w:r>
-      </w:hyperlink>
-      <w:r>
-        <w:rPr>
-          <w:rFonts w:ascii="Arial" w:hAnsi="Arial" w:cs="Arial"/>
-          <w:sz w:val="24"/>
-          <w:szCs w:val="24"/>
-        </w:rPr>
-        <w:t xml:space="preserve"> </w:t>
-      </w:r>
-      <w:r>
-        <w:rPr>
-          <w:rFonts w:ascii="Arial" w:hAnsi="Arial" w:cs="Arial"/>
-          <w:sz w:val="24"/>
-          <w:szCs w:val="24"/>
-        </w:rPr>
-        <w:t xml:space="preserve"> </w:t>
-      </w:r>
-    </w:p>
-    <w:p>
-      <w:pPr>
-        <w:rPr>
-          <w:rFonts w:ascii="Arial" w:hAnsi="Arial" w:cs="Arial"/>
-          <w:sz w:val="24"/>
-          <w:szCs w:val="24"/>
-        </w:rPr>
-      </w:pPr>
-      <w:r>
-        <w:rPr>
-          <w:rFonts w:ascii="Arial" w:hAnsi="Arial" w:cs="Arial"/>
-          <w:sz w:val="24"/>
-          <w:szCs w:val="24"/>
-        </w:rPr>
-        <w:t xml:space="preserve">Florida Coastline 2019- Shapefile- </w:t>
-      </w:r>
-      <w:hyperlink r:id="rId19" w:history="1">
-        <w:r>
-          <w:rPr>
-            <w:rStyle w:val="Hyperlink"/>
-            <w:rFonts w:ascii="Arial" w:hAnsi="Arial" w:cs="Arial"/>
-            <w:sz w:val="24"/>
-            <w:szCs w:val="24"/>
-          </w:rPr>
-          <w:t>http://geodata.myfwc.com/datasets/florida-shoreline-1-to-2000000-scale</w:t>
-        </w:r>
-      </w:hyperlink>
-    </w:p>
-    <w:p>
-      <w:pPr>
-        <w:rPr>
-          <w:rFonts w:ascii="Arial" w:hAnsi="Arial" w:cs="Arial"/>
-          <w:sz w:val="24"/>
-          <w:szCs w:val="24"/>
-        </w:rPr>
-      </w:pPr>
-      <w:r>
-        <w:rPr>
-          <w:rFonts w:ascii="Arial" w:hAnsi="Arial" w:cs="Arial"/>
-          <w:sz w:val="24"/>
-          <w:szCs w:val="24"/>
-        </w:rPr>
-        <w:t>2. Imported shapefiles into ArcMap version 10.5.1.</w:t>
-      </w:r>
-    </w:p>
-    <w:p>
-      <w:pPr>
-        <w:rPr>
-          <w:rFonts w:ascii="Arial" w:hAnsi="Arial" w:cs="Arial"/>
-          <w:sz w:val="24"/>
-          <w:szCs w:val="24"/>
-        </w:rPr>
-      </w:pPr>
-      <w:r>
-        <w:rPr>
-          <w:rFonts w:ascii="Arial" w:hAnsi="Arial" w:cs="Arial"/>
-          <w:sz w:val="24"/>
-          <w:szCs w:val="24"/>
-        </w:rPr>
-        <w:t xml:space="preserve"> </w:t>
-      </w:r>
-      <w:r>
-        <w:rPr>
-          <w:rFonts w:ascii="Arial" w:hAnsi="Arial" w:cs="Arial"/>
-          <w:sz w:val="24"/>
-          <w:szCs w:val="24"/>
-        </w:rPr>
-        <w:t xml:space="preserve">2. </w:t>
-      </w:r>
-      <w:r>
-        <w:rPr>
-          <w:rFonts w:ascii="Arial" w:hAnsi="Arial" w:cs="Arial"/>
-          <w:sz w:val="24"/>
-          <w:szCs w:val="24"/>
-        </w:rPr>
-        <w:t xml:space="preserve">Zoomed </w:t>
-      </w:r>
-      <w:r>
-        <w:rPr>
-          <w:rFonts w:ascii="Arial" w:hAnsi="Arial" w:cs="Arial"/>
-          <w:sz w:val="24"/>
-          <w:szCs w:val="24"/>
-        </w:rPr>
-        <w:t>into the shapefiles to have an unobstructed view of Deer Island. I chose the scale</w:t>
-      </w:r>
-      <w:r>
-        <w:rPr>
-          <w:rFonts w:ascii="Arial" w:hAnsi="Arial" w:cs="Arial"/>
-          <w:sz w:val="24"/>
-          <w:szCs w:val="24"/>
-        </w:rPr>
-        <w:t xml:space="preserve"> 1: 7,263</w:t>
-      </w:r>
-      <w:r>
-        <w:rPr>
-          <w:rFonts w:ascii="Arial" w:hAnsi="Arial" w:cs="Arial"/>
-          <w:sz w:val="24"/>
-          <w:szCs w:val="24"/>
+          <w:rFonts w:ascii="Arial" w:eastAsiaTheme="minorHAnsi" w:hAnsi="Arial" w:cs="Arial"/>
+        </w:rPr>
+        <w:t xml:space="preserve"> through digitizing satellite imagery and comparing results.</w:t>
+      </w:r>
+    </w:p>
+    <w:p>
+      <w:pPr>
+        <w:pStyle w:val="para"/>
+        <w:shd w:val="clear" w:color="auto" w:fill="FCFCFC"/>
+        <w:spacing w:before="240" w:beforeAutospacing="0" w:after="288" w:afterAutospacing="0"/>
+        <w:rPr>
+          <w:rFonts w:ascii="Arial" w:eastAsiaTheme="minorHAnsi" w:hAnsi="Arial" w:cs="Arial"/>
+        </w:rPr>
+      </w:pPr>
+      <w:r>
+        <w:rPr>
+          <w:rFonts w:ascii="Arial" w:eastAsiaTheme="minorHAnsi" w:hAnsi="Arial" w:cs="Arial"/>
+        </w:rPr>
+        <w:t xml:space="preserve">Vegetation change is a shoreline feature that can provide insight into how a geographic feature may or may not be changing over time.  Observed changes in vegetation may provide an early warning of geographic change.  As an example, if an island transitions from vegetated to sand, then that may indicate that something has changed with the freshwater available on the island for vegetation communities.  If the vegetation </w:t>
+      </w:r>
+      <w:proofErr w:type="gramStart"/>
+      <w:r>
+        <w:rPr>
+          <w:rFonts w:ascii="Arial" w:eastAsiaTheme="minorHAnsi" w:hAnsi="Arial" w:cs="Arial"/>
+        </w:rPr>
+        <w:t>is lost</w:t>
+      </w:r>
+      <w:proofErr w:type="gramEnd"/>
+      <w:r>
+        <w:rPr>
+          <w:rFonts w:ascii="Arial" w:eastAsiaTheme="minorHAnsi" w:hAnsi="Arial" w:cs="Arial"/>
+        </w:rPr>
+        <w:t xml:space="preserve"> from an island, then the island is likely to become more susceptible to erosion due to loss of root structure.  This would lead to an island declining in elevation and likely </w:t>
+      </w:r>
+      <w:r>
+        <w:rPr>
+          <w:rFonts w:ascii="Arial" w:eastAsiaTheme="minorHAnsi" w:hAnsi="Arial" w:cs="Arial"/>
+        </w:rPr>
+        <w:lastRenderedPageBreak/>
+        <w:t xml:space="preserve">eventually becoming inundated.  I will assess vegetation change using normalized difference vegetation index (NDVI), which calculates the difference between infrared light bands collected from </w:t>
+      </w:r>
+      <w:r>
+        <w:rPr>
+          <w:rFonts w:ascii="Arial" w:eastAsiaTheme="minorHAnsi" w:hAnsi="Arial" w:cs="Arial"/>
+        </w:rPr>
+        <w:t>satellites</w:t>
+      </w:r>
+      <w:r>
+        <w:rPr>
+          <w:rFonts w:ascii="Arial" w:eastAsiaTheme="minorHAnsi" w:hAnsi="Arial" w:cs="Arial"/>
+        </w:rPr>
+        <w:t xml:space="preserve">. NDVI can </w:t>
+      </w:r>
+      <w:proofErr w:type="gramStart"/>
+      <w:r>
+        <w:rPr>
+          <w:rFonts w:ascii="Arial" w:eastAsiaTheme="minorHAnsi" w:hAnsi="Arial" w:cs="Arial"/>
+        </w:rPr>
+        <w:t>be defined</w:t>
+      </w:r>
+      <w:proofErr w:type="gramEnd"/>
+      <w:r>
+        <w:rPr>
+          <w:rFonts w:ascii="Arial" w:eastAsiaTheme="minorHAnsi" w:hAnsi="Arial" w:cs="Arial"/>
+        </w:rPr>
+        <w:t xml:space="preserve"> as </w:t>
+      </w:r>
+    </w:p>
+    <w:p>
+      <w:pPr>
+        <w:pStyle w:val="para"/>
+        <w:shd w:val="clear" w:color="auto" w:fill="FCFCFC"/>
+        <w:spacing w:before="240" w:beforeAutospacing="0" w:after="288" w:afterAutospacing="0"/>
+        <w:rPr>
+          <w:rFonts w:ascii="Arial" w:eastAsiaTheme="minorHAnsi" w:hAnsi="Arial" w:cs="Arial"/>
+        </w:rPr>
+      </w:pPr>
+      <w:r>
+        <w:rPr>
+          <w:rFonts w:ascii="Arial" w:eastAsiaTheme="minorHAnsi" w:hAnsi="Arial" w:cs="Arial"/>
+        </w:rPr>
+        <w:t>NDVI= NIR- VIS/ NIR + VIS</w:t>
+      </w:r>
+    </w:p>
+    <w:p>
+      <w:pPr>
+        <w:pStyle w:val="para"/>
+        <w:shd w:val="clear" w:color="auto" w:fill="FCFCFC"/>
+        <w:spacing w:before="240" w:beforeAutospacing="0" w:after="288" w:afterAutospacing="0"/>
+        <w:rPr>
+          <w:rFonts w:ascii="Arial" w:eastAsiaTheme="minorHAnsi" w:hAnsi="Arial" w:cs="Arial"/>
+        </w:rPr>
+      </w:pPr>
+      <w:r>
+        <w:rPr>
+          <w:rFonts w:ascii="Arial" w:eastAsiaTheme="minorHAnsi" w:hAnsi="Arial" w:cs="Arial"/>
+        </w:rPr>
+        <w:t xml:space="preserve">where NIR and VIS represent surface </w:t>
+      </w:r>
+      <w:proofErr w:type="spellStart"/>
+      <w:r>
+        <w:rPr>
+          <w:rFonts w:ascii="Arial" w:eastAsiaTheme="minorHAnsi" w:hAnsi="Arial" w:cs="Arial"/>
+        </w:rPr>
+        <w:t>reflectances</w:t>
+      </w:r>
+      <w:proofErr w:type="spellEnd"/>
+      <w:r>
+        <w:rPr>
+          <w:rFonts w:ascii="Arial" w:eastAsiaTheme="minorHAnsi" w:hAnsi="Arial" w:cs="Arial"/>
+        </w:rPr>
+        <w:t xml:space="preserve"> averaged over ranges of wavelength in the visible and near infrared regions of a spectrum (Carlson and Ripley, 1997). </w:t>
+      </w:r>
+      <w:r>
+        <w:rPr>
+          <w:rFonts w:ascii="Arial" w:eastAsiaTheme="minorHAnsi" w:hAnsi="Arial" w:cs="Arial"/>
+        </w:rPr>
+        <w:t xml:space="preserve">Changes in NDVI values can </w:t>
+      </w:r>
+      <w:proofErr w:type="gramStart"/>
+      <w:r>
+        <w:rPr>
+          <w:rFonts w:ascii="Arial" w:eastAsiaTheme="minorHAnsi" w:hAnsi="Arial" w:cs="Arial"/>
+        </w:rPr>
+        <w:t>be calculated</w:t>
+      </w:r>
+      <w:proofErr w:type="gramEnd"/>
+      <w:r>
+        <w:rPr>
+          <w:rFonts w:ascii="Arial" w:eastAsiaTheme="minorHAnsi" w:hAnsi="Arial" w:cs="Arial"/>
+        </w:rPr>
+        <w:t xml:space="preserve"> pixel by pixel in satellite imagery. Difference exceeding 0.1 NDVI </w:t>
+      </w:r>
+      <w:proofErr w:type="gramStart"/>
+      <w:r>
+        <w:rPr>
+          <w:rFonts w:ascii="Arial" w:eastAsiaTheme="minorHAnsi" w:hAnsi="Arial" w:cs="Arial"/>
+        </w:rPr>
+        <w:t>are considered</w:t>
+      </w:r>
+      <w:proofErr w:type="gramEnd"/>
+      <w:r>
+        <w:rPr>
+          <w:rFonts w:ascii="Arial" w:eastAsiaTheme="minorHAnsi" w:hAnsi="Arial" w:cs="Arial"/>
+        </w:rPr>
+        <w:t xml:space="preserve"> significant (Raabe and Stumpf, 1997)</w:t>
+      </w:r>
+      <w:r>
+        <w:rPr>
+          <w:rFonts w:ascii="Arial" w:eastAsiaTheme="minorHAnsi" w:hAnsi="Arial" w:cs="Arial"/>
         </w:rPr>
         <w:t>.</w:t>
       </w:r>
     </w:p>
     <w:p>
       <w:pPr>
-        <w:rPr>
-          <w:rFonts w:ascii="Arial" w:hAnsi="Arial" w:cs="Arial"/>
-          <w:sz w:val="24"/>
-          <w:szCs w:val="24"/>
-        </w:rPr>
-      </w:pPr>
-      <w:r>
-        <w:rPr>
-          <w:rFonts w:ascii="Arial" w:hAnsi="Arial" w:cs="Arial"/>
-          <w:sz w:val="24"/>
-          <w:szCs w:val="24"/>
-        </w:rPr>
-        <w:t>3. Transformed shapefiles to the</w:t>
-      </w:r>
-      <w:r>
-        <w:rPr>
-          <w:rFonts w:ascii="Arial" w:hAnsi="Arial" w:cs="Arial"/>
-          <w:sz w:val="24"/>
-          <w:szCs w:val="24"/>
-        </w:rPr>
-        <w:t xml:space="preserve"> same Coordinate System - NAD_1983_Florida_GDL_Albers</w:t>
-      </w:r>
-    </w:p>
-    <w:p>
-      <w:pPr>
-        <w:rPr>
-          <w:rFonts w:ascii="Arial" w:hAnsi="Arial" w:cs="Arial"/>
-          <w:sz w:val="24"/>
-          <w:szCs w:val="24"/>
-        </w:rPr>
-      </w:pPr>
-      <w:r>
-        <w:rPr>
-          <w:rFonts w:ascii="Arial" w:hAnsi="Arial" w:cs="Arial"/>
-          <w:sz w:val="24"/>
-          <w:szCs w:val="24"/>
-        </w:rPr>
-        <w:t xml:space="preserve">4. </w:t>
-      </w:r>
-      <w:r>
-        <w:rPr>
-          <w:rFonts w:ascii="Arial" w:hAnsi="Arial" w:cs="Arial"/>
-          <w:sz w:val="24"/>
-          <w:szCs w:val="24"/>
-        </w:rPr>
-        <w:t>Added two empty polygon shapefile layers in ArcMap Catalog</w:t>
-      </w:r>
-      <w:r>
-        <w:rPr>
-          <w:rFonts w:ascii="Arial" w:hAnsi="Arial" w:cs="Arial"/>
-          <w:sz w:val="24"/>
-          <w:szCs w:val="24"/>
-        </w:rPr>
-        <w:t xml:space="preserve">, to allow for digitizing new features. </w:t>
-      </w:r>
-    </w:p>
-    <w:p>
-      <w:pPr>
-        <w:rPr>
-          <w:rFonts w:ascii="Arial" w:hAnsi="Arial" w:cs="Arial"/>
-          <w:sz w:val="24"/>
-          <w:szCs w:val="24"/>
-        </w:rPr>
-      </w:pPr>
-      <w:r>
-        <w:rPr>
-          <w:rFonts w:ascii="Arial" w:hAnsi="Arial" w:cs="Arial"/>
-          <w:sz w:val="24"/>
-          <w:szCs w:val="24"/>
-        </w:rPr>
-        <w:t xml:space="preserve">5. </w:t>
-      </w:r>
-      <w:r>
-        <w:rPr>
-          <w:rFonts w:ascii="Arial" w:hAnsi="Arial" w:cs="Arial"/>
-          <w:sz w:val="24"/>
-          <w:szCs w:val="24"/>
-        </w:rPr>
-        <w:t>Sketched polygon on the shapefile of Deer Island</w:t>
-      </w:r>
-      <w:r>
-        <w:rPr>
-          <w:rFonts w:ascii="Arial" w:hAnsi="Arial" w:cs="Arial"/>
-          <w:sz w:val="24"/>
-          <w:szCs w:val="24"/>
-        </w:rPr>
-        <w:t xml:space="preserve">, using the Editing toolbar in ArcMap. </w:t>
-      </w:r>
-    </w:p>
-    <w:p>
-      <w:pPr>
-        <w:rPr>
-          <w:rFonts w:ascii="Arial" w:hAnsi="Arial" w:cs="Arial"/>
-          <w:sz w:val="24"/>
-          <w:szCs w:val="24"/>
-        </w:rPr>
-      </w:pPr>
-    </w:p>
-    <w:p>
-      <w:pPr>
-        <w:rPr>
-          <w:rFonts w:ascii="Arial" w:hAnsi="Arial" w:cs="Arial"/>
-          <w:sz w:val="24"/>
-          <w:szCs w:val="24"/>
-        </w:rPr>
-      </w:pPr>
-      <w:r>
-        <w:rPr>
-          <w:rFonts w:ascii="Arial" w:hAnsi="Arial" w:cs="Arial"/>
+        <w:pStyle w:val="para"/>
+        <w:shd w:val="clear" w:color="auto" w:fill="FCFCFC"/>
+        <w:spacing w:before="240" w:beforeAutospacing="0" w:after="288" w:afterAutospacing="0"/>
+        <w:rPr>
+          <w:rFonts w:ascii="Arial" w:eastAsiaTheme="minorHAnsi" w:hAnsi="Arial" w:cs="Arial"/>
+        </w:rPr>
+      </w:pPr>
+      <w:r>
+        <w:rPr>
           <w:noProof/>
-          <w:sz w:val="24"/>
-          <w:szCs w:val="24"/>
         </w:rPr>
         <w:drawing>
-          <wp:anchor distT="0" distB="0" distL="114300" distR="114300" simplePos="0" relativeHeight="251672576" behindDoc="0" locked="0" layoutInCell="1" allowOverlap="1" wp14:anchorId="0F4CBA90" wp14:editId="6BAE5BBC">
+          <wp:anchor distT="0" distB="0" distL="114300" distR="114300" simplePos="0" relativeHeight="251674624" behindDoc="0" locked="0" layoutInCell="1" allowOverlap="1" wp14:anchorId="7CBBB0E2" wp14:editId="5C54C481">
             <wp:simplePos x="0" y="0"/>
             <wp:positionH relativeFrom="margin">
               <wp:align>center</wp:align>
             </wp:positionH>
             <wp:positionV relativeFrom="paragraph">
-              <wp:posOffset>108643</wp:posOffset>
+              <wp:posOffset>203054</wp:posOffset>
             </wp:positionV>
-            <wp:extent cx="4305704" cy="2842750"/>
-            <wp:effectExtent l="0" t="0" r="0" b="0"/>
+            <wp:extent cx="3332480" cy="3710305"/>
+            <wp:effectExtent l="0" t="0" r="1270" b="4445"/>
             <wp:wrapTopAndBottom/>
-            <wp:docPr id="7" name="Picture 7"/>
+            <wp:docPr id="10" name="Picture 10" descr="ndvi example"/>
             <wp:cNvGraphicFramePr>
               <a:graphicFrameLocks xmlns:a="http://schemas.openxmlformats.org/drawingml/2006/main" noChangeAspect="1"/>
             </wp:cNvGraphicFramePr>
@@ -4760,7 +4248,187 @@
               <a:graphicData uri="http://schemas.openxmlformats.org/drawingml/2006/picture">
                 <pic:pic xmlns:pic="http://schemas.openxmlformats.org/drawingml/2006/picture">
                   <pic:nvPicPr>
-                    <pic:cNvPr id="0" name="Picture 4"/>
+                    <pic:cNvPr id="0" name="Picture 3" descr="ndvi example"/>
+                    <pic:cNvPicPr>
+                      <a:picLocks noChangeAspect="1" noChangeArrowheads="1"/>
+                    </pic:cNvPicPr>
+                  </pic:nvPicPr>
+                  <pic:blipFill>
+                    <a:blip r:embed="rId19">
+                      <a:extLst>
+                        <a:ext uri="{28A0092B-C50C-407E-A947-70E740481C1C}">
+                          <a14:useLocalDpi xmlns:a14="http://schemas.microsoft.com/office/drawing/2010/main" val="0"/>
+                        </a:ext>
+                      </a:extLst>
+                    </a:blip>
+                    <a:srcRect/>
+                    <a:stretch>
+                      <a:fillRect/>
+                    </a:stretch>
+                  </pic:blipFill>
+                  <pic:spPr bwMode="auto">
+                    <a:xfrm>
+                      <a:off x="0" y="0"/>
+                      <a:ext cx="3332480" cy="3710305"/>
+                    </a:xfrm>
+                    <a:prstGeom prst="rect">
+                      <a:avLst/>
+                    </a:prstGeom>
+                    <a:noFill/>
+                    <a:ln>
+                      <a:noFill/>
+                    </a:ln>
+                  </pic:spPr>
+                </pic:pic>
+              </a:graphicData>
+            </a:graphic>
+            <wp14:sizeRelH relativeFrom="page">
+              <wp14:pctWidth>0</wp14:pctWidth>
+            </wp14:sizeRelH>
+            <wp14:sizeRelV relativeFrom="page">
+              <wp14:pctHeight>0</wp14:pctHeight>
+            </wp14:sizeRelV>
+          </wp:anchor>
+        </w:drawing>
+      </w:r>
+    </w:p>
+    <w:p>
+      <w:pPr>
+        <w:pStyle w:val="para"/>
+        <w:shd w:val="clear" w:color="auto" w:fill="FCFCFC"/>
+        <w:spacing w:before="240" w:beforeAutospacing="0" w:after="288" w:afterAutospacing="0"/>
+        <w:rPr>
+          <w:rFonts w:ascii="Arial" w:eastAsiaTheme="minorHAnsi" w:hAnsi="Arial" w:cs="Arial"/>
+        </w:rPr>
+      </w:pPr>
+    </w:p>
+    <w:p>
+      <w:pPr>
+        <w:pStyle w:val="para"/>
+        <w:shd w:val="clear" w:color="auto" w:fill="FCFCFC"/>
+        <w:spacing w:before="240" w:beforeAutospacing="0" w:after="288" w:afterAutospacing="0"/>
+        <w:rPr>
+          <w:rFonts w:ascii="Arial" w:eastAsiaTheme="minorHAnsi" w:hAnsi="Arial" w:cs="Arial"/>
+        </w:rPr>
+      </w:pPr>
+      <w:r>
+        <w:rPr>
+          <w:rFonts w:ascii="Arial" w:eastAsiaTheme="minorHAnsi" w:hAnsi="Arial" w:cs="Arial"/>
+        </w:rPr>
+        <w:t xml:space="preserve">Figure 7- Example of NDVI calculated for a “green summer tree” (left) and a “red autumn tree” (right). The “green summer tree” has a higher NDVI value, suggesting a present healthy vegetation compared to the “red autumn tree”. </w:t>
+      </w:r>
+      <w:r>
+        <w:rPr>
+          <w:rFonts w:ascii="Arial" w:eastAsiaTheme="minorHAnsi" w:hAnsi="Arial" w:cs="Arial"/>
+        </w:rPr>
+        <w:t>https://gisgeography.com/ndvi-normalized-difference-vegetation-index/</w:t>
+      </w:r>
+    </w:p>
+    <w:p>
+      <w:pPr>
+        <w:pStyle w:val="para"/>
+        <w:shd w:val="clear" w:color="auto" w:fill="FCFCFC"/>
+        <w:spacing w:before="240" w:beforeAutospacing="0" w:after="288" w:afterAutospacing="0"/>
+        <w:rPr>
+          <w:rFonts w:ascii="Arial" w:eastAsiaTheme="minorHAnsi" w:hAnsi="Arial" w:cs="Arial"/>
+        </w:rPr>
+      </w:pPr>
+      <w:r>
+        <w:rPr>
+          <w:rFonts w:ascii="Arial" w:eastAsiaTheme="minorHAnsi" w:hAnsi="Arial" w:cs="Arial"/>
+        </w:rPr>
+        <w:t>Raabe (1997)</w:t>
+      </w:r>
+      <w:r>
+        <w:rPr>
+          <w:rFonts w:ascii="Arial" w:eastAsiaTheme="minorHAnsi" w:hAnsi="Arial" w:cs="Arial"/>
+        </w:rPr>
+        <w:t xml:space="preserve"> documented vegetation change</w:t>
+      </w:r>
+      <w:r>
+        <w:rPr>
+          <w:rFonts w:ascii="Arial" w:eastAsiaTheme="minorHAnsi" w:hAnsi="Arial" w:cs="Arial"/>
+        </w:rPr>
+        <w:t xml:space="preserve"> us</w:t>
+      </w:r>
+      <w:r>
+        <w:rPr>
+          <w:rFonts w:ascii="Arial" w:eastAsiaTheme="minorHAnsi" w:hAnsi="Arial" w:cs="Arial"/>
+        </w:rPr>
+        <w:t>ing</w:t>
+      </w:r>
+      <w:r>
+        <w:rPr>
+          <w:rFonts w:ascii="Arial" w:eastAsiaTheme="minorHAnsi" w:hAnsi="Arial" w:cs="Arial"/>
+        </w:rPr>
+        <w:t xml:space="preserve"> Landsat Thematic Mapper (TM) imagery from 1986 to 1995 and evaluated the imagery for signs of vegetation change in the Big Bend region of Florida.  Raabe (1997) </w:t>
+      </w:r>
+      <w:r>
+        <w:rPr>
+          <w:rFonts w:ascii="Arial" w:eastAsiaTheme="minorHAnsi" w:hAnsi="Arial" w:cs="Arial"/>
+        </w:rPr>
+        <w:t>calculated</w:t>
+      </w:r>
+      <w:r>
+        <w:rPr>
+          <w:rFonts w:ascii="Arial" w:eastAsiaTheme="minorHAnsi" w:hAnsi="Arial" w:cs="Arial"/>
+        </w:rPr>
+        <w:t xml:space="preserve"> observable differences in vegetation with increases and decreases in vegetation indexes along the </w:t>
+      </w:r>
+      <w:r>
+        <w:rPr>
+          <w:rFonts w:ascii="Arial" w:eastAsiaTheme="minorHAnsi" w:hAnsi="Arial" w:cs="Arial"/>
+        </w:rPr>
+        <w:t>west coast of Florida</w:t>
+      </w:r>
+      <w:r>
+        <w:rPr>
+          <w:rFonts w:ascii="Arial" w:eastAsiaTheme="minorHAnsi" w:hAnsi="Arial" w:cs="Arial"/>
+        </w:rPr>
+        <w:t xml:space="preserve"> coastline</w:t>
+      </w:r>
+      <w:r>
+        <w:rPr>
+          <w:rFonts w:ascii="Arial" w:eastAsiaTheme="minorHAnsi" w:hAnsi="Arial" w:cs="Arial"/>
+        </w:rPr>
+        <w:t xml:space="preserve"> using NDVI</w:t>
+      </w:r>
+      <w:r>
+        <w:rPr>
+          <w:rFonts w:ascii="Arial" w:eastAsiaTheme="minorHAnsi" w:hAnsi="Arial" w:cs="Arial"/>
+        </w:rPr>
+        <w:t>.</w:t>
+      </w:r>
+    </w:p>
+    <w:p>
+      <w:pPr>
+        <w:rPr>
+          <w:rFonts w:ascii="Arial" w:hAnsi="Arial" w:cs="Arial"/>
+          <w:sz w:val="24"/>
+          <w:szCs w:val="24"/>
+        </w:rPr>
+      </w:pPr>
+      <w:r>
+        <w:rPr>
+          <w:rFonts w:ascii="Arial" w:hAnsi="Arial" w:cs="Arial"/>
+          <w:noProof/>
+          <w:sz w:val="24"/>
+          <w:szCs w:val="24"/>
+        </w:rPr>
+        <w:lastRenderedPageBreak/>
+        <w:drawing>
+          <wp:inline distT="0" distB="0" distL="0" distR="0" wp14:anchorId="6DE77ACF" wp14:editId="3B1EEEAD">
+            <wp:extent cx="5687211" cy="3429000"/>
+            <wp:effectExtent l="0" t="0" r="8890" b="0"/>
+            <wp:docPr id="5" name="Picture 5"/>
+            <wp:cNvGraphicFramePr>
+              <a:graphicFrameLocks xmlns:a="http://schemas.openxmlformats.org/drawingml/2006/main" noChangeAspect="1"/>
+            </wp:cNvGraphicFramePr>
+            <a:graphic xmlns:a="http://schemas.openxmlformats.org/drawingml/2006/main">
+              <a:graphicData uri="http://schemas.openxmlformats.org/drawingml/2006/picture">
+                <pic:pic xmlns:pic="http://schemas.openxmlformats.org/drawingml/2006/picture">
+                  <pic:nvPicPr>
+                    <pic:cNvPr id="0" name="Picture 2"/>
                     <pic:cNvPicPr>
                       <a:picLocks noChangeAspect="1" noChangeArrowheads="1"/>
                     </pic:cNvPicPr>
@@ -4781,7 +4449,560 @@
                   <pic:spPr bwMode="auto">
                     <a:xfrm>
                       <a:off x="0" y="0"/>
-                      <a:ext cx="4305704" cy="2842750"/>
+                      <a:ext cx="5692068" cy="3431929"/>
+                    </a:xfrm>
+                    <a:prstGeom prst="rect">
+                      <a:avLst/>
+                    </a:prstGeom>
+                    <a:noFill/>
+                    <a:ln>
+                      <a:noFill/>
+                    </a:ln>
+                  </pic:spPr>
+                </pic:pic>
+              </a:graphicData>
+            </a:graphic>
+          </wp:inline>
+        </w:drawing>
+      </w:r>
+    </w:p>
+    <w:p>
+      <w:pPr>
+        <w:pStyle w:val="para"/>
+        <w:shd w:val="clear" w:color="auto" w:fill="FCFCFC"/>
+        <w:spacing w:before="240" w:beforeAutospacing="0" w:after="288" w:afterAutospacing="0"/>
+        <w:rPr>
+          <w:rFonts w:ascii="Arial" w:eastAsiaTheme="minorHAnsi" w:hAnsi="Arial" w:cs="Arial"/>
+        </w:rPr>
+      </w:pPr>
+      <w:r>
+        <w:rPr>
+          <w:rFonts w:ascii="Arial" w:hAnsi="Arial" w:cs="Arial"/>
+        </w:rPr>
+        <w:t>Table 1- Per</w:t>
+      </w:r>
+      <w:r>
+        <w:rPr>
+          <w:rFonts w:ascii="Arial" w:hAnsi="Arial" w:cs="Arial"/>
+        </w:rPr>
+        <w:t>c</w:t>
+      </w:r>
+      <w:r>
+        <w:rPr>
+          <w:rFonts w:ascii="Arial" w:hAnsi="Arial" w:cs="Arial"/>
+        </w:rPr>
+        <w:t>e</w:t>
+      </w:r>
+      <w:r>
+        <w:rPr>
+          <w:rFonts w:ascii="Arial" w:hAnsi="Arial" w:cs="Arial"/>
+        </w:rPr>
+        <w:t>ntage</w:t>
+      </w:r>
+      <w:r>
+        <w:rPr>
+          <w:rFonts w:ascii="Arial" w:hAnsi="Arial" w:cs="Arial"/>
+        </w:rPr>
+        <w:t xml:space="preserve"> of areas </w:t>
+      </w:r>
+      <w:r>
+        <w:rPr>
+          <w:rFonts w:ascii="Arial" w:hAnsi="Arial" w:cs="Arial"/>
+        </w:rPr>
+        <w:t xml:space="preserve">near the west coast of Florida </w:t>
+      </w:r>
+      <w:proofErr w:type="spellStart"/>
+      <w:r>
+        <w:rPr>
+          <w:rFonts w:ascii="Arial" w:hAnsi="Arial" w:cs="Arial"/>
+        </w:rPr>
+        <w:t>Steinhatchee</w:t>
+      </w:r>
+      <w:proofErr w:type="spellEnd"/>
+      <w:r>
+        <w:rPr>
+          <w:rFonts w:ascii="Arial" w:hAnsi="Arial" w:cs="Arial"/>
+        </w:rPr>
+        <w:t xml:space="preserve"> River,</w:t>
+      </w:r>
+      <w:r>
+        <w:rPr>
+          <w:rFonts w:ascii="Arial" w:hAnsi="Arial" w:cs="Arial"/>
+        </w:rPr>
+        <w:t xml:space="preserve"> with &gt;0</w:t>
+      </w:r>
+      <w:r>
+        <w:rPr>
+          <w:rFonts w:ascii="Arial" w:hAnsi="Arial" w:cs="Arial"/>
+        </w:rPr>
+        <w:t>.</w:t>
+      </w:r>
+      <w:r>
+        <w:rPr>
+          <w:rFonts w:ascii="Arial" w:hAnsi="Arial" w:cs="Arial"/>
+        </w:rPr>
+        <w:t>1 NVDI decrease or increase</w:t>
+      </w:r>
+      <w:r>
+        <w:rPr>
+          <w:rFonts w:ascii="Arial" w:hAnsi="Arial" w:cs="Arial"/>
+        </w:rPr>
+        <w:t xml:space="preserve"> </w:t>
+      </w:r>
+      <w:r>
+        <w:rPr>
+          <w:rFonts w:ascii="Arial" w:eastAsiaTheme="minorHAnsi" w:hAnsi="Arial" w:cs="Arial"/>
+        </w:rPr>
+        <w:t>(Raabe and Stumpf, 1997)</w:t>
+      </w:r>
+    </w:p>
+    <w:p>
+      <w:pPr>
+        <w:rPr>
+          <w:rFonts w:ascii="Arial" w:hAnsi="Arial" w:cs="Arial"/>
+          <w:i/>
+          <w:iCs/>
+          <w:sz w:val="24"/>
+          <w:szCs w:val="24"/>
+        </w:rPr>
+      </w:pPr>
+    </w:p>
+    <w:p>
+      <w:pPr>
+        <w:rPr>
+          <w:rFonts w:ascii="Arial" w:hAnsi="Arial" w:cs="Arial"/>
+          <w:i/>
+          <w:iCs/>
+          <w:sz w:val="24"/>
+          <w:szCs w:val="24"/>
+        </w:rPr>
+      </w:pPr>
+      <w:r>
+        <w:rPr>
+          <w:rFonts w:ascii="Arial" w:hAnsi="Arial" w:cs="Arial"/>
+          <w:i/>
+          <w:iCs/>
+          <w:sz w:val="24"/>
+          <w:szCs w:val="24"/>
+        </w:rPr>
+        <w:t xml:space="preserve">Preliminary </w:t>
+      </w:r>
+      <w:r>
+        <w:rPr>
+          <w:rFonts w:ascii="Arial" w:hAnsi="Arial" w:cs="Arial"/>
+          <w:i/>
+          <w:iCs/>
+          <w:sz w:val="24"/>
+          <w:szCs w:val="24"/>
+        </w:rPr>
+        <w:t xml:space="preserve">research </w:t>
+      </w:r>
+      <w:r>
+        <w:rPr>
+          <w:rFonts w:ascii="Arial" w:hAnsi="Arial" w:cs="Arial"/>
+          <w:i/>
+          <w:iCs/>
+          <w:sz w:val="24"/>
+          <w:szCs w:val="24"/>
+        </w:rPr>
+        <w:t>methods</w:t>
+      </w:r>
+    </w:p>
+    <w:p>
+      <w:pPr>
+        <w:rPr>
+          <w:rFonts w:ascii="Arial" w:hAnsi="Arial" w:cs="Arial"/>
+          <w:sz w:val="24"/>
+          <w:szCs w:val="24"/>
+        </w:rPr>
+      </w:pPr>
+      <w:r>
+        <w:rPr>
+          <w:rFonts w:ascii="Arial" w:hAnsi="Arial" w:cs="Arial"/>
+          <w:sz w:val="24"/>
+          <w:szCs w:val="24"/>
+        </w:rPr>
+        <w:t>Preliminary methods include a</w:t>
+      </w:r>
+      <w:r>
+        <w:rPr>
+          <w:rFonts w:ascii="Arial" w:hAnsi="Arial" w:cs="Arial"/>
+          <w:sz w:val="24"/>
+          <w:szCs w:val="24"/>
+        </w:rPr>
+        <w:t xml:space="preserve">n effort </w:t>
+      </w:r>
+      <w:r>
+        <w:rPr>
+          <w:rFonts w:ascii="Arial" w:hAnsi="Arial" w:cs="Arial"/>
+          <w:sz w:val="24"/>
+          <w:szCs w:val="24"/>
+        </w:rPr>
+        <w:t xml:space="preserve">of reviewing the available imagery data for the study area and </w:t>
+      </w:r>
+      <w:r>
+        <w:rPr>
+          <w:rFonts w:ascii="Arial" w:hAnsi="Arial" w:cs="Arial"/>
+          <w:sz w:val="24"/>
+          <w:szCs w:val="24"/>
+        </w:rPr>
+        <w:t xml:space="preserve">attempting </w:t>
+      </w:r>
+      <w:r>
+        <w:rPr>
+          <w:rFonts w:ascii="Arial" w:hAnsi="Arial" w:cs="Arial"/>
+          <w:sz w:val="24"/>
+          <w:szCs w:val="24"/>
+        </w:rPr>
+        <w:t xml:space="preserve">to </w:t>
+      </w:r>
+      <w:r>
+        <w:rPr>
+          <w:rFonts w:ascii="Arial" w:hAnsi="Arial" w:cs="Arial"/>
+          <w:sz w:val="24"/>
+          <w:szCs w:val="24"/>
+        </w:rPr>
+        <w:t>digitizing shapefile</w:t>
+      </w:r>
+      <w:r>
+        <w:rPr>
+          <w:rFonts w:ascii="Arial" w:hAnsi="Arial" w:cs="Arial"/>
+          <w:sz w:val="24"/>
+          <w:szCs w:val="24"/>
+        </w:rPr>
+        <w:t>s</w:t>
+      </w:r>
+      <w:r>
+        <w:rPr>
+          <w:rFonts w:ascii="Arial" w:hAnsi="Arial" w:cs="Arial"/>
+          <w:sz w:val="24"/>
+          <w:szCs w:val="24"/>
+        </w:rPr>
+        <w:t xml:space="preserve"> of the study area. The analysis </w:t>
+      </w:r>
+      <w:proofErr w:type="gramStart"/>
+      <w:r>
+        <w:rPr>
+          <w:rFonts w:ascii="Arial" w:hAnsi="Arial" w:cs="Arial"/>
+          <w:sz w:val="24"/>
+          <w:szCs w:val="24"/>
+        </w:rPr>
+        <w:t>is outlined</w:t>
+      </w:r>
+      <w:proofErr w:type="gramEnd"/>
+      <w:r>
+        <w:rPr>
+          <w:rFonts w:ascii="Arial" w:hAnsi="Arial" w:cs="Arial"/>
+          <w:sz w:val="24"/>
+          <w:szCs w:val="24"/>
+        </w:rPr>
+        <w:t xml:space="preserve"> below.</w:t>
+      </w:r>
+    </w:p>
+    <w:p>
+      <w:pPr>
+        <w:rPr>
+          <w:rFonts w:ascii="Arial" w:hAnsi="Arial" w:cs="Arial"/>
+          <w:sz w:val="24"/>
+          <w:szCs w:val="24"/>
+        </w:rPr>
+      </w:pPr>
+    </w:p>
+    <w:p>
+      <w:pPr>
+        <w:rPr>
+          <w:rFonts w:ascii="Arial" w:hAnsi="Arial" w:cs="Arial"/>
+          <w:sz w:val="24"/>
+          <w:szCs w:val="24"/>
+        </w:rPr>
+      </w:pPr>
+      <w:r>
+        <w:rPr>
+          <w:rFonts w:ascii="Arial" w:hAnsi="Arial" w:cs="Arial"/>
+          <w:sz w:val="24"/>
+          <w:szCs w:val="24"/>
+        </w:rPr>
+        <w:t>1. Downloaded datasets from</w:t>
+      </w:r>
+      <w:r>
+        <w:rPr>
+          <w:rFonts w:ascii="Arial" w:hAnsi="Arial" w:cs="Arial"/>
+          <w:sz w:val="24"/>
+          <w:szCs w:val="24"/>
+        </w:rPr>
+        <w:t>:</w:t>
+      </w:r>
+      <w:r>
+        <w:rPr>
+          <w:rFonts w:ascii="Arial" w:hAnsi="Arial" w:cs="Arial"/>
+          <w:sz w:val="24"/>
+          <w:szCs w:val="24"/>
+        </w:rPr>
+        <w:t xml:space="preserve"> </w:t>
+      </w:r>
+    </w:p>
+    <w:p>
+      <w:pPr>
+        <w:rPr>
+          <w:rFonts w:ascii="Arial" w:hAnsi="Arial" w:cs="Arial"/>
+          <w:sz w:val="24"/>
+          <w:szCs w:val="24"/>
+        </w:rPr>
+      </w:pPr>
+      <w:r>
+        <w:rPr>
+          <w:rFonts w:ascii="Arial" w:hAnsi="Arial" w:cs="Arial"/>
+          <w:sz w:val="24"/>
+          <w:szCs w:val="24"/>
+        </w:rPr>
+        <w:t xml:space="preserve">Florida Coastline 2004 Shapefile - </w:t>
+      </w:r>
+      <w:hyperlink r:id="rId21" w:history="1">
+        <w:r>
+          <w:rPr>
+            <w:rStyle w:val="Hyperlink"/>
+            <w:rFonts w:ascii="Arial" w:hAnsi="Arial" w:cs="Arial"/>
+            <w:sz w:val="24"/>
+            <w:szCs w:val="24"/>
+          </w:rPr>
+          <w:t>https://www.fgdl.org/</w:t>
+        </w:r>
+      </w:hyperlink>
+      <w:r>
+        <w:rPr>
+          <w:rFonts w:ascii="Arial" w:hAnsi="Arial" w:cs="Arial"/>
+          <w:sz w:val="24"/>
+          <w:szCs w:val="24"/>
+        </w:rPr>
+        <w:t xml:space="preserve"> </w:t>
+      </w:r>
+      <w:r>
+        <w:rPr>
+          <w:rFonts w:ascii="Arial" w:hAnsi="Arial" w:cs="Arial"/>
+          <w:sz w:val="24"/>
+          <w:szCs w:val="24"/>
+        </w:rPr>
+        <w:t xml:space="preserve"> </w:t>
+      </w:r>
+    </w:p>
+    <w:p>
+      <w:pPr>
+        <w:rPr>
+          <w:rFonts w:ascii="Arial" w:hAnsi="Arial" w:cs="Arial"/>
+          <w:sz w:val="24"/>
+          <w:szCs w:val="24"/>
+        </w:rPr>
+      </w:pPr>
+      <w:r>
+        <w:rPr>
+          <w:rFonts w:ascii="Arial" w:hAnsi="Arial" w:cs="Arial"/>
+          <w:sz w:val="24"/>
+          <w:szCs w:val="24"/>
+        </w:rPr>
+        <w:t xml:space="preserve">Florida Coastline 2019- Shapefile- </w:t>
+      </w:r>
+      <w:hyperlink r:id="rId22" w:history="1">
+        <w:r>
+          <w:rPr>
+            <w:rStyle w:val="Hyperlink"/>
+            <w:rFonts w:ascii="Arial" w:hAnsi="Arial" w:cs="Arial"/>
+            <w:sz w:val="24"/>
+            <w:szCs w:val="24"/>
+          </w:rPr>
+          <w:t>http://geodata.myfwc.com/datasets/florida-shoreline-1-to-2000000-scale</w:t>
+        </w:r>
+      </w:hyperlink>
+    </w:p>
+    <w:p>
+      <w:pPr>
+        <w:rPr>
+          <w:rFonts w:ascii="Arial" w:hAnsi="Arial" w:cs="Arial"/>
+          <w:sz w:val="24"/>
+          <w:szCs w:val="24"/>
+        </w:rPr>
+      </w:pPr>
+      <w:r>
+        <w:rPr>
+          <w:rFonts w:ascii="Arial" w:hAnsi="Arial" w:cs="Arial"/>
+          <w:sz w:val="24"/>
+          <w:szCs w:val="24"/>
+        </w:rPr>
+        <w:t>2. Imported shapefiles into ArcMap version 10.5.1.</w:t>
+      </w:r>
+    </w:p>
+    <w:p>
+      <w:pPr>
+        <w:rPr>
+          <w:rFonts w:ascii="Arial" w:hAnsi="Arial" w:cs="Arial"/>
+          <w:sz w:val="24"/>
+          <w:szCs w:val="24"/>
+        </w:rPr>
+      </w:pPr>
+      <w:r>
+        <w:rPr>
+          <w:rFonts w:ascii="Arial" w:hAnsi="Arial" w:cs="Arial"/>
+          <w:sz w:val="24"/>
+          <w:szCs w:val="24"/>
+        </w:rPr>
+        <w:t xml:space="preserve"> </w:t>
+      </w:r>
+      <w:r>
+        <w:rPr>
+          <w:rFonts w:ascii="Arial" w:hAnsi="Arial" w:cs="Arial"/>
+          <w:sz w:val="24"/>
+          <w:szCs w:val="24"/>
+        </w:rPr>
+        <w:t xml:space="preserve">2. </w:t>
+      </w:r>
+      <w:r>
+        <w:rPr>
+          <w:rFonts w:ascii="Arial" w:hAnsi="Arial" w:cs="Arial"/>
+          <w:sz w:val="24"/>
+          <w:szCs w:val="24"/>
+        </w:rPr>
+        <w:t xml:space="preserve">Zoomed </w:t>
+      </w:r>
+      <w:r>
+        <w:rPr>
+          <w:rFonts w:ascii="Arial" w:hAnsi="Arial" w:cs="Arial"/>
+          <w:sz w:val="24"/>
+          <w:szCs w:val="24"/>
+        </w:rPr>
+        <w:t>into the shapefiles to have an unobstructed view of Deer Island. I chose the scale</w:t>
+      </w:r>
+      <w:r>
+        <w:rPr>
+          <w:rFonts w:ascii="Arial" w:hAnsi="Arial" w:cs="Arial"/>
+          <w:sz w:val="24"/>
+          <w:szCs w:val="24"/>
+        </w:rPr>
+        <w:t xml:space="preserve"> 1: 7,263</w:t>
+      </w:r>
+      <w:r>
+        <w:rPr>
+          <w:rFonts w:ascii="Arial" w:hAnsi="Arial" w:cs="Arial"/>
+          <w:sz w:val="24"/>
+          <w:szCs w:val="24"/>
+        </w:rPr>
+        <w:t>.</w:t>
+      </w:r>
+    </w:p>
+    <w:p>
+      <w:pPr>
+        <w:rPr>
+          <w:rFonts w:ascii="Arial" w:hAnsi="Arial" w:cs="Arial"/>
+          <w:sz w:val="24"/>
+          <w:szCs w:val="24"/>
+        </w:rPr>
+      </w:pPr>
+      <w:r>
+        <w:rPr>
+          <w:rFonts w:ascii="Arial" w:hAnsi="Arial" w:cs="Arial"/>
+          <w:sz w:val="24"/>
+          <w:szCs w:val="24"/>
+        </w:rPr>
+        <w:t>3. Transformed shapefiles to the</w:t>
+      </w:r>
+      <w:r>
+        <w:rPr>
+          <w:rFonts w:ascii="Arial" w:hAnsi="Arial" w:cs="Arial"/>
+          <w:sz w:val="24"/>
+          <w:szCs w:val="24"/>
+        </w:rPr>
+        <w:t xml:space="preserve"> same Coordinate System - NAD_1983_Florida_GDL_Albers</w:t>
+      </w:r>
+    </w:p>
+    <w:p>
+      <w:pPr>
+        <w:rPr>
+          <w:rFonts w:ascii="Arial" w:hAnsi="Arial" w:cs="Arial"/>
+          <w:sz w:val="24"/>
+          <w:szCs w:val="24"/>
+        </w:rPr>
+      </w:pPr>
+      <w:r>
+        <w:rPr>
+          <w:rFonts w:ascii="Arial" w:hAnsi="Arial" w:cs="Arial"/>
+          <w:sz w:val="24"/>
+          <w:szCs w:val="24"/>
+        </w:rPr>
+        <w:lastRenderedPageBreak/>
+        <w:t xml:space="preserve">4. </w:t>
+      </w:r>
+      <w:r>
+        <w:rPr>
+          <w:rFonts w:ascii="Arial" w:hAnsi="Arial" w:cs="Arial"/>
+          <w:sz w:val="24"/>
+          <w:szCs w:val="24"/>
+        </w:rPr>
+        <w:t>Added two empty polygon shapefile layers in ArcMap Catalog</w:t>
+      </w:r>
+      <w:r>
+        <w:rPr>
+          <w:rFonts w:ascii="Arial" w:hAnsi="Arial" w:cs="Arial"/>
+          <w:sz w:val="24"/>
+          <w:szCs w:val="24"/>
+        </w:rPr>
+        <w:t xml:space="preserve">, to allow for digitizing new features. </w:t>
+      </w:r>
+    </w:p>
+    <w:p>
+      <w:pPr>
+        <w:rPr>
+          <w:rFonts w:ascii="Arial" w:hAnsi="Arial" w:cs="Arial"/>
+          <w:sz w:val="24"/>
+          <w:szCs w:val="24"/>
+        </w:rPr>
+      </w:pPr>
+      <w:r>
+        <w:rPr>
+          <w:rFonts w:ascii="Arial" w:hAnsi="Arial" w:cs="Arial"/>
+          <w:noProof/>
+          <w:sz w:val="24"/>
+          <w:szCs w:val="24"/>
+        </w:rPr>
+        <w:drawing>
+          <wp:anchor distT="0" distB="0" distL="114300" distR="114300" simplePos="0" relativeHeight="251672576" behindDoc="0" locked="0" layoutInCell="1" allowOverlap="1" wp14:anchorId="0F4CBA90" wp14:editId="032D28F8">
+            <wp:simplePos x="0" y="0"/>
+            <wp:positionH relativeFrom="margin">
+              <wp:align>left</wp:align>
+            </wp:positionH>
+            <wp:positionV relativeFrom="paragraph">
+              <wp:posOffset>504141</wp:posOffset>
+            </wp:positionV>
+            <wp:extent cx="5765800" cy="3806825"/>
+            <wp:effectExtent l="0" t="0" r="6350" b="3175"/>
+            <wp:wrapTopAndBottom/>
+            <wp:docPr id="7" name="Picture 7"/>
+            <wp:cNvGraphicFramePr>
+              <a:graphicFrameLocks xmlns:a="http://schemas.openxmlformats.org/drawingml/2006/main" noChangeAspect="1"/>
+            </wp:cNvGraphicFramePr>
+            <a:graphic xmlns:a="http://schemas.openxmlformats.org/drawingml/2006/main">
+              <a:graphicData uri="http://schemas.openxmlformats.org/drawingml/2006/picture">
+                <pic:pic xmlns:pic="http://schemas.openxmlformats.org/drawingml/2006/picture">
+                  <pic:nvPicPr>
+                    <pic:cNvPr id="0" name="Picture 4"/>
+                    <pic:cNvPicPr>
+                      <a:picLocks noChangeAspect="1" noChangeArrowheads="1"/>
+                    </pic:cNvPicPr>
+                  </pic:nvPicPr>
+                  <pic:blipFill>
+                    <a:blip r:embed="rId23">
+                      <a:extLst>
+                        <a:ext uri="{28A0092B-C50C-407E-A947-70E740481C1C}">
+                          <a14:useLocalDpi xmlns:a14="http://schemas.microsoft.com/office/drawing/2010/main" val="0"/>
+                        </a:ext>
+                      </a:extLst>
+                    </a:blip>
+                    <a:srcRect/>
+                    <a:stretch>
+                      <a:fillRect/>
+                    </a:stretch>
+                  </pic:blipFill>
+                  <pic:spPr bwMode="auto">
+                    <a:xfrm>
+                      <a:off x="0" y="0"/>
+                      <a:ext cx="5765800" cy="3806825"/>
                     </a:xfrm>
                     <a:prstGeom prst="rect">
                       <a:avLst/>
@@ -4809,7 +5030,65 @@
           <w:sz w:val="24"/>
           <w:szCs w:val="24"/>
         </w:rPr>
-        <w:t>Figure 7- Screenshot of sketching a polygon of the Deer Island shapefile.</w:t>
+        <w:t xml:space="preserve">5. </w:t>
+      </w:r>
+      <w:r>
+        <w:rPr>
+          <w:rFonts w:ascii="Arial" w:hAnsi="Arial" w:cs="Arial"/>
+          <w:sz w:val="24"/>
+          <w:szCs w:val="24"/>
+        </w:rPr>
+        <w:t>Sketched polygon on the shapefile of Deer Island</w:t>
+      </w:r>
+      <w:r>
+        <w:rPr>
+          <w:rFonts w:ascii="Arial" w:hAnsi="Arial" w:cs="Arial"/>
+          <w:sz w:val="24"/>
+          <w:szCs w:val="24"/>
+        </w:rPr>
+        <w:t xml:space="preserve">, using the Editing toolbar in ArcMap. </w:t>
+      </w:r>
+    </w:p>
+    <w:p>
+      <w:pPr>
+        <w:rPr>
+          <w:rFonts w:ascii="Arial" w:hAnsi="Arial" w:cs="Arial"/>
+          <w:sz w:val="24"/>
+          <w:szCs w:val="24"/>
+        </w:rPr>
+      </w:pPr>
+    </w:p>
+    <w:p>
+      <w:pPr>
+        <w:rPr>
+          <w:rFonts w:ascii="Arial" w:hAnsi="Arial" w:cs="Arial"/>
+          <w:sz w:val="24"/>
+          <w:szCs w:val="24"/>
+        </w:rPr>
+      </w:pPr>
+      <w:r>
+        <w:rPr>
+          <w:rFonts w:ascii="Arial" w:hAnsi="Arial" w:cs="Arial"/>
+          <w:sz w:val="24"/>
+          <w:szCs w:val="24"/>
+        </w:rPr>
+        <w:t xml:space="preserve">Figure </w:t>
+      </w:r>
+      <w:r>
+        <w:rPr>
+          <w:rFonts w:ascii="Arial" w:hAnsi="Arial" w:cs="Arial"/>
+          <w:sz w:val="24"/>
+          <w:szCs w:val="24"/>
+        </w:rPr>
+        <w:t>8</w:t>
+      </w:r>
+      <w:r>
+        <w:rPr>
+          <w:rFonts w:ascii="Arial" w:hAnsi="Arial" w:cs="Arial"/>
+          <w:sz w:val="24"/>
+          <w:szCs w:val="24"/>
+        </w:rPr>
+        <w:t>- Screenshot of sketching a polygon of the Deer Island shapefile.</w:t>
       </w:r>
     </w:p>
     <w:p>
@@ -4907,6 +5186,7 @@
           <w:sz w:val="24"/>
           <w:szCs w:val="24"/>
         </w:rPr>
+        <w:lastRenderedPageBreak/>
         <w:drawing>
           <wp:anchor distT="0" distB="0" distL="114300" distR="114300" simplePos="0" relativeHeight="251673600" behindDoc="0" locked="0" layoutInCell="1" allowOverlap="1" wp14:anchorId="28D965F2" wp14:editId="5A50687B">
             <wp:simplePos x="0" y="0"/>
@@ -4933,7 +5213,7 @@
                     </pic:cNvPicPr>
                   </pic:nvPicPr>
                   <pic:blipFill>
-                    <a:blip r:embed="rId21">
+                    <a:blip r:embed="rId24">
                       <a:extLst>
                         <a:ext uri="{28A0092B-C50C-407E-A947-70E740481C1C}">
                           <a14:useLocalDpi xmlns:a14="http://schemas.microsoft.com/office/drawing/2010/main" val="0"/>
@@ -4985,7 +5265,23 @@
           <w:sz w:val="24"/>
           <w:szCs w:val="24"/>
         </w:rPr>
-        <w:t xml:space="preserve">Figure 8- </w:t>
+        <w:t xml:space="preserve">Figure </w:t>
+      </w:r>
+      <w:r>
+        <w:rPr>
+          <w:rFonts w:ascii="Arial" w:hAnsi="Arial" w:cs="Arial"/>
+          <w:sz w:val="24"/>
+          <w:szCs w:val="24"/>
+        </w:rPr>
+        <w:t>9</w:t>
+      </w:r>
+      <w:r>
+        <w:rPr>
+          <w:rFonts w:ascii="Arial" w:hAnsi="Arial" w:cs="Arial"/>
+          <w:sz w:val="24"/>
+          <w:szCs w:val="24"/>
+        </w:rPr>
+        <w:t xml:space="preserve">- </w:t>
       </w:r>
       <w:proofErr w:type="gramStart"/>
       <w:r>
@@ -5012,197 +5308,6 @@
           <w:szCs w:val="24"/>
         </w:rPr>
         <w:t>2004 Florida Coastline shapefile resulted in 77 acres. 2019 Florida Coastline shapefile resulted in 63 acres.</w:t>
-      </w:r>
-    </w:p>
-    <w:p>
-      <w:pPr>
-        <w:rPr>
-          <w:rFonts w:ascii="Arial" w:hAnsi="Arial" w:cs="Arial"/>
-          <w:sz w:val="24"/>
-          <w:szCs w:val="24"/>
-        </w:rPr>
-      </w:pPr>
-      <w:r>
-        <w:rPr>
-          <w:rFonts w:ascii="Arial" w:hAnsi="Arial" w:cs="Arial"/>
-          <w:sz w:val="24"/>
-          <w:szCs w:val="24"/>
-        </w:rPr>
-        <w:t>Preliminary results</w:t>
-      </w:r>
-      <w:r>
-        <w:rPr>
-          <w:rFonts w:ascii="Arial" w:hAnsi="Arial" w:cs="Arial"/>
-          <w:sz w:val="24"/>
-          <w:szCs w:val="24"/>
-        </w:rPr>
-        <w:t xml:space="preserve"> show a decrease</w:t>
-      </w:r>
-      <w:r>
-        <w:rPr>
-          <w:rFonts w:ascii="Arial" w:hAnsi="Arial" w:cs="Arial"/>
-          <w:sz w:val="24"/>
-          <w:szCs w:val="24"/>
-        </w:rPr>
-        <w:t xml:space="preserve"> of total area in </w:t>
-      </w:r>
-      <w:r>
-        <w:rPr>
-          <w:rFonts w:ascii="Arial" w:hAnsi="Arial" w:cs="Arial"/>
-          <w:sz w:val="24"/>
-          <w:szCs w:val="24"/>
-        </w:rPr>
-        <w:t>US acres between 2004 to 2019</w:t>
-      </w:r>
-      <w:r>
-        <w:rPr>
-          <w:rFonts w:ascii="Arial" w:hAnsi="Arial" w:cs="Arial"/>
-          <w:sz w:val="24"/>
-          <w:szCs w:val="24"/>
-        </w:rPr>
-        <w:t xml:space="preserve"> </w:t>
-      </w:r>
-      <w:r>
-        <w:rPr>
-          <w:rFonts w:ascii="Arial" w:hAnsi="Arial" w:cs="Arial"/>
-          <w:sz w:val="24"/>
-          <w:szCs w:val="24"/>
-        </w:rPr>
-        <w:t xml:space="preserve">as well as </w:t>
-      </w:r>
-      <w:proofErr w:type="gramStart"/>
-      <w:r>
-        <w:rPr>
-          <w:rFonts w:ascii="Arial" w:hAnsi="Arial" w:cs="Arial"/>
-          <w:sz w:val="24"/>
-          <w:szCs w:val="24"/>
-        </w:rPr>
-        <w:t>a</w:t>
-      </w:r>
-      <w:r>
-        <w:rPr>
-          <w:rFonts w:ascii="Arial" w:hAnsi="Arial" w:cs="Arial"/>
-          <w:sz w:val="24"/>
-          <w:szCs w:val="24"/>
-        </w:rPr>
-        <w:t xml:space="preserve"> significant change</w:t>
-      </w:r>
-      <w:proofErr w:type="gramEnd"/>
-      <w:r>
-        <w:rPr>
-          <w:rFonts w:ascii="Arial" w:hAnsi="Arial" w:cs="Arial"/>
-          <w:sz w:val="24"/>
-          <w:szCs w:val="24"/>
-        </w:rPr>
-        <w:t xml:space="preserve"> of</w:t>
-      </w:r>
-      <w:r>
-        <w:rPr>
-          <w:rFonts w:ascii="Arial" w:hAnsi="Arial" w:cs="Arial"/>
-          <w:sz w:val="24"/>
-          <w:szCs w:val="24"/>
-        </w:rPr>
-        <w:t xml:space="preserve"> the</w:t>
-      </w:r>
-      <w:r>
-        <w:rPr>
-          <w:rFonts w:ascii="Arial" w:hAnsi="Arial" w:cs="Arial"/>
-          <w:sz w:val="24"/>
-          <w:szCs w:val="24"/>
-        </w:rPr>
-        <w:t xml:space="preserve"> </w:t>
-      </w:r>
-      <w:r>
-        <w:rPr>
-          <w:rFonts w:ascii="Arial" w:hAnsi="Arial" w:cs="Arial"/>
-          <w:sz w:val="24"/>
-          <w:szCs w:val="24"/>
-        </w:rPr>
-        <w:t xml:space="preserve">physical </w:t>
-      </w:r>
-      <w:r>
-        <w:rPr>
-          <w:rFonts w:ascii="Arial" w:hAnsi="Arial" w:cs="Arial"/>
-          <w:sz w:val="24"/>
-          <w:szCs w:val="24"/>
-        </w:rPr>
-        <w:t>shape of Deer Island</w:t>
-      </w:r>
-      <w:r>
-        <w:rPr>
-          <w:rFonts w:ascii="Arial" w:hAnsi="Arial" w:cs="Arial"/>
-          <w:sz w:val="24"/>
-          <w:szCs w:val="24"/>
-        </w:rPr>
-        <w:t xml:space="preserve">. This might </w:t>
-      </w:r>
-      <w:r>
-        <w:rPr>
-          <w:rFonts w:ascii="Arial" w:hAnsi="Arial" w:cs="Arial"/>
-          <w:sz w:val="24"/>
-          <w:szCs w:val="24"/>
-        </w:rPr>
-        <w:t xml:space="preserve">suggest that the shoreline is degrading </w:t>
-      </w:r>
-      <w:proofErr w:type="gramStart"/>
-      <w:r>
-        <w:rPr>
-          <w:rFonts w:ascii="Arial" w:hAnsi="Arial" w:cs="Arial"/>
-          <w:sz w:val="24"/>
-          <w:szCs w:val="24"/>
-        </w:rPr>
-        <w:t>fairly quickly</w:t>
-      </w:r>
-      <w:proofErr w:type="gramEnd"/>
-      <w:r>
-        <w:rPr>
-          <w:rFonts w:ascii="Arial" w:hAnsi="Arial" w:cs="Arial"/>
-          <w:sz w:val="24"/>
-          <w:szCs w:val="24"/>
-        </w:rPr>
-        <w:t xml:space="preserve"> for lack of human impact in the area</w:t>
-      </w:r>
-      <w:r>
-        <w:rPr>
-          <w:rFonts w:ascii="Arial" w:hAnsi="Arial" w:cs="Arial"/>
-          <w:sz w:val="24"/>
-          <w:szCs w:val="24"/>
-        </w:rPr>
-        <w:t xml:space="preserve">. </w:t>
-      </w:r>
-      <w:r>
-        <w:rPr>
-          <w:rFonts w:ascii="Arial" w:hAnsi="Arial" w:cs="Arial"/>
-          <w:sz w:val="24"/>
-          <w:szCs w:val="24"/>
-        </w:rPr>
-        <w:t xml:space="preserve">Further investigation will </w:t>
-      </w:r>
-      <w:proofErr w:type="gramStart"/>
-      <w:r>
-        <w:rPr>
-          <w:rFonts w:ascii="Arial" w:hAnsi="Arial" w:cs="Arial"/>
-          <w:sz w:val="24"/>
-          <w:szCs w:val="24"/>
-        </w:rPr>
-        <w:t>be conducted</w:t>
-      </w:r>
-      <w:proofErr w:type="gramEnd"/>
-      <w:r>
-        <w:rPr>
-          <w:rFonts w:ascii="Arial" w:hAnsi="Arial" w:cs="Arial"/>
-          <w:sz w:val="24"/>
-          <w:szCs w:val="24"/>
-        </w:rPr>
-        <w:t xml:space="preserve"> on this island to determine other changes, such as vegetation </w:t>
-      </w:r>
-      <w:r>
-        <w:rPr>
-          <w:rFonts w:ascii="Arial" w:hAnsi="Arial" w:cs="Arial"/>
-          <w:sz w:val="24"/>
-          <w:szCs w:val="24"/>
-        </w:rPr>
-        <w:t xml:space="preserve">change and HWL change. </w:t>
       </w:r>
     </w:p>
     <w:p>
@@ -5215,8 +5320,85 @@
           <w:szCs w:val="24"/>
         </w:rPr>
       </w:pPr>
-      <w:bookmarkStart w:id="5" w:name="_Hlk16619777"/>
-      <w:bookmarkStart w:id="6" w:name="_GoBack"/>
+      <w:bookmarkStart w:id="6" w:name="_Hlk16619777"/>
+      <w:r>
+        <w:rPr>
+          <w:rFonts w:ascii="Arial" w:hAnsi="Arial" w:cs="Arial"/>
+          <w:sz w:val="24"/>
+          <w:szCs w:val="24"/>
+        </w:rPr>
+        <w:t xml:space="preserve">A preliminary assessment of Deer Island </w:t>
+      </w:r>
+      <w:r>
+        <w:rPr>
+          <w:rFonts w:ascii="Arial" w:hAnsi="Arial" w:cs="Arial"/>
+          <w:sz w:val="24"/>
+          <w:szCs w:val="24"/>
+        </w:rPr>
+        <w:t>shows</w:t>
+      </w:r>
+      <w:r>
+        <w:rPr>
+          <w:rFonts w:ascii="Arial" w:hAnsi="Arial" w:cs="Arial"/>
+          <w:sz w:val="24"/>
+          <w:szCs w:val="24"/>
+        </w:rPr>
+        <w:t xml:space="preserve"> a decrease of total area of 14 US acres between 2004 to 2019 as well as </w:t>
+      </w:r>
+      <w:proofErr w:type="gramStart"/>
+      <w:r>
+        <w:rPr>
+          <w:rFonts w:ascii="Arial" w:hAnsi="Arial" w:cs="Arial"/>
+          <w:sz w:val="24"/>
+          <w:szCs w:val="24"/>
+        </w:rPr>
+        <w:t>a significant change</w:t>
+      </w:r>
+      <w:proofErr w:type="gramEnd"/>
+      <w:r>
+        <w:rPr>
+          <w:rFonts w:ascii="Arial" w:hAnsi="Arial" w:cs="Arial"/>
+          <w:sz w:val="24"/>
+          <w:szCs w:val="24"/>
+        </w:rPr>
+        <w:t xml:space="preserve"> of the physical shape of Deer Island. This might suggest that the shoreline is degrading </w:t>
+      </w:r>
+      <w:proofErr w:type="gramStart"/>
+      <w:r>
+        <w:rPr>
+          <w:rFonts w:ascii="Arial" w:hAnsi="Arial" w:cs="Arial"/>
+          <w:sz w:val="24"/>
+          <w:szCs w:val="24"/>
+        </w:rPr>
+        <w:t>fairly quickly</w:t>
+      </w:r>
+      <w:proofErr w:type="gramEnd"/>
+      <w:r>
+        <w:rPr>
+          <w:rFonts w:ascii="Arial" w:hAnsi="Arial" w:cs="Arial"/>
+          <w:sz w:val="24"/>
+          <w:szCs w:val="24"/>
+        </w:rPr>
+        <w:t xml:space="preserve"> even in absence of extensive human impact on the island. Further investigation will </w:t>
+      </w:r>
+      <w:proofErr w:type="gramStart"/>
+      <w:r>
+        <w:rPr>
+          <w:rFonts w:ascii="Arial" w:hAnsi="Arial" w:cs="Arial"/>
+          <w:sz w:val="24"/>
+          <w:szCs w:val="24"/>
+        </w:rPr>
+        <w:t>be conducted</w:t>
+      </w:r>
+      <w:proofErr w:type="gramEnd"/>
+      <w:r>
+        <w:rPr>
+          <w:rFonts w:ascii="Arial" w:hAnsi="Arial" w:cs="Arial"/>
+          <w:sz w:val="24"/>
+          <w:szCs w:val="24"/>
+        </w:rPr>
+        <w:t xml:space="preserve"> on this island to determine other changes, such as vegetation change and HWL change. </w:t>
+      </w:r>
       <w:r>
         <w:rPr>
           <w:rFonts w:ascii="Arial" w:hAnsi="Arial" w:cs="Arial"/>
@@ -5225,7 +5407,6 @@
           <w:sz w:val="24"/>
           <w:szCs w:val="24"/>
         </w:rPr>
-        <w:lastRenderedPageBreak/>
         <w:t>Potential e</w:t>
       </w:r>
       <w:r>
@@ -5259,7 +5440,6 @@
         <w:t xml:space="preserve"> digitizing</w:t>
       </w:r>
     </w:p>
-    <w:bookmarkEnd w:id="5"/>
     <w:bookmarkEnd w:id="6"/>
     <w:p>
       <w:pPr>
@@ -5275,7 +5455,31 @@
           <w:sz w:val="24"/>
           <w:szCs w:val="24"/>
         </w:rPr>
-        <w:t xml:space="preserve">The probability of errors </w:t>
+        <w:t xml:space="preserve">There are potential errors </w:t>
+      </w:r>
+      <w:r>
+        <w:rPr>
+          <w:rFonts w:ascii="Arial" w:hAnsi="Arial" w:cs="Arial"/>
+          <w:sz w:val="24"/>
+          <w:szCs w:val="24"/>
+        </w:rPr>
+        <w:t>when considering calculating NDVI or digitiz</w:t>
+      </w:r>
+      <w:r>
+        <w:rPr>
+          <w:rFonts w:ascii="Arial" w:hAnsi="Arial" w:cs="Arial"/>
+          <w:sz w:val="24"/>
+          <w:szCs w:val="24"/>
+        </w:rPr>
+        <w:t>ing</w:t>
+      </w:r>
+      <w:r>
+        <w:rPr>
+          <w:rFonts w:ascii="Arial" w:hAnsi="Arial" w:cs="Arial"/>
+          <w:sz w:val="24"/>
+          <w:szCs w:val="24"/>
+        </w:rPr>
+        <w:t xml:space="preserve"> satellite imagery. Some inconsistencies that need to </w:t>
       </w:r>
       <w:proofErr w:type="gramStart"/>
       <w:r>
@@ -5284,7 +5488,7 @@
           <w:sz w:val="24"/>
           <w:szCs w:val="24"/>
         </w:rPr>
-        <w:t>are</w:t>
+        <w:t>be considered</w:t>
       </w:r>
       <w:proofErr w:type="gramEnd"/>
       <w:r>
@@ -5293,86 +5497,131 @@
           <w:sz w:val="24"/>
           <w:szCs w:val="24"/>
         </w:rPr>
-        <w:t xml:space="preserve"> prevalent when digitizing</w:t>
-      </w:r>
-      <w:r>
-        <w:rPr>
-          <w:rFonts w:ascii="Arial" w:hAnsi="Arial" w:cs="Arial"/>
-          <w:sz w:val="24"/>
-          <w:szCs w:val="24"/>
-        </w:rPr>
-        <w:t xml:space="preserve"> from shapefiles or from satellite imagery. </w:t>
-      </w:r>
-    </w:p>
-    <w:p>
-      <w:pPr>
-        <w:rPr>
-          <w:rFonts w:ascii="Arial" w:hAnsi="Arial" w:cs="Arial"/>
-          <w:sz w:val="24"/>
-          <w:szCs w:val="24"/>
-        </w:rPr>
-      </w:pPr>
-      <w:r>
-        <w:t xml:space="preserve">Some measuring errors </w:t>
+        <w:t xml:space="preserve"> are quality and resolution of the imagery, year and </w:t>
+      </w:r>
+      <w:r>
+        <w:rPr>
+          <w:rFonts w:ascii="Arial" w:hAnsi="Arial" w:cs="Arial"/>
+          <w:sz w:val="24"/>
+          <w:szCs w:val="24"/>
+        </w:rPr>
+        <w:t>date</w:t>
+      </w:r>
+      <w:r>
+        <w:rPr>
+          <w:rFonts w:ascii="Arial" w:hAnsi="Arial" w:cs="Arial"/>
+          <w:sz w:val="24"/>
+          <w:szCs w:val="24"/>
+        </w:rPr>
+        <w:t xml:space="preserve"> of the imagery, tidal height of when the imagery was taken (if time is available), and human error in digitizing. To minimize </w:t>
+      </w:r>
+      <w:r>
+        <w:rPr>
+          <w:rFonts w:ascii="Arial" w:hAnsi="Arial" w:cs="Arial"/>
+          <w:sz w:val="24"/>
+          <w:szCs w:val="24"/>
+        </w:rPr>
+        <w:t>the risk of errors,</w:t>
+      </w:r>
+      <w:r>
+        <w:rPr>
+          <w:rFonts w:ascii="Arial" w:hAnsi="Arial" w:cs="Arial"/>
+          <w:sz w:val="24"/>
+          <w:szCs w:val="24"/>
+        </w:rPr>
+        <w:t xml:space="preserve"> it </w:t>
       </w:r>
       <w:proofErr w:type="gramStart"/>
       <w:r>
-        <w:t>are assumed</w:t>
+        <w:rPr>
+          <w:rFonts w:ascii="Arial" w:hAnsi="Arial" w:cs="Arial"/>
+          <w:sz w:val="24"/>
+          <w:szCs w:val="24"/>
+        </w:rPr>
+        <w:t>is recommended</w:t>
       </w:r>
       <w:proofErr w:type="gramEnd"/>
       <w:r>
-        <w:t xml:space="preserve"> between periods due to varying tide heights, substrate types, image quality, and human error in digitizing; therefore, potential error in individual data points may be significant. We effectively minimized this error by using multiple images that covered a 40-year period </w:t>
-      </w:r>
-      <w:r>
-        <w:fldChar w:fldCharType="begin" w:fldLock="1"/>
-      </w:r>
-      <w:r>
-        <w:instrText>ADDIN CSL_CITATION {"citationItems":[{"id":"ITEM-1","itemData":{"DOI":"10.1007/s11172-012-0189-0","ISSN":"08938717","abstract":"shoreline: wet dry sand problem","author":[{"dropping-particle":"","family":"Fisher","given":"JS","non-dropping-particle":"","parse-names":false,"suffix":""},{"dropping-particle":"","family":"Overton","given":"MF","non-dropping-particle":"","parse-names":false,"suffix":""}],"chapter-number":"144","container-title":"Coastal Engineering","id":"ITEM-1","issued":{"date-parts":[["1994"]]},"page":"1998-2003","title":"Interpretation of shoreline position from aerial photographs","type":"chapter"},"uris":["http://www.mendeley.com/documents/?uuid=740b1ba7-0f5b-4a8d-821e-37006dbd299a"]}],"mendeley":{"formattedCitation":"(Fisher and Overton 1994)","plainTextFormattedCitation":"(Fisher and Overton 1994)","previouslyFormattedCitation":"(Fisher and Overton 1994)"},"properties":{"noteIndex":0},"schema":"https://github.com/citation-style-language/schema/raw/master/csl-citation.json"}</w:instrText>
-      </w:r>
-      <w:r>
-        <w:fldChar w:fldCharType="separate"/>
-      </w:r>
-      <w:r>
-        <w:rPr>
-          <w:noProof/>
+        <w:rPr>
+          <w:rFonts w:ascii="Arial" w:hAnsi="Arial" w:cs="Arial"/>
+          <w:sz w:val="24"/>
+          <w:szCs w:val="24"/>
+        </w:rPr>
+        <w:t xml:space="preserve"> to use multiple images that cover several decades</w:t>
+      </w:r>
+      <w:r>
+        <w:rPr>
+          <w:rFonts w:ascii="Arial" w:hAnsi="Arial" w:cs="Arial"/>
+          <w:sz w:val="24"/>
+          <w:szCs w:val="24"/>
+        </w:rPr>
+        <w:t xml:space="preserve"> for the analysis</w:t>
+      </w:r>
+      <w:r>
+        <w:rPr>
+          <w:rFonts w:ascii="Arial" w:hAnsi="Arial" w:cs="Arial"/>
+          <w:sz w:val="24"/>
+          <w:szCs w:val="24"/>
+        </w:rPr>
+        <w:t xml:space="preserve"> </w:t>
+      </w:r>
+      <w:r>
+        <w:rPr>
+          <w:rFonts w:ascii="Arial" w:hAnsi="Arial" w:cs="Arial"/>
+          <w:sz w:val="24"/>
+          <w:szCs w:val="24"/>
         </w:rPr>
         <w:t>(Fisher and Overton 1994)</w:t>
       </w:r>
       <w:r>
-        <w:fldChar w:fldCharType="end"/>
-      </w:r>
-      <w:r>
-        <w:t xml:space="preserve">. Overall trends and long-term changes of shorelines were determined with </w:t>
-      </w:r>
-      <w:proofErr w:type="gramStart"/>
-      <w:r>
-        <w:t>a high level</w:t>
-      </w:r>
-      <w:proofErr w:type="gramEnd"/>
-      <w:r>
-        <w:t xml:space="preserve"> of accuracy.</w:t>
-      </w:r>
-    </w:p>
-    <w:p>
-      <w:pPr>
-        <w:rPr>
-          <w:rFonts w:ascii="Arial" w:hAnsi="Arial" w:cs="Arial"/>
+        <w:rPr>
+          <w:rFonts w:ascii="Arial" w:hAnsi="Arial" w:cs="Arial"/>
+          <w:sz w:val="24"/>
+          <w:szCs w:val="24"/>
+        </w:rPr>
+        <w:t>.</w:t>
+      </w:r>
+    </w:p>
+    <w:p>
+      <w:pPr>
+        <w:rPr>
+          <w:rFonts w:ascii="Arial" w:hAnsi="Arial" w:cs="Arial"/>
+          <w:b/>
+          <w:bCs/>
           <w:i/>
           <w:iCs/>
           <w:sz w:val="24"/>
           <w:szCs w:val="24"/>
         </w:rPr>
       </w:pPr>
-      <w:r>
-        <w:rPr>
-          <w:rFonts w:ascii="Arial" w:hAnsi="Arial" w:cs="Arial"/>
+    </w:p>
+    <w:p>
+      <w:pPr>
+        <w:rPr>
+          <w:rFonts w:ascii="Arial" w:hAnsi="Arial" w:cs="Arial"/>
+          <w:b/>
+          <w:bCs/>
           <w:i/>
           <w:iCs/>
           <w:sz w:val="24"/>
           <w:szCs w:val="24"/>
         </w:rPr>
+      </w:pPr>
+      <w:r>
+        <w:rPr>
+          <w:rFonts w:ascii="Arial" w:hAnsi="Arial" w:cs="Arial"/>
+          <w:b/>
+          <w:bCs/>
+          <w:i/>
+          <w:iCs/>
+          <w:sz w:val="24"/>
+          <w:szCs w:val="24"/>
+        </w:rPr>
+        <w:lastRenderedPageBreak/>
         <w:t>Documenting Workflow</w:t>
       </w:r>
+      <w:bookmarkStart w:id="7" w:name="_GoBack"/>
+      <w:bookmarkEnd w:id="7"/>
     </w:p>
     <w:p>
       <w:pPr>
@@ -5541,47 +5790,7 @@
           <w:sz w:val="24"/>
           <w:szCs w:val="24"/>
         </w:rPr>
-        <w:t>. Objective A</w:t>
-      </w:r>
-      <w:r>
-        <w:rPr>
-          <w:rFonts w:ascii="Arial" w:hAnsi="Arial" w:cs="Arial"/>
-          <w:sz w:val="24"/>
-          <w:szCs w:val="24"/>
-        </w:rPr>
-        <w:t>,</w:t>
-      </w:r>
-      <w:r>
-        <w:rPr>
-          <w:rFonts w:ascii="Arial" w:hAnsi="Arial" w:cs="Arial"/>
-          <w:sz w:val="24"/>
-          <w:szCs w:val="24"/>
-        </w:rPr>
-        <w:t xml:space="preserve"> </w:t>
-      </w:r>
-      <w:r>
-        <w:rPr>
-          <w:rFonts w:ascii="Arial" w:hAnsi="Arial" w:cs="Arial"/>
-          <w:sz w:val="24"/>
-          <w:szCs w:val="24"/>
-        </w:rPr>
-        <w:t>of my proposed graduate research, covers practices 2 and 3 of the USGS Data Management best practices</w:t>
-      </w:r>
-      <w:r>
-        <w:rPr>
-          <w:rFonts w:ascii="Arial" w:hAnsi="Arial" w:cs="Arial"/>
-          <w:sz w:val="24"/>
-          <w:szCs w:val="24"/>
-        </w:rPr>
-        <w:t>,</w:t>
-      </w:r>
-      <w:r>
-        <w:rPr>
-          <w:rFonts w:ascii="Arial" w:hAnsi="Arial" w:cs="Arial"/>
-          <w:sz w:val="24"/>
-          <w:szCs w:val="24"/>
-        </w:rPr>
-        <w:t xml:space="preserve"> and Objective C covers practice 1. </w:t>
+        <w:t xml:space="preserve">. </w:t>
       </w:r>
       <w:r>
         <w:rPr>
@@ -5658,150 +5867,6 @@
         </w:rPr>
         <w:t xml:space="preserve"> to Github in a .doc or .pdf format. </w:t>
       </w:r>
-    </w:p>
-    <w:p>
-      <w:pPr>
-        <w:rPr>
-          <w:rFonts w:ascii="Arial" w:hAnsi="Arial" w:cs="Arial"/>
-          <w:sz w:val="24"/>
-          <w:szCs w:val="24"/>
-        </w:rPr>
-      </w:pPr>
-    </w:p>
-    <w:p>
-      <w:pPr>
-        <w:rPr>
-          <w:rFonts w:ascii="Arial" w:hAnsi="Arial" w:cs="Arial"/>
-          <w:sz w:val="24"/>
-          <w:szCs w:val="24"/>
-        </w:rPr>
-      </w:pPr>
-    </w:p>
-    <w:p>
-      <w:pPr>
-        <w:rPr>
-          <w:rFonts w:ascii="Arial" w:hAnsi="Arial" w:cs="Arial"/>
-          <w:sz w:val="24"/>
-          <w:szCs w:val="24"/>
-        </w:rPr>
-      </w:pPr>
-    </w:p>
-    <w:p>
-      <w:pPr>
-        <w:rPr>
-          <w:rFonts w:ascii="Arial" w:hAnsi="Arial" w:cs="Arial"/>
-          <w:sz w:val="24"/>
-          <w:szCs w:val="24"/>
-        </w:rPr>
-      </w:pPr>
-    </w:p>
-    <w:p>
-      <w:pPr>
-        <w:rPr>
-          <w:rFonts w:ascii="Arial" w:hAnsi="Arial" w:cs="Arial"/>
-          <w:sz w:val="24"/>
-          <w:szCs w:val="24"/>
-        </w:rPr>
-      </w:pPr>
-    </w:p>
-    <w:p>
-      <w:pPr>
-        <w:rPr>
-          <w:rFonts w:ascii="Arial" w:hAnsi="Arial" w:cs="Arial"/>
-          <w:sz w:val="24"/>
-          <w:szCs w:val="24"/>
-        </w:rPr>
-      </w:pPr>
-    </w:p>
-    <w:p>
-      <w:pPr>
-        <w:rPr>
-          <w:rFonts w:ascii="Arial" w:hAnsi="Arial" w:cs="Arial"/>
-          <w:sz w:val="24"/>
-          <w:szCs w:val="24"/>
-        </w:rPr>
-      </w:pPr>
-    </w:p>
-    <w:p>
-      <w:pPr>
-        <w:rPr>
-          <w:rFonts w:ascii="Arial" w:hAnsi="Arial" w:cs="Arial"/>
-          <w:sz w:val="24"/>
-          <w:szCs w:val="24"/>
-        </w:rPr>
-      </w:pPr>
-    </w:p>
-    <w:p>
-      <w:pPr>
-        <w:rPr>
-          <w:rFonts w:ascii="Arial" w:hAnsi="Arial" w:cs="Arial"/>
-          <w:sz w:val="24"/>
-          <w:szCs w:val="24"/>
-        </w:rPr>
-      </w:pPr>
-    </w:p>
-    <w:p>
-      <w:pPr>
-        <w:rPr>
-          <w:rFonts w:ascii="Arial" w:hAnsi="Arial" w:cs="Arial"/>
-          <w:sz w:val="24"/>
-          <w:szCs w:val="24"/>
-        </w:rPr>
-      </w:pPr>
-    </w:p>
-    <w:p>
-      <w:pPr>
-        <w:rPr>
-          <w:rFonts w:ascii="Arial" w:hAnsi="Arial" w:cs="Arial"/>
-          <w:sz w:val="24"/>
-          <w:szCs w:val="24"/>
-        </w:rPr>
-      </w:pPr>
-    </w:p>
-    <w:p>
-      <w:pPr>
-        <w:rPr>
-          <w:rFonts w:ascii="Arial" w:hAnsi="Arial" w:cs="Arial"/>
-          <w:sz w:val="24"/>
-          <w:szCs w:val="24"/>
-        </w:rPr>
-      </w:pPr>
-    </w:p>
-    <w:p>
-      <w:pPr>
-        <w:rPr>
-          <w:rFonts w:ascii="Arial" w:hAnsi="Arial" w:cs="Arial"/>
-          <w:sz w:val="24"/>
-          <w:szCs w:val="24"/>
-        </w:rPr>
-      </w:pPr>
-    </w:p>
-    <w:p>
-      <w:pPr>
-        <w:rPr>
-          <w:rFonts w:ascii="Arial" w:hAnsi="Arial" w:cs="Arial"/>
-          <w:sz w:val="24"/>
-          <w:szCs w:val="24"/>
-        </w:rPr>
-      </w:pPr>
-    </w:p>
-    <w:p>
-      <w:pPr>
-        <w:rPr>
-          <w:rFonts w:ascii="Arial" w:hAnsi="Arial" w:cs="Arial"/>
-          <w:sz w:val="24"/>
-          <w:szCs w:val="24"/>
-        </w:rPr>
-      </w:pPr>
-    </w:p>
-    <w:p>
-      <w:pPr>
-        <w:rPr>
-          <w:rFonts w:ascii="Arial" w:hAnsi="Arial" w:cs="Arial"/>
-          <w:sz w:val="24"/>
-          <w:szCs w:val="24"/>
-        </w:rPr>
-      </w:pPr>
     </w:p>
     <w:p>
       <w:pPr>
@@ -6094,6 +6159,119 @@
     </w:lvl>
   </w:abstractNum>
   <w:abstractNum w:abstractNumId="1" w15:restartNumberingAfterBreak="0">
+    <w:nsid w:val="4B8C7505"/>
+    <w:multiLevelType w:val="hybridMultilevel"/>
+    <w:tmpl w:val="316091B2"/>
+    <w:lvl w:ilvl="0" w:tplc="04090001">
+      <w:start w:val="1"/>
+      <w:numFmt w:val="bullet"/>
+      <w:lvlText w:val=""/>
+      <w:lvlJc w:val="left"/>
+      <w:pPr>
+        <w:ind w:left="720" w:hanging="360"/>
+      </w:pPr>
+      <w:rPr>
+        <w:rFonts w:ascii="Symbol" w:hAnsi="Symbol" w:hint="default"/>
+      </w:rPr>
+    </w:lvl>
+    <w:lvl w:ilvl="1" w:tplc="04090003" w:tentative="1">
+      <w:start w:val="1"/>
+      <w:numFmt w:val="bullet"/>
+      <w:lvlText w:val="o"/>
+      <w:lvlJc w:val="left"/>
+      <w:pPr>
+        <w:ind w:left="1440" w:hanging="360"/>
+      </w:pPr>
+      <w:rPr>
+        <w:rFonts w:ascii="Courier New" w:hAnsi="Courier New" w:cs="Courier New" w:hint="default"/>
+      </w:rPr>
+    </w:lvl>
+    <w:lvl w:ilvl="2" w:tplc="04090005" w:tentative="1">
+      <w:start w:val="1"/>
+      <w:numFmt w:val="bullet"/>
+      <w:lvlText w:val=""/>
+      <w:lvlJc w:val="left"/>
+      <w:pPr>
+        <w:ind w:left="2160" w:hanging="360"/>
+      </w:pPr>
+      <w:rPr>
+        <w:rFonts w:ascii="Wingdings" w:hAnsi="Wingdings" w:hint="default"/>
+      </w:rPr>
+    </w:lvl>
+    <w:lvl w:ilvl="3" w:tplc="04090001" w:tentative="1">
+      <w:start w:val="1"/>
+      <w:numFmt w:val="bullet"/>
+      <w:lvlText w:val=""/>
+      <w:lvlJc w:val="left"/>
+      <w:pPr>
+        <w:ind w:left="2880" w:hanging="360"/>
+      </w:pPr>
+      <w:rPr>
+        <w:rFonts w:ascii="Symbol" w:hAnsi="Symbol" w:hint="default"/>
+      </w:rPr>
+    </w:lvl>
+    <w:lvl w:ilvl="4" w:tplc="04090003" w:tentative="1">
+      <w:start w:val="1"/>
+      <w:numFmt w:val="bullet"/>
+      <w:lvlText w:val="o"/>
+      <w:lvlJc w:val="left"/>
+      <w:pPr>
+        <w:ind w:left="3600" w:hanging="360"/>
+      </w:pPr>
+      <w:rPr>
+        <w:rFonts w:ascii="Courier New" w:hAnsi="Courier New" w:cs="Courier New" w:hint="default"/>
+      </w:rPr>
+    </w:lvl>
+    <w:lvl w:ilvl="5" w:tplc="04090005" w:tentative="1">
+      <w:start w:val="1"/>
+      <w:numFmt w:val="bullet"/>
+      <w:lvlText w:val=""/>
+      <w:lvlJc w:val="left"/>
+      <w:pPr>
+        <w:ind w:left="4320" w:hanging="360"/>
+      </w:pPr>
+      <w:rPr>
+        <w:rFonts w:ascii="Wingdings" w:hAnsi="Wingdings" w:hint="default"/>
+      </w:rPr>
+    </w:lvl>
+    <w:lvl w:ilvl="6" w:tplc="04090001" w:tentative="1">
+      <w:start w:val="1"/>
+      <w:numFmt w:val="bullet"/>
+      <w:lvlText w:val=""/>
+      <w:lvlJc w:val="left"/>
+      <w:pPr>
+        <w:ind w:left="5040" w:hanging="360"/>
+      </w:pPr>
+      <w:rPr>
+        <w:rFonts w:ascii="Symbol" w:hAnsi="Symbol" w:hint="default"/>
+      </w:rPr>
+    </w:lvl>
+    <w:lvl w:ilvl="7" w:tplc="04090003" w:tentative="1">
+      <w:start w:val="1"/>
+      <w:numFmt w:val="bullet"/>
+      <w:lvlText w:val="o"/>
+      <w:lvlJc w:val="left"/>
+      <w:pPr>
+        <w:ind w:left="5760" w:hanging="360"/>
+      </w:pPr>
+      <w:rPr>
+        <w:rFonts w:ascii="Courier New" w:hAnsi="Courier New" w:cs="Courier New" w:hint="default"/>
+      </w:rPr>
+    </w:lvl>
+    <w:lvl w:ilvl="8" w:tplc="04090005" w:tentative="1">
+      <w:start w:val="1"/>
+      <w:numFmt w:val="bullet"/>
+      <w:lvlText w:val=""/>
+      <w:lvlJc w:val="left"/>
+      <w:pPr>
+        <w:ind w:left="6480" w:hanging="360"/>
+      </w:pPr>
+      <w:rPr>
+        <w:rFonts w:ascii="Wingdings" w:hAnsi="Wingdings" w:hint="default"/>
+      </w:rPr>
+    </w:lvl>
+  </w:abstractNum>
+  <w:abstractNum w:abstractNumId="2" w15:restartNumberingAfterBreak="0">
     <w:nsid w:val="50D11C1F"/>
     <w:multiLevelType w:val="hybridMultilevel"/>
     <w:tmpl w:val="13FE7A28"/>
@@ -6198,6 +6376,9 @@
     </w:lvlOverride>
   </w:num>
   <w:num w:numId="2">
+    <w:abstractNumId w:val="2"/>
+  </w:num>
+  <w:num w:numId="3">
     <w:abstractNumId w:val="1"/>
   </w:num>
 </w:numbering>

</xml_diff>